<commit_message>
avance del 24-05-18 antes de empezar
</commit_message>
<xml_diff>
--- a/Tesis 2018-1.docx
+++ b/Tesis 2018-1.docx
@@ -6151,7 +6151,27 @@
           <w:szCs w:val="24"/>
           <w:lang w:val="es-ES"/>
         </w:rPr>
-        <w:t>en que consisten</w:t>
+        <w:t xml:space="preserve">en </w:t>
+      </w:r>
+      <w:r>
+        <w:rPr>
+          <w:rFonts w:ascii="Times New Roman" w:hAnsi="Times New Roman"/>
+          <w:color w:val="000000"/>
+          <w:sz w:val="24"/>
+          <w:szCs w:val="24"/>
+          <w:lang w:val="es-ES"/>
+        </w:rPr>
+        <w:t>qué</w:t>
+      </w:r>
+      <w:r>
+        <w:rPr>
+          <w:rFonts w:ascii="Times New Roman" w:hAnsi="Times New Roman"/>
+          <w:color w:val="000000"/>
+          <w:sz w:val="24"/>
+          <w:szCs w:val="24"/>
+          <w:lang w:val="es-ES"/>
+        </w:rPr>
+        <w:t xml:space="preserve"> consisten</w:t>
       </w:r>
       <w:r>
         <w:rPr>
@@ -7298,6 +7318,55 @@
     </w:p>
     <w:p>
       <w:pPr>
+        <w:autoSpaceDE w:val="0"/>
+        <w:autoSpaceDN w:val="0"/>
+        <w:adjustRightInd w:val="0"/>
+        <w:spacing w:after="0" w:line="240" w:lineRule="auto"/>
+        <w:jc w:val="both"/>
+        <w:rPr>
+          <w:rFonts w:ascii="Times New Roman" w:hAnsi="Times New Roman"/>
+          <w:bCs/>
+          <w:color w:val="000000"/>
+          <w:sz w:val="24"/>
+          <w:szCs w:val="24"/>
+        </w:rPr>
+      </w:pPr>
+    </w:p>
+    <w:p>
+      <w:pPr>
+        <w:autoSpaceDE w:val="0"/>
+        <w:autoSpaceDN w:val="0"/>
+        <w:adjustRightInd w:val="0"/>
+        <w:spacing w:after="0" w:line="240" w:lineRule="auto"/>
+        <w:ind w:left="720"/>
+        <w:jc w:val="both"/>
+        <w:rPr>
+          <w:rFonts w:ascii="Times New Roman" w:hAnsi="Times New Roman"/>
+          <w:bCs/>
+          <w:color w:val="000000"/>
+          <w:sz w:val="24"/>
+          <w:szCs w:val="24"/>
+        </w:rPr>
+      </w:pPr>
+    </w:p>
+    <w:p>
+      <w:pPr>
+        <w:autoSpaceDE w:val="0"/>
+        <w:autoSpaceDN w:val="0"/>
+        <w:adjustRightInd w:val="0"/>
+        <w:spacing w:after="0" w:line="240" w:lineRule="auto"/>
+        <w:jc w:val="both"/>
+        <w:rPr>
+          <w:rFonts w:ascii="Times New Roman" w:hAnsi="Times New Roman"/>
+          <w:bCs/>
+          <w:color w:val="000000"/>
+          <w:sz w:val="24"/>
+          <w:szCs w:val="24"/>
+        </w:rPr>
+      </w:pPr>
+    </w:p>
+    <w:p>
+      <w:pPr>
         <w:pStyle w:val="Prrafodelista"/>
         <w:numPr>
           <w:ilvl w:val="0"/>
@@ -7329,6 +7398,55 @@
     </w:p>
     <w:p>
       <w:pPr>
+        <w:autoSpaceDE w:val="0"/>
+        <w:autoSpaceDN w:val="0"/>
+        <w:adjustRightInd w:val="0"/>
+        <w:spacing w:after="0" w:line="240" w:lineRule="auto"/>
+        <w:jc w:val="both"/>
+        <w:rPr>
+          <w:rFonts w:ascii="Times New Roman" w:hAnsi="Times New Roman"/>
+          <w:bCs/>
+          <w:color w:val="000000"/>
+          <w:sz w:val="24"/>
+          <w:szCs w:val="24"/>
+        </w:rPr>
+      </w:pPr>
+    </w:p>
+    <w:p>
+      <w:pPr>
+        <w:autoSpaceDE w:val="0"/>
+        <w:autoSpaceDN w:val="0"/>
+        <w:adjustRightInd w:val="0"/>
+        <w:spacing w:after="0" w:line="240" w:lineRule="auto"/>
+        <w:ind w:left="720"/>
+        <w:jc w:val="both"/>
+        <w:rPr>
+          <w:rFonts w:ascii="Times New Roman" w:hAnsi="Times New Roman"/>
+          <w:bCs/>
+          <w:color w:val="000000"/>
+          <w:sz w:val="24"/>
+          <w:szCs w:val="24"/>
+        </w:rPr>
+      </w:pPr>
+    </w:p>
+    <w:p>
+      <w:pPr>
+        <w:autoSpaceDE w:val="0"/>
+        <w:autoSpaceDN w:val="0"/>
+        <w:adjustRightInd w:val="0"/>
+        <w:spacing w:after="0" w:line="240" w:lineRule="auto"/>
+        <w:jc w:val="both"/>
+        <w:rPr>
+          <w:rFonts w:ascii="Times New Roman" w:hAnsi="Times New Roman"/>
+          <w:bCs/>
+          <w:color w:val="000000"/>
+          <w:sz w:val="24"/>
+          <w:szCs w:val="24"/>
+        </w:rPr>
+      </w:pPr>
+    </w:p>
+    <w:p>
+      <w:pPr>
         <w:pStyle w:val="Prrafodelista"/>
         <w:numPr>
           <w:ilvl w:val="0"/>
@@ -7360,6 +7478,56 @@
     </w:p>
     <w:p>
       <w:pPr>
+        <w:autoSpaceDE w:val="0"/>
+        <w:autoSpaceDN w:val="0"/>
+        <w:adjustRightInd w:val="0"/>
+        <w:spacing w:after="0" w:line="240" w:lineRule="auto"/>
+        <w:jc w:val="both"/>
+        <w:rPr>
+          <w:rFonts w:ascii="Times New Roman" w:hAnsi="Times New Roman"/>
+          <w:bCs/>
+          <w:color w:val="000000"/>
+          <w:sz w:val="24"/>
+          <w:szCs w:val="24"/>
+        </w:rPr>
+      </w:pPr>
+    </w:p>
+    <w:p>
+      <w:pPr>
+        <w:autoSpaceDE w:val="0"/>
+        <w:autoSpaceDN w:val="0"/>
+        <w:adjustRightInd w:val="0"/>
+        <w:spacing w:after="0" w:line="240" w:lineRule="auto"/>
+        <w:ind w:left="720"/>
+        <w:jc w:val="both"/>
+        <w:rPr>
+          <w:rFonts w:ascii="Times New Roman" w:hAnsi="Times New Roman"/>
+          <w:bCs/>
+          <w:color w:val="000000"/>
+          <w:sz w:val="24"/>
+          <w:szCs w:val="24"/>
+        </w:rPr>
+      </w:pPr>
+    </w:p>
+    <w:p>
+      <w:pPr>
+        <w:autoSpaceDE w:val="0"/>
+        <w:autoSpaceDN w:val="0"/>
+        <w:adjustRightInd w:val="0"/>
+        <w:spacing w:after="0" w:line="240" w:lineRule="auto"/>
+        <w:ind w:left="720"/>
+        <w:jc w:val="both"/>
+        <w:rPr>
+          <w:rFonts w:ascii="Times New Roman" w:hAnsi="Times New Roman"/>
+          <w:bCs/>
+          <w:color w:val="000000"/>
+          <w:sz w:val="24"/>
+          <w:szCs w:val="24"/>
+        </w:rPr>
+      </w:pPr>
+    </w:p>
+    <w:p>
+      <w:pPr>
         <w:pStyle w:val="Prrafodelista"/>
         <w:numPr>
           <w:ilvl w:val="1"/>
@@ -7386,8 +7554,67 @@
           <w:sz w:val="24"/>
           <w:szCs w:val="24"/>
         </w:rPr>
-        <w:t xml:space="preserve">Definición </w:t>
-      </w:r>
+        <w:t>D</w:t>
+      </w:r>
+      <w:r>
+        <w:rPr>
+          <w:rFonts w:ascii="Times New Roman" w:hAnsi="Times New Roman"/>
+          <w:bCs/>
+          <w:color w:val="000000"/>
+          <w:sz w:val="24"/>
+          <w:szCs w:val="24"/>
+        </w:rPr>
+        <w:t>efinición</w:t>
+      </w:r>
+    </w:p>
+    <w:p>
+      <w:pPr>
+        <w:autoSpaceDE w:val="0"/>
+        <w:autoSpaceDN w:val="0"/>
+        <w:adjustRightInd w:val="0"/>
+        <w:spacing w:after="0" w:line="240" w:lineRule="auto"/>
+        <w:jc w:val="both"/>
+        <w:rPr>
+          <w:rFonts w:ascii="Times New Roman" w:hAnsi="Times New Roman"/>
+          <w:bCs/>
+          <w:color w:val="000000"/>
+          <w:sz w:val="24"/>
+          <w:szCs w:val="24"/>
+        </w:rPr>
+      </w:pPr>
+    </w:p>
+    <w:p>
+      <w:pPr>
+        <w:autoSpaceDE w:val="0"/>
+        <w:autoSpaceDN w:val="0"/>
+        <w:adjustRightInd w:val="0"/>
+        <w:spacing w:after="0" w:line="240" w:lineRule="auto"/>
+        <w:ind w:left="1420"/>
+        <w:jc w:val="both"/>
+        <w:rPr>
+          <w:rFonts w:ascii="Times New Roman" w:hAnsi="Times New Roman"/>
+          <w:bCs/>
+          <w:color w:val="000000"/>
+          <w:sz w:val="24"/>
+          <w:szCs w:val="24"/>
+        </w:rPr>
+      </w:pPr>
+    </w:p>
+    <w:p>
+      <w:pPr>
+        <w:autoSpaceDE w:val="0"/>
+        <w:autoSpaceDN w:val="0"/>
+        <w:adjustRightInd w:val="0"/>
+        <w:spacing w:after="0" w:line="240" w:lineRule="auto"/>
+        <w:jc w:val="both"/>
+        <w:rPr>
+          <w:rFonts w:ascii="Times New Roman" w:hAnsi="Times New Roman"/>
+          <w:bCs/>
+          <w:color w:val="000000"/>
+          <w:sz w:val="24"/>
+          <w:szCs w:val="24"/>
+        </w:rPr>
+      </w:pPr>
     </w:p>
     <w:p>
       <w:pPr>
@@ -7422,6 +7649,55 @@
     </w:p>
     <w:p>
       <w:pPr>
+        <w:autoSpaceDE w:val="0"/>
+        <w:autoSpaceDN w:val="0"/>
+        <w:adjustRightInd w:val="0"/>
+        <w:spacing w:after="0" w:line="240" w:lineRule="auto"/>
+        <w:jc w:val="both"/>
+        <w:rPr>
+          <w:rFonts w:ascii="Times New Roman" w:hAnsi="Times New Roman"/>
+          <w:bCs/>
+          <w:color w:val="000000"/>
+          <w:sz w:val="24"/>
+          <w:szCs w:val="24"/>
+        </w:rPr>
+      </w:pPr>
+    </w:p>
+    <w:p>
+      <w:pPr>
+        <w:autoSpaceDE w:val="0"/>
+        <w:autoSpaceDN w:val="0"/>
+        <w:adjustRightInd w:val="0"/>
+        <w:spacing w:after="0" w:line="240" w:lineRule="auto"/>
+        <w:ind w:left="1420"/>
+        <w:jc w:val="both"/>
+        <w:rPr>
+          <w:rFonts w:ascii="Times New Roman" w:hAnsi="Times New Roman"/>
+          <w:bCs/>
+          <w:color w:val="000000"/>
+          <w:sz w:val="24"/>
+          <w:szCs w:val="24"/>
+        </w:rPr>
+      </w:pPr>
+    </w:p>
+    <w:p>
+      <w:pPr>
+        <w:autoSpaceDE w:val="0"/>
+        <w:autoSpaceDN w:val="0"/>
+        <w:adjustRightInd w:val="0"/>
+        <w:spacing w:after="0" w:line="240" w:lineRule="auto"/>
+        <w:jc w:val="both"/>
+        <w:rPr>
+          <w:rFonts w:ascii="Times New Roman" w:hAnsi="Times New Roman"/>
+          <w:bCs/>
+          <w:color w:val="000000"/>
+          <w:sz w:val="24"/>
+          <w:szCs w:val="24"/>
+        </w:rPr>
+      </w:pPr>
+    </w:p>
+    <w:p>
+      <w:pPr>
         <w:pStyle w:val="Prrafodelista"/>
         <w:numPr>
           <w:ilvl w:val="1"/>
@@ -7453,6 +7729,55 @@
     </w:p>
     <w:p>
       <w:pPr>
+        <w:autoSpaceDE w:val="0"/>
+        <w:autoSpaceDN w:val="0"/>
+        <w:adjustRightInd w:val="0"/>
+        <w:spacing w:after="0" w:line="240" w:lineRule="auto"/>
+        <w:jc w:val="both"/>
+        <w:rPr>
+          <w:rFonts w:ascii="Times New Roman" w:hAnsi="Times New Roman"/>
+          <w:bCs/>
+          <w:color w:val="000000"/>
+          <w:sz w:val="24"/>
+          <w:szCs w:val="24"/>
+        </w:rPr>
+      </w:pPr>
+    </w:p>
+    <w:p>
+      <w:pPr>
+        <w:autoSpaceDE w:val="0"/>
+        <w:autoSpaceDN w:val="0"/>
+        <w:adjustRightInd w:val="0"/>
+        <w:spacing w:after="0" w:line="240" w:lineRule="auto"/>
+        <w:ind w:left="1420"/>
+        <w:jc w:val="both"/>
+        <w:rPr>
+          <w:rFonts w:ascii="Times New Roman" w:hAnsi="Times New Roman"/>
+          <w:bCs/>
+          <w:color w:val="000000"/>
+          <w:sz w:val="24"/>
+          <w:szCs w:val="24"/>
+        </w:rPr>
+      </w:pPr>
+    </w:p>
+    <w:p>
+      <w:pPr>
+        <w:autoSpaceDE w:val="0"/>
+        <w:autoSpaceDN w:val="0"/>
+        <w:adjustRightInd w:val="0"/>
+        <w:spacing w:after="0" w:line="240" w:lineRule="auto"/>
+        <w:jc w:val="both"/>
+        <w:rPr>
+          <w:rFonts w:ascii="Times New Roman" w:hAnsi="Times New Roman"/>
+          <w:bCs/>
+          <w:color w:val="000000"/>
+          <w:sz w:val="24"/>
+          <w:szCs w:val="24"/>
+        </w:rPr>
+      </w:pPr>
+    </w:p>
+    <w:p>
+      <w:pPr>
         <w:pStyle w:val="Prrafodelista"/>
         <w:numPr>
           <w:ilvl w:val="1"/>
@@ -7484,6 +7809,55 @@
     </w:p>
     <w:p>
       <w:pPr>
+        <w:autoSpaceDE w:val="0"/>
+        <w:autoSpaceDN w:val="0"/>
+        <w:adjustRightInd w:val="0"/>
+        <w:spacing w:after="0" w:line="240" w:lineRule="auto"/>
+        <w:jc w:val="both"/>
+        <w:rPr>
+          <w:rFonts w:ascii="Times New Roman" w:hAnsi="Times New Roman"/>
+          <w:bCs/>
+          <w:color w:val="000000"/>
+          <w:sz w:val="24"/>
+          <w:szCs w:val="24"/>
+        </w:rPr>
+      </w:pPr>
+    </w:p>
+    <w:p>
+      <w:pPr>
+        <w:autoSpaceDE w:val="0"/>
+        <w:autoSpaceDN w:val="0"/>
+        <w:adjustRightInd w:val="0"/>
+        <w:spacing w:after="0" w:line="240" w:lineRule="auto"/>
+        <w:ind w:left="1420"/>
+        <w:jc w:val="both"/>
+        <w:rPr>
+          <w:rFonts w:ascii="Times New Roman" w:hAnsi="Times New Roman"/>
+          <w:bCs/>
+          <w:color w:val="000000"/>
+          <w:sz w:val="24"/>
+          <w:szCs w:val="24"/>
+        </w:rPr>
+      </w:pPr>
+    </w:p>
+    <w:p>
+      <w:pPr>
+        <w:autoSpaceDE w:val="0"/>
+        <w:autoSpaceDN w:val="0"/>
+        <w:adjustRightInd w:val="0"/>
+        <w:spacing w:after="0" w:line="240" w:lineRule="auto"/>
+        <w:jc w:val="both"/>
+        <w:rPr>
+          <w:rFonts w:ascii="Times New Roman" w:hAnsi="Times New Roman"/>
+          <w:bCs/>
+          <w:color w:val="000000"/>
+          <w:sz w:val="24"/>
+          <w:szCs w:val="24"/>
+        </w:rPr>
+      </w:pPr>
+    </w:p>
+    <w:p>
+      <w:pPr>
         <w:pStyle w:val="Prrafodelista"/>
         <w:numPr>
           <w:ilvl w:val="1"/>
@@ -7515,6 +7889,55 @@
     </w:p>
     <w:p>
       <w:pPr>
+        <w:autoSpaceDE w:val="0"/>
+        <w:autoSpaceDN w:val="0"/>
+        <w:adjustRightInd w:val="0"/>
+        <w:spacing w:after="0" w:line="240" w:lineRule="auto"/>
+        <w:jc w:val="both"/>
+        <w:rPr>
+          <w:rFonts w:ascii="Times New Roman" w:hAnsi="Times New Roman"/>
+          <w:bCs/>
+          <w:color w:val="000000"/>
+          <w:sz w:val="24"/>
+          <w:szCs w:val="24"/>
+        </w:rPr>
+      </w:pPr>
+    </w:p>
+    <w:p>
+      <w:pPr>
+        <w:autoSpaceDE w:val="0"/>
+        <w:autoSpaceDN w:val="0"/>
+        <w:adjustRightInd w:val="0"/>
+        <w:spacing w:after="0" w:line="240" w:lineRule="auto"/>
+        <w:ind w:left="1420"/>
+        <w:jc w:val="both"/>
+        <w:rPr>
+          <w:rFonts w:ascii="Times New Roman" w:hAnsi="Times New Roman"/>
+          <w:bCs/>
+          <w:color w:val="000000"/>
+          <w:sz w:val="24"/>
+          <w:szCs w:val="24"/>
+        </w:rPr>
+      </w:pPr>
+    </w:p>
+    <w:p>
+      <w:pPr>
+        <w:autoSpaceDE w:val="0"/>
+        <w:autoSpaceDN w:val="0"/>
+        <w:adjustRightInd w:val="0"/>
+        <w:spacing w:after="0" w:line="240" w:lineRule="auto"/>
+        <w:jc w:val="both"/>
+        <w:rPr>
+          <w:rFonts w:ascii="Times New Roman" w:hAnsi="Times New Roman"/>
+          <w:bCs/>
+          <w:color w:val="000000"/>
+          <w:sz w:val="24"/>
+          <w:szCs w:val="24"/>
+        </w:rPr>
+      </w:pPr>
+    </w:p>
+    <w:p>
+      <w:pPr>
         <w:pStyle w:val="Prrafodelista"/>
         <w:numPr>
           <w:ilvl w:val="2"/>
@@ -7546,6 +7969,55 @@
     </w:p>
     <w:p>
       <w:pPr>
+        <w:autoSpaceDE w:val="0"/>
+        <w:autoSpaceDN w:val="0"/>
+        <w:adjustRightInd w:val="0"/>
+        <w:spacing w:after="0" w:line="240" w:lineRule="auto"/>
+        <w:jc w:val="both"/>
+        <w:rPr>
+          <w:rFonts w:ascii="Times New Roman" w:hAnsi="Times New Roman"/>
+          <w:bCs/>
+          <w:color w:val="000000"/>
+          <w:sz w:val="24"/>
+          <w:szCs w:val="24"/>
+        </w:rPr>
+      </w:pPr>
+    </w:p>
+    <w:p>
+      <w:pPr>
+        <w:autoSpaceDE w:val="0"/>
+        <w:autoSpaceDN w:val="0"/>
+        <w:adjustRightInd w:val="0"/>
+        <w:spacing w:after="0" w:line="240" w:lineRule="auto"/>
+        <w:ind w:left="2160"/>
+        <w:jc w:val="both"/>
+        <w:rPr>
+          <w:rFonts w:ascii="Times New Roman" w:hAnsi="Times New Roman"/>
+          <w:bCs/>
+          <w:color w:val="000000"/>
+          <w:sz w:val="24"/>
+          <w:szCs w:val="24"/>
+        </w:rPr>
+      </w:pPr>
+    </w:p>
+    <w:p>
+      <w:pPr>
+        <w:autoSpaceDE w:val="0"/>
+        <w:autoSpaceDN w:val="0"/>
+        <w:adjustRightInd w:val="0"/>
+        <w:spacing w:after="0" w:line="240" w:lineRule="auto"/>
+        <w:jc w:val="both"/>
+        <w:rPr>
+          <w:rFonts w:ascii="Times New Roman" w:hAnsi="Times New Roman"/>
+          <w:bCs/>
+          <w:color w:val="000000"/>
+          <w:sz w:val="24"/>
+          <w:szCs w:val="24"/>
+        </w:rPr>
+      </w:pPr>
+    </w:p>
+    <w:p>
+      <w:pPr>
         <w:pStyle w:val="Prrafodelista"/>
         <w:numPr>
           <w:ilvl w:val="2"/>
@@ -7577,6 +8049,55 @@
     </w:p>
     <w:p>
       <w:pPr>
+        <w:autoSpaceDE w:val="0"/>
+        <w:autoSpaceDN w:val="0"/>
+        <w:adjustRightInd w:val="0"/>
+        <w:spacing w:after="0" w:line="240" w:lineRule="auto"/>
+        <w:jc w:val="both"/>
+        <w:rPr>
+          <w:rFonts w:ascii="Times New Roman" w:hAnsi="Times New Roman"/>
+          <w:bCs/>
+          <w:color w:val="000000"/>
+          <w:sz w:val="24"/>
+          <w:szCs w:val="24"/>
+        </w:rPr>
+      </w:pPr>
+    </w:p>
+    <w:p>
+      <w:pPr>
+        <w:autoSpaceDE w:val="0"/>
+        <w:autoSpaceDN w:val="0"/>
+        <w:adjustRightInd w:val="0"/>
+        <w:spacing w:after="0" w:line="240" w:lineRule="auto"/>
+        <w:ind w:left="2160"/>
+        <w:jc w:val="both"/>
+        <w:rPr>
+          <w:rFonts w:ascii="Times New Roman" w:hAnsi="Times New Roman"/>
+          <w:bCs/>
+          <w:color w:val="000000"/>
+          <w:sz w:val="24"/>
+          <w:szCs w:val="24"/>
+        </w:rPr>
+      </w:pPr>
+    </w:p>
+    <w:p>
+      <w:pPr>
+        <w:autoSpaceDE w:val="0"/>
+        <w:autoSpaceDN w:val="0"/>
+        <w:adjustRightInd w:val="0"/>
+        <w:spacing w:after="0" w:line="240" w:lineRule="auto"/>
+        <w:jc w:val="both"/>
+        <w:rPr>
+          <w:rFonts w:ascii="Times New Roman" w:hAnsi="Times New Roman"/>
+          <w:bCs/>
+          <w:color w:val="000000"/>
+          <w:sz w:val="24"/>
+          <w:szCs w:val="24"/>
+        </w:rPr>
+      </w:pPr>
+    </w:p>
+    <w:p>
+      <w:pPr>
         <w:pStyle w:val="Prrafodelista"/>
         <w:numPr>
           <w:ilvl w:val="2"/>
@@ -7608,6 +8129,71 @@
     </w:p>
     <w:p>
       <w:pPr>
+        <w:autoSpaceDE w:val="0"/>
+        <w:autoSpaceDN w:val="0"/>
+        <w:adjustRightInd w:val="0"/>
+        <w:spacing w:after="0" w:line="240" w:lineRule="auto"/>
+        <w:jc w:val="both"/>
+        <w:rPr>
+          <w:rFonts w:ascii="Times New Roman" w:hAnsi="Times New Roman"/>
+          <w:bCs/>
+          <w:color w:val="000000"/>
+          <w:sz w:val="24"/>
+          <w:szCs w:val="24"/>
+        </w:rPr>
+      </w:pPr>
+    </w:p>
+    <w:p>
+      <w:pPr>
+        <w:autoSpaceDE w:val="0"/>
+        <w:autoSpaceDN w:val="0"/>
+        <w:adjustRightInd w:val="0"/>
+        <w:spacing w:after="0" w:line="240" w:lineRule="auto"/>
+        <w:ind w:left="2160"/>
+        <w:jc w:val="both"/>
+        <w:rPr>
+          <w:rFonts w:ascii="Times New Roman" w:hAnsi="Times New Roman"/>
+          <w:bCs/>
+          <w:color w:val="000000"/>
+          <w:sz w:val="24"/>
+          <w:szCs w:val="24"/>
+        </w:rPr>
+      </w:pPr>
+    </w:p>
+    <w:p>
+      <w:pPr>
+        <w:autoSpaceDE w:val="0"/>
+        <w:autoSpaceDN w:val="0"/>
+        <w:adjustRightInd w:val="0"/>
+        <w:spacing w:after="0" w:line="240" w:lineRule="auto"/>
+        <w:jc w:val="both"/>
+        <w:rPr>
+          <w:rFonts w:ascii="Times New Roman" w:hAnsi="Times New Roman"/>
+          <w:bCs/>
+          <w:color w:val="000000"/>
+          <w:sz w:val="24"/>
+          <w:szCs w:val="24"/>
+        </w:rPr>
+      </w:pPr>
+    </w:p>
+    <w:p>
+      <w:pPr>
+        <w:autoSpaceDE w:val="0"/>
+        <w:autoSpaceDN w:val="0"/>
+        <w:adjustRightInd w:val="0"/>
+        <w:spacing w:after="0" w:line="240" w:lineRule="auto"/>
+        <w:jc w:val="both"/>
+        <w:rPr>
+          <w:rFonts w:ascii="Times New Roman" w:hAnsi="Times New Roman"/>
+          <w:bCs/>
+          <w:color w:val="000000"/>
+          <w:sz w:val="24"/>
+          <w:szCs w:val="24"/>
+        </w:rPr>
+      </w:pPr>
+    </w:p>
+    <w:p>
+      <w:pPr>
         <w:pStyle w:val="Prrafodelista"/>
         <w:numPr>
           <w:ilvl w:val="2"/>
@@ -7634,8 +8220,58 @@
           <w:sz w:val="24"/>
           <w:szCs w:val="24"/>
         </w:rPr>
+        <w:lastRenderedPageBreak/>
         <w:t>Ortorexia</w:t>
       </w:r>
+    </w:p>
+    <w:p>
+      <w:pPr>
+        <w:autoSpaceDE w:val="0"/>
+        <w:autoSpaceDN w:val="0"/>
+        <w:adjustRightInd w:val="0"/>
+        <w:spacing w:after="0" w:line="240" w:lineRule="auto"/>
+        <w:jc w:val="both"/>
+        <w:rPr>
+          <w:rFonts w:ascii="Times New Roman" w:hAnsi="Times New Roman"/>
+          <w:bCs/>
+          <w:color w:val="000000"/>
+          <w:sz w:val="24"/>
+          <w:szCs w:val="24"/>
+        </w:rPr>
+      </w:pPr>
+    </w:p>
+    <w:p>
+      <w:pPr>
+        <w:autoSpaceDE w:val="0"/>
+        <w:autoSpaceDN w:val="0"/>
+        <w:adjustRightInd w:val="0"/>
+        <w:spacing w:after="0" w:line="240" w:lineRule="auto"/>
+        <w:ind w:left="2160"/>
+        <w:jc w:val="both"/>
+        <w:rPr>
+          <w:rFonts w:ascii="Times New Roman" w:hAnsi="Times New Roman"/>
+          <w:bCs/>
+          <w:color w:val="000000"/>
+          <w:sz w:val="24"/>
+          <w:szCs w:val="24"/>
+        </w:rPr>
+      </w:pPr>
+    </w:p>
+    <w:p>
+      <w:pPr>
+        <w:autoSpaceDE w:val="0"/>
+        <w:autoSpaceDN w:val="0"/>
+        <w:adjustRightInd w:val="0"/>
+        <w:spacing w:after="0" w:line="240" w:lineRule="auto"/>
+        <w:jc w:val="both"/>
+        <w:rPr>
+          <w:rFonts w:ascii="Times New Roman" w:hAnsi="Times New Roman"/>
+          <w:bCs/>
+          <w:color w:val="000000"/>
+          <w:sz w:val="24"/>
+          <w:szCs w:val="24"/>
+        </w:rPr>
+      </w:pPr>
     </w:p>
     <w:p>
       <w:pPr>
@@ -7670,6 +8306,55 @@
     </w:p>
     <w:p>
       <w:pPr>
+        <w:autoSpaceDE w:val="0"/>
+        <w:autoSpaceDN w:val="0"/>
+        <w:adjustRightInd w:val="0"/>
+        <w:spacing w:after="0" w:line="240" w:lineRule="auto"/>
+        <w:jc w:val="both"/>
+        <w:rPr>
+          <w:rFonts w:ascii="Times New Roman" w:hAnsi="Times New Roman"/>
+          <w:bCs/>
+          <w:color w:val="000000"/>
+          <w:sz w:val="24"/>
+          <w:szCs w:val="24"/>
+        </w:rPr>
+      </w:pPr>
+    </w:p>
+    <w:p>
+      <w:pPr>
+        <w:autoSpaceDE w:val="0"/>
+        <w:autoSpaceDN w:val="0"/>
+        <w:adjustRightInd w:val="0"/>
+        <w:spacing w:after="0" w:line="240" w:lineRule="auto"/>
+        <w:ind w:left="2160"/>
+        <w:jc w:val="both"/>
+        <w:rPr>
+          <w:rFonts w:ascii="Times New Roman" w:hAnsi="Times New Roman"/>
+          <w:bCs/>
+          <w:color w:val="000000"/>
+          <w:sz w:val="24"/>
+          <w:szCs w:val="24"/>
+        </w:rPr>
+      </w:pPr>
+    </w:p>
+    <w:p>
+      <w:pPr>
+        <w:autoSpaceDE w:val="0"/>
+        <w:autoSpaceDN w:val="0"/>
+        <w:adjustRightInd w:val="0"/>
+        <w:spacing w:after="0" w:line="240" w:lineRule="auto"/>
+        <w:jc w:val="both"/>
+        <w:rPr>
+          <w:rFonts w:ascii="Times New Roman" w:hAnsi="Times New Roman"/>
+          <w:bCs/>
+          <w:color w:val="000000"/>
+          <w:sz w:val="24"/>
+          <w:szCs w:val="24"/>
+        </w:rPr>
+      </w:pPr>
+    </w:p>
+    <w:p>
+      <w:pPr>
         <w:pStyle w:val="Prrafodelista"/>
         <w:numPr>
           <w:ilvl w:val="2"/>
@@ -7701,6 +8386,55 @@
     </w:p>
     <w:p>
       <w:pPr>
+        <w:autoSpaceDE w:val="0"/>
+        <w:autoSpaceDN w:val="0"/>
+        <w:adjustRightInd w:val="0"/>
+        <w:spacing w:after="0" w:line="240" w:lineRule="auto"/>
+        <w:jc w:val="both"/>
+        <w:rPr>
+          <w:rFonts w:ascii="Times New Roman" w:hAnsi="Times New Roman"/>
+          <w:bCs/>
+          <w:color w:val="000000"/>
+          <w:sz w:val="24"/>
+          <w:szCs w:val="24"/>
+        </w:rPr>
+      </w:pPr>
+    </w:p>
+    <w:p>
+      <w:pPr>
+        <w:autoSpaceDE w:val="0"/>
+        <w:autoSpaceDN w:val="0"/>
+        <w:adjustRightInd w:val="0"/>
+        <w:spacing w:after="0" w:line="240" w:lineRule="auto"/>
+        <w:ind w:left="2160"/>
+        <w:jc w:val="both"/>
+        <w:rPr>
+          <w:rFonts w:ascii="Times New Roman" w:hAnsi="Times New Roman"/>
+          <w:bCs/>
+          <w:color w:val="000000"/>
+          <w:sz w:val="24"/>
+          <w:szCs w:val="24"/>
+        </w:rPr>
+      </w:pPr>
+    </w:p>
+    <w:p>
+      <w:pPr>
+        <w:autoSpaceDE w:val="0"/>
+        <w:autoSpaceDN w:val="0"/>
+        <w:adjustRightInd w:val="0"/>
+        <w:spacing w:after="0" w:line="240" w:lineRule="auto"/>
+        <w:jc w:val="both"/>
+        <w:rPr>
+          <w:rFonts w:ascii="Times New Roman" w:hAnsi="Times New Roman"/>
+          <w:bCs/>
+          <w:color w:val="000000"/>
+          <w:sz w:val="24"/>
+          <w:szCs w:val="24"/>
+        </w:rPr>
+      </w:pPr>
+    </w:p>
+    <w:p>
+      <w:pPr>
         <w:pStyle w:val="Prrafodelista"/>
         <w:numPr>
           <w:ilvl w:val="0"/>
@@ -7752,437 +8486,400 @@
         <w:autoSpaceDN w:val="0"/>
         <w:adjustRightInd w:val="0"/>
         <w:spacing w:after="0" w:line="240" w:lineRule="auto"/>
-        <w:jc w:val="both"/>
-        <w:rPr>
-          <w:rFonts w:ascii="Times New Roman" w:hAnsi="Times New Roman"/>
-          <w:bCs/>
-          <w:color w:val="000000"/>
-          <w:sz w:val="24"/>
-          <w:szCs w:val="24"/>
-        </w:rPr>
-      </w:pPr>
-    </w:p>
-    <w:p>
-      <w:pPr>
-        <w:autoSpaceDE w:val="0"/>
-        <w:autoSpaceDN w:val="0"/>
-        <w:adjustRightInd w:val="0"/>
-        <w:spacing w:after="0" w:line="240" w:lineRule="auto"/>
-        <w:jc w:val="both"/>
-        <w:rPr>
-          <w:rFonts w:ascii="Times New Roman" w:hAnsi="Times New Roman"/>
-          <w:bCs/>
-          <w:color w:val="000000"/>
-          <w:sz w:val="24"/>
-          <w:szCs w:val="24"/>
-        </w:rPr>
-      </w:pPr>
-    </w:p>
-    <w:p>
-      <w:pPr>
-        <w:autoSpaceDE w:val="0"/>
-        <w:autoSpaceDN w:val="0"/>
-        <w:adjustRightInd w:val="0"/>
-        <w:spacing w:after="0" w:line="240" w:lineRule="auto"/>
-        <w:jc w:val="both"/>
-        <w:rPr>
-          <w:rFonts w:ascii="Times New Roman" w:hAnsi="Times New Roman"/>
-          <w:bCs/>
-          <w:color w:val="000000"/>
-          <w:sz w:val="24"/>
-          <w:szCs w:val="24"/>
-        </w:rPr>
-      </w:pPr>
-    </w:p>
-    <w:p>
-      <w:pPr>
-        <w:autoSpaceDE w:val="0"/>
-        <w:autoSpaceDN w:val="0"/>
-        <w:adjustRightInd w:val="0"/>
-        <w:spacing w:after="0" w:line="240" w:lineRule="auto"/>
-        <w:jc w:val="both"/>
-        <w:rPr>
-          <w:rFonts w:ascii="Times New Roman" w:hAnsi="Times New Roman"/>
-          <w:bCs/>
-          <w:color w:val="000000"/>
-          <w:sz w:val="24"/>
-          <w:szCs w:val="24"/>
-        </w:rPr>
-      </w:pPr>
-    </w:p>
-    <w:p>
-      <w:pPr>
-        <w:autoSpaceDE w:val="0"/>
-        <w:autoSpaceDN w:val="0"/>
-        <w:adjustRightInd w:val="0"/>
-        <w:spacing w:after="0" w:line="240" w:lineRule="auto"/>
-        <w:jc w:val="both"/>
-        <w:rPr>
-          <w:rFonts w:ascii="Times New Roman" w:hAnsi="Times New Roman"/>
-          <w:bCs/>
-          <w:color w:val="000000"/>
-          <w:sz w:val="24"/>
-          <w:szCs w:val="24"/>
-        </w:rPr>
-      </w:pPr>
-    </w:p>
-    <w:p>
-      <w:pPr>
-        <w:autoSpaceDE w:val="0"/>
-        <w:autoSpaceDN w:val="0"/>
-        <w:adjustRightInd w:val="0"/>
-        <w:spacing w:after="0" w:line="240" w:lineRule="auto"/>
-        <w:jc w:val="both"/>
-        <w:rPr>
-          <w:rFonts w:ascii="Times New Roman" w:hAnsi="Times New Roman"/>
-          <w:bCs/>
-          <w:color w:val="000000"/>
-          <w:sz w:val="24"/>
-          <w:szCs w:val="24"/>
-        </w:rPr>
-      </w:pPr>
-    </w:p>
-    <w:p>
-      <w:pPr>
-        <w:autoSpaceDE w:val="0"/>
-        <w:autoSpaceDN w:val="0"/>
-        <w:adjustRightInd w:val="0"/>
-        <w:spacing w:after="0" w:line="240" w:lineRule="auto"/>
-        <w:jc w:val="both"/>
-        <w:rPr>
-          <w:rFonts w:ascii="Times New Roman" w:hAnsi="Times New Roman"/>
-          <w:bCs/>
-          <w:color w:val="000000"/>
-          <w:sz w:val="24"/>
-          <w:szCs w:val="24"/>
-        </w:rPr>
-      </w:pPr>
-    </w:p>
-    <w:p>
-      <w:pPr>
-        <w:autoSpaceDE w:val="0"/>
-        <w:autoSpaceDN w:val="0"/>
-        <w:adjustRightInd w:val="0"/>
-        <w:spacing w:after="0" w:line="240" w:lineRule="auto"/>
-        <w:jc w:val="both"/>
-        <w:rPr>
-          <w:rFonts w:ascii="Times New Roman" w:hAnsi="Times New Roman"/>
-          <w:bCs/>
-          <w:color w:val="000000"/>
-          <w:sz w:val="24"/>
-          <w:szCs w:val="24"/>
-        </w:rPr>
-      </w:pPr>
-    </w:p>
-    <w:p>
-      <w:pPr>
-        <w:autoSpaceDE w:val="0"/>
-        <w:autoSpaceDN w:val="0"/>
-        <w:adjustRightInd w:val="0"/>
-        <w:spacing w:after="0" w:line="240" w:lineRule="auto"/>
-        <w:jc w:val="both"/>
-        <w:rPr>
-          <w:rFonts w:ascii="Times New Roman" w:hAnsi="Times New Roman"/>
-          <w:bCs/>
-          <w:color w:val="000000"/>
-          <w:sz w:val="24"/>
-          <w:szCs w:val="24"/>
-        </w:rPr>
-      </w:pPr>
-    </w:p>
-    <w:p>
-      <w:pPr>
-        <w:autoSpaceDE w:val="0"/>
-        <w:autoSpaceDN w:val="0"/>
-        <w:adjustRightInd w:val="0"/>
-        <w:spacing w:after="0" w:line="240" w:lineRule="auto"/>
-        <w:jc w:val="both"/>
-        <w:rPr>
-          <w:rFonts w:ascii="Times New Roman" w:hAnsi="Times New Roman"/>
-          <w:bCs/>
-          <w:color w:val="000000"/>
-          <w:sz w:val="24"/>
-          <w:szCs w:val="24"/>
-        </w:rPr>
-      </w:pPr>
-    </w:p>
-    <w:p>
-      <w:pPr>
-        <w:autoSpaceDE w:val="0"/>
-        <w:autoSpaceDN w:val="0"/>
-        <w:adjustRightInd w:val="0"/>
-        <w:spacing w:after="0" w:line="240" w:lineRule="auto"/>
-        <w:jc w:val="both"/>
-        <w:rPr>
-          <w:rFonts w:ascii="Times New Roman" w:hAnsi="Times New Roman"/>
-          <w:bCs/>
-          <w:color w:val="000000"/>
-          <w:sz w:val="24"/>
-          <w:szCs w:val="24"/>
-        </w:rPr>
-      </w:pPr>
-    </w:p>
-    <w:p>
-      <w:pPr>
-        <w:autoSpaceDE w:val="0"/>
-        <w:autoSpaceDN w:val="0"/>
-        <w:adjustRightInd w:val="0"/>
-        <w:spacing w:after="0" w:line="240" w:lineRule="auto"/>
-        <w:jc w:val="both"/>
-        <w:rPr>
-          <w:rFonts w:ascii="Times New Roman" w:hAnsi="Times New Roman"/>
-          <w:bCs/>
-          <w:color w:val="000000"/>
-          <w:sz w:val="24"/>
-          <w:szCs w:val="24"/>
-        </w:rPr>
-      </w:pPr>
-    </w:p>
-    <w:p>
-      <w:pPr>
-        <w:autoSpaceDE w:val="0"/>
-        <w:autoSpaceDN w:val="0"/>
-        <w:adjustRightInd w:val="0"/>
-        <w:spacing w:after="0" w:line="240" w:lineRule="auto"/>
-        <w:jc w:val="both"/>
-        <w:rPr>
-          <w:rFonts w:ascii="Times New Roman" w:hAnsi="Times New Roman"/>
-          <w:bCs/>
-          <w:color w:val="000000"/>
-          <w:sz w:val="24"/>
-          <w:szCs w:val="24"/>
-        </w:rPr>
-      </w:pPr>
-    </w:p>
-    <w:p>
-      <w:pPr>
-        <w:autoSpaceDE w:val="0"/>
-        <w:autoSpaceDN w:val="0"/>
-        <w:adjustRightInd w:val="0"/>
-        <w:spacing w:after="0" w:line="240" w:lineRule="auto"/>
-        <w:jc w:val="both"/>
-        <w:rPr>
-          <w:rFonts w:ascii="Times New Roman" w:hAnsi="Times New Roman"/>
-          <w:bCs/>
-          <w:color w:val="000000"/>
-          <w:sz w:val="24"/>
-          <w:szCs w:val="24"/>
-        </w:rPr>
-      </w:pPr>
-    </w:p>
-    <w:p>
-      <w:pPr>
-        <w:autoSpaceDE w:val="0"/>
-        <w:autoSpaceDN w:val="0"/>
-        <w:adjustRightInd w:val="0"/>
-        <w:spacing w:after="0" w:line="240" w:lineRule="auto"/>
-        <w:jc w:val="both"/>
-        <w:rPr>
-          <w:rFonts w:ascii="Times New Roman" w:hAnsi="Times New Roman"/>
-          <w:bCs/>
-          <w:color w:val="000000"/>
-          <w:sz w:val="24"/>
-          <w:szCs w:val="24"/>
-        </w:rPr>
-      </w:pPr>
-    </w:p>
-    <w:p>
-      <w:pPr>
-        <w:autoSpaceDE w:val="0"/>
-        <w:autoSpaceDN w:val="0"/>
-        <w:adjustRightInd w:val="0"/>
-        <w:spacing w:after="0" w:line="240" w:lineRule="auto"/>
-        <w:jc w:val="both"/>
-        <w:rPr>
-          <w:rFonts w:ascii="Times New Roman" w:hAnsi="Times New Roman"/>
-          <w:b/>
-          <w:bCs/>
-          <w:color w:val="000000"/>
-          <w:sz w:val="24"/>
-          <w:szCs w:val="24"/>
-        </w:rPr>
-      </w:pPr>
-    </w:p>
-    <w:p>
-      <w:pPr>
-        <w:autoSpaceDE w:val="0"/>
-        <w:autoSpaceDN w:val="0"/>
-        <w:adjustRightInd w:val="0"/>
-        <w:spacing w:after="0" w:line="240" w:lineRule="auto"/>
-        <w:jc w:val="both"/>
-        <w:rPr>
-          <w:rFonts w:ascii="Times New Roman" w:hAnsi="Times New Roman"/>
-          <w:b/>
-          <w:bCs/>
-          <w:color w:val="000000"/>
-          <w:sz w:val="24"/>
-          <w:szCs w:val="24"/>
-        </w:rPr>
-      </w:pPr>
-    </w:p>
-    <w:p>
-      <w:pPr>
-        <w:autoSpaceDE w:val="0"/>
-        <w:autoSpaceDN w:val="0"/>
-        <w:adjustRightInd w:val="0"/>
-        <w:spacing w:after="0" w:line="240" w:lineRule="auto"/>
-        <w:jc w:val="both"/>
-        <w:rPr>
-          <w:rFonts w:ascii="Times New Roman" w:hAnsi="Times New Roman"/>
-          <w:b/>
-          <w:bCs/>
-          <w:color w:val="000000"/>
-          <w:sz w:val="24"/>
-          <w:szCs w:val="24"/>
-        </w:rPr>
-      </w:pPr>
-    </w:p>
-    <w:p>
-      <w:pPr>
-        <w:autoSpaceDE w:val="0"/>
-        <w:autoSpaceDN w:val="0"/>
-        <w:adjustRightInd w:val="0"/>
-        <w:spacing w:after="0" w:line="240" w:lineRule="auto"/>
-        <w:jc w:val="both"/>
-        <w:rPr>
-          <w:rFonts w:ascii="Times New Roman" w:hAnsi="Times New Roman"/>
-          <w:b/>
-          <w:bCs/>
-          <w:color w:val="000000"/>
-          <w:sz w:val="24"/>
-          <w:szCs w:val="24"/>
-        </w:rPr>
-      </w:pPr>
-    </w:p>
-    <w:p>
-      <w:pPr>
-        <w:autoSpaceDE w:val="0"/>
-        <w:autoSpaceDN w:val="0"/>
-        <w:adjustRightInd w:val="0"/>
-        <w:spacing w:after="0" w:line="240" w:lineRule="auto"/>
-        <w:jc w:val="both"/>
-        <w:rPr>
-          <w:rFonts w:ascii="Times New Roman" w:hAnsi="Times New Roman"/>
-          <w:b/>
-          <w:bCs/>
-          <w:color w:val="000000"/>
-          <w:sz w:val="24"/>
-          <w:szCs w:val="24"/>
-        </w:rPr>
-      </w:pPr>
-    </w:p>
-    <w:p>
-      <w:pPr>
-        <w:autoSpaceDE w:val="0"/>
-        <w:autoSpaceDN w:val="0"/>
-        <w:adjustRightInd w:val="0"/>
-        <w:spacing w:after="0" w:line="240" w:lineRule="auto"/>
-        <w:jc w:val="both"/>
-        <w:rPr>
-          <w:rFonts w:ascii="Times New Roman" w:hAnsi="Times New Roman"/>
-          <w:b/>
-          <w:bCs/>
-          <w:color w:val="000000"/>
-          <w:sz w:val="24"/>
-          <w:szCs w:val="24"/>
-        </w:rPr>
-      </w:pPr>
-    </w:p>
-    <w:p>
-      <w:pPr>
-        <w:autoSpaceDE w:val="0"/>
-        <w:autoSpaceDN w:val="0"/>
-        <w:adjustRightInd w:val="0"/>
-        <w:spacing w:after="0" w:line="240" w:lineRule="auto"/>
-        <w:jc w:val="both"/>
-        <w:rPr>
-          <w:rFonts w:ascii="Times New Roman" w:hAnsi="Times New Roman"/>
-          <w:b/>
-          <w:bCs/>
-          <w:color w:val="000000"/>
-          <w:sz w:val="24"/>
-          <w:szCs w:val="24"/>
-        </w:rPr>
-      </w:pPr>
-    </w:p>
-    <w:p>
-      <w:pPr>
-        <w:autoSpaceDE w:val="0"/>
-        <w:autoSpaceDN w:val="0"/>
-        <w:adjustRightInd w:val="0"/>
-        <w:spacing w:after="0" w:line="240" w:lineRule="auto"/>
-        <w:jc w:val="both"/>
-        <w:rPr>
-          <w:rFonts w:ascii="Times New Roman" w:hAnsi="Times New Roman"/>
-          <w:b/>
-          <w:bCs/>
-          <w:color w:val="000000"/>
-          <w:sz w:val="24"/>
-          <w:szCs w:val="24"/>
-        </w:rPr>
-      </w:pPr>
-    </w:p>
-    <w:p>
-      <w:pPr>
-        <w:autoSpaceDE w:val="0"/>
-        <w:autoSpaceDN w:val="0"/>
-        <w:adjustRightInd w:val="0"/>
-        <w:spacing w:after="0" w:line="240" w:lineRule="auto"/>
-        <w:jc w:val="both"/>
-        <w:rPr>
-          <w:rFonts w:ascii="Times New Roman" w:hAnsi="Times New Roman"/>
-          <w:b/>
-          <w:bCs/>
-          <w:color w:val="000000"/>
-          <w:sz w:val="24"/>
-          <w:szCs w:val="24"/>
-        </w:rPr>
-      </w:pPr>
-    </w:p>
-    <w:p>
-      <w:pPr>
-        <w:autoSpaceDE w:val="0"/>
-        <w:autoSpaceDN w:val="0"/>
-        <w:adjustRightInd w:val="0"/>
-        <w:spacing w:after="0" w:line="240" w:lineRule="auto"/>
-        <w:jc w:val="both"/>
-        <w:rPr>
-          <w:rFonts w:ascii="Times New Roman" w:hAnsi="Times New Roman"/>
-          <w:b/>
-          <w:bCs/>
-          <w:color w:val="000000"/>
-          <w:sz w:val="24"/>
-          <w:szCs w:val="24"/>
-        </w:rPr>
-      </w:pPr>
-    </w:p>
-    <w:p>
-      <w:pPr>
-        <w:autoSpaceDE w:val="0"/>
-        <w:autoSpaceDN w:val="0"/>
-        <w:adjustRightInd w:val="0"/>
-        <w:spacing w:after="0" w:line="240" w:lineRule="auto"/>
-        <w:jc w:val="both"/>
-        <w:rPr>
-          <w:rFonts w:ascii="Times New Roman" w:hAnsi="Times New Roman"/>
-          <w:b/>
-          <w:bCs/>
-          <w:color w:val="000000"/>
-          <w:sz w:val="24"/>
-          <w:szCs w:val="24"/>
-        </w:rPr>
-      </w:pPr>
-    </w:p>
-    <w:p>
-      <w:pPr>
-        <w:autoSpaceDE w:val="0"/>
-        <w:autoSpaceDN w:val="0"/>
-        <w:adjustRightInd w:val="0"/>
-        <w:spacing w:after="0" w:line="240" w:lineRule="auto"/>
-        <w:jc w:val="both"/>
-        <w:rPr>
-          <w:rFonts w:ascii="Times New Roman" w:hAnsi="Times New Roman"/>
-          <w:b/>
+        <w:ind w:left="720"/>
+        <w:jc w:val="both"/>
+        <w:rPr>
+          <w:rFonts w:ascii="Times New Roman" w:hAnsi="Times New Roman"/>
+          <w:bCs/>
+          <w:color w:val="000000"/>
+          <w:sz w:val="24"/>
+          <w:szCs w:val="24"/>
+        </w:rPr>
+      </w:pPr>
+    </w:p>
+    <w:p>
+      <w:pPr>
+        <w:autoSpaceDE w:val="0"/>
+        <w:autoSpaceDN w:val="0"/>
+        <w:adjustRightInd w:val="0"/>
+        <w:spacing w:after="0" w:line="240" w:lineRule="auto"/>
+        <w:jc w:val="both"/>
+        <w:rPr>
+          <w:rFonts w:ascii="Times New Roman" w:hAnsi="Times New Roman"/>
+          <w:bCs/>
+          <w:color w:val="000000"/>
+          <w:sz w:val="24"/>
+          <w:szCs w:val="24"/>
+        </w:rPr>
+      </w:pPr>
+    </w:p>
+    <w:p>
+      <w:pPr>
+        <w:pStyle w:val="Prrafodelista"/>
+        <w:numPr>
+          <w:ilvl w:val="0"/>
+          <w:numId w:val="18"/>
+        </w:numPr>
+        <w:autoSpaceDE w:val="0"/>
+        <w:autoSpaceDN w:val="0"/>
+        <w:adjustRightInd w:val="0"/>
+        <w:spacing w:after="0" w:line="240" w:lineRule="auto"/>
+        <w:jc w:val="both"/>
+        <w:rPr>
+          <w:rFonts w:ascii="Times New Roman" w:hAnsi="Times New Roman"/>
+          <w:bCs/>
+          <w:color w:val="000000"/>
+          <w:sz w:val="24"/>
+          <w:szCs w:val="24"/>
+        </w:rPr>
+      </w:pPr>
+      <w:r>
+        <w:rPr>
+          <w:rFonts w:ascii="Times New Roman" w:hAnsi="Times New Roman"/>
+          <w:bCs/>
+          <w:color w:val="000000"/>
+          <w:sz w:val="24"/>
+          <w:szCs w:val="24"/>
+        </w:rPr>
+        <w:t>Tipos de test sobre Trastornos de Conductas Alimentarias</w:t>
+      </w:r>
+    </w:p>
+    <w:p>
+      <w:pPr>
+        <w:autoSpaceDE w:val="0"/>
+        <w:autoSpaceDN w:val="0"/>
+        <w:adjustRightInd w:val="0"/>
+        <w:spacing w:after="0" w:line="240" w:lineRule="auto"/>
+        <w:jc w:val="both"/>
+        <w:rPr>
+          <w:rFonts w:ascii="Times New Roman" w:hAnsi="Times New Roman"/>
+          <w:bCs/>
+          <w:color w:val="000000"/>
+          <w:sz w:val="24"/>
+          <w:szCs w:val="24"/>
+        </w:rPr>
+      </w:pPr>
+    </w:p>
+    <w:p>
+      <w:pPr>
+        <w:autoSpaceDE w:val="0"/>
+        <w:autoSpaceDN w:val="0"/>
+        <w:adjustRightInd w:val="0"/>
+        <w:spacing w:after="0" w:line="240" w:lineRule="auto"/>
+        <w:ind w:left="720"/>
+        <w:jc w:val="both"/>
+        <w:rPr>
+          <w:rFonts w:ascii="Times New Roman" w:hAnsi="Times New Roman"/>
+          <w:bCs/>
+          <w:color w:val="000000"/>
+          <w:sz w:val="24"/>
+          <w:szCs w:val="24"/>
+        </w:rPr>
+      </w:pPr>
+      <w:r>
+        <w:rPr>
+          <w:rFonts w:ascii="Times New Roman" w:hAnsi="Times New Roman"/>
+          <w:bCs/>
+          <w:color w:val="000000"/>
+          <w:sz w:val="24"/>
+          <w:szCs w:val="24"/>
+        </w:rPr>
+        <w:t>Ewqeqw</w:t>
+      </w:r>
+    </w:p>
+    <w:p>
+      <w:pPr>
+        <w:autoSpaceDE w:val="0"/>
+        <w:autoSpaceDN w:val="0"/>
+        <w:adjustRightInd w:val="0"/>
+        <w:spacing w:after="0" w:line="240" w:lineRule="auto"/>
+        <w:jc w:val="both"/>
+        <w:rPr>
+          <w:rFonts w:ascii="Times New Roman" w:hAnsi="Times New Roman"/>
+          <w:bCs/>
+          <w:color w:val="000000"/>
+          <w:sz w:val="24"/>
+          <w:szCs w:val="24"/>
+        </w:rPr>
+      </w:pPr>
+    </w:p>
+    <w:p>
+      <w:pPr>
+        <w:autoSpaceDE w:val="0"/>
+        <w:autoSpaceDN w:val="0"/>
+        <w:adjustRightInd w:val="0"/>
+        <w:spacing w:after="0" w:line="240" w:lineRule="auto"/>
+        <w:jc w:val="both"/>
+        <w:rPr>
+          <w:rFonts w:ascii="Times New Roman" w:hAnsi="Times New Roman"/>
+          <w:bCs/>
+          <w:color w:val="000000"/>
+          <w:sz w:val="24"/>
+          <w:szCs w:val="24"/>
+        </w:rPr>
+      </w:pPr>
+      <w:r>
+        <w:rPr>
+          <w:rFonts w:ascii="Times New Roman" w:hAnsi="Times New Roman"/>
+          <w:bCs/>
+          <w:color w:val="000000"/>
+          <w:sz w:val="24"/>
+          <w:szCs w:val="24"/>
+        </w:rPr>
+        <w:t>AQUÍ TERMINA LA IDENTACION</w:t>
+      </w:r>
+      <w:bookmarkStart w:id="0" w:name="_GoBack"/>
+      <w:bookmarkEnd w:id="0"/>
+    </w:p>
+    <w:p>
+      <w:pPr>
+        <w:autoSpaceDE w:val="0"/>
+        <w:autoSpaceDN w:val="0"/>
+        <w:adjustRightInd w:val="0"/>
+        <w:spacing w:after="0" w:line="240" w:lineRule="auto"/>
+        <w:jc w:val="both"/>
+        <w:rPr>
+          <w:rFonts w:ascii="Times New Roman" w:hAnsi="Times New Roman"/>
+          <w:bCs/>
+          <w:color w:val="000000"/>
+          <w:sz w:val="24"/>
+          <w:szCs w:val="24"/>
+        </w:rPr>
+      </w:pPr>
+    </w:p>
+    <w:p>
+      <w:pPr>
+        <w:autoSpaceDE w:val="0"/>
+        <w:autoSpaceDN w:val="0"/>
+        <w:adjustRightInd w:val="0"/>
+        <w:spacing w:after="0" w:line="240" w:lineRule="auto"/>
+        <w:jc w:val="both"/>
+        <w:rPr>
+          <w:rFonts w:ascii="Times New Roman" w:hAnsi="Times New Roman"/>
+          <w:bCs/>
+          <w:color w:val="000000"/>
+          <w:sz w:val="24"/>
+          <w:szCs w:val="24"/>
+        </w:rPr>
+      </w:pPr>
+    </w:p>
+    <w:p>
+      <w:pPr>
+        <w:autoSpaceDE w:val="0"/>
+        <w:autoSpaceDN w:val="0"/>
+        <w:adjustRightInd w:val="0"/>
+        <w:spacing w:after="0" w:line="240" w:lineRule="auto"/>
+        <w:jc w:val="both"/>
+        <w:rPr>
+          <w:rFonts w:ascii="Times New Roman" w:hAnsi="Times New Roman"/>
+          <w:bCs/>
+          <w:color w:val="000000"/>
+          <w:sz w:val="24"/>
+          <w:szCs w:val="24"/>
+        </w:rPr>
+      </w:pPr>
+    </w:p>
+    <w:p>
+      <w:pPr>
+        <w:autoSpaceDE w:val="0"/>
+        <w:autoSpaceDN w:val="0"/>
+        <w:adjustRightInd w:val="0"/>
+        <w:spacing w:after="0" w:line="240" w:lineRule="auto"/>
+        <w:jc w:val="both"/>
+        <w:rPr>
+          <w:rFonts w:ascii="Times New Roman" w:hAnsi="Times New Roman"/>
+          <w:bCs/>
+          <w:color w:val="000000"/>
+          <w:sz w:val="24"/>
+          <w:szCs w:val="24"/>
+        </w:rPr>
+      </w:pPr>
+    </w:p>
+    <w:p>
+      <w:pPr>
+        <w:autoSpaceDE w:val="0"/>
+        <w:autoSpaceDN w:val="0"/>
+        <w:adjustRightInd w:val="0"/>
+        <w:spacing w:after="0" w:line="240" w:lineRule="auto"/>
+        <w:jc w:val="both"/>
+        <w:rPr>
+          <w:rFonts w:ascii="Times New Roman" w:hAnsi="Times New Roman"/>
+          <w:bCs/>
+          <w:color w:val="000000"/>
+          <w:sz w:val="24"/>
+          <w:szCs w:val="24"/>
+        </w:rPr>
+      </w:pPr>
+    </w:p>
+    <w:p>
+      <w:pPr>
+        <w:autoSpaceDE w:val="0"/>
+        <w:autoSpaceDN w:val="0"/>
+        <w:adjustRightInd w:val="0"/>
+        <w:spacing w:after="0" w:line="240" w:lineRule="auto"/>
+        <w:jc w:val="both"/>
+        <w:rPr>
+          <w:rFonts w:ascii="Times New Roman" w:hAnsi="Times New Roman"/>
+          <w:bCs/>
+          <w:color w:val="000000"/>
+          <w:sz w:val="24"/>
+          <w:szCs w:val="24"/>
+        </w:rPr>
+      </w:pPr>
+    </w:p>
+    <w:p>
+      <w:pPr>
+        <w:autoSpaceDE w:val="0"/>
+        <w:autoSpaceDN w:val="0"/>
+        <w:adjustRightInd w:val="0"/>
+        <w:spacing w:after="0" w:line="240" w:lineRule="auto"/>
+        <w:jc w:val="both"/>
+        <w:rPr>
+          <w:rFonts w:ascii="Times New Roman" w:hAnsi="Times New Roman"/>
+          <w:bCs/>
+          <w:color w:val="000000"/>
+          <w:sz w:val="24"/>
+          <w:szCs w:val="24"/>
+        </w:rPr>
+      </w:pPr>
+    </w:p>
+    <w:p>
+      <w:pPr>
+        <w:autoSpaceDE w:val="0"/>
+        <w:autoSpaceDN w:val="0"/>
+        <w:adjustRightInd w:val="0"/>
+        <w:spacing w:after="0" w:line="240" w:lineRule="auto"/>
+        <w:jc w:val="both"/>
+        <w:rPr>
+          <w:rFonts w:ascii="Times New Roman" w:hAnsi="Times New Roman"/>
+          <w:bCs/>
+          <w:color w:val="000000"/>
+          <w:sz w:val="24"/>
+          <w:szCs w:val="24"/>
+        </w:rPr>
+      </w:pPr>
+    </w:p>
+    <w:p>
+      <w:pPr>
+        <w:autoSpaceDE w:val="0"/>
+        <w:autoSpaceDN w:val="0"/>
+        <w:adjustRightInd w:val="0"/>
+        <w:spacing w:after="0" w:line="240" w:lineRule="auto"/>
+        <w:jc w:val="both"/>
+        <w:rPr>
+          <w:rFonts w:ascii="Times New Roman" w:hAnsi="Times New Roman"/>
+          <w:bCs/>
+          <w:color w:val="000000"/>
+          <w:sz w:val="24"/>
+          <w:szCs w:val="24"/>
+        </w:rPr>
+      </w:pPr>
+    </w:p>
+    <w:p>
+      <w:pPr>
+        <w:autoSpaceDE w:val="0"/>
+        <w:autoSpaceDN w:val="0"/>
+        <w:adjustRightInd w:val="0"/>
+        <w:spacing w:after="0" w:line="240" w:lineRule="auto"/>
+        <w:jc w:val="both"/>
+        <w:rPr>
+          <w:rFonts w:ascii="Times New Roman" w:hAnsi="Times New Roman"/>
+          <w:bCs/>
+          <w:color w:val="000000"/>
+          <w:sz w:val="24"/>
+          <w:szCs w:val="24"/>
+        </w:rPr>
+      </w:pPr>
+    </w:p>
+    <w:p>
+      <w:pPr>
+        <w:autoSpaceDE w:val="0"/>
+        <w:autoSpaceDN w:val="0"/>
+        <w:adjustRightInd w:val="0"/>
+        <w:spacing w:after="0" w:line="240" w:lineRule="auto"/>
+        <w:jc w:val="both"/>
+        <w:rPr>
+          <w:rFonts w:ascii="Times New Roman" w:hAnsi="Times New Roman"/>
+          <w:bCs/>
+          <w:color w:val="000000"/>
+          <w:sz w:val="24"/>
+          <w:szCs w:val="24"/>
+        </w:rPr>
+      </w:pPr>
+    </w:p>
+    <w:p>
+      <w:pPr>
+        <w:autoSpaceDE w:val="0"/>
+        <w:autoSpaceDN w:val="0"/>
+        <w:adjustRightInd w:val="0"/>
+        <w:spacing w:after="0" w:line="240" w:lineRule="auto"/>
+        <w:jc w:val="both"/>
+        <w:rPr>
+          <w:rFonts w:ascii="Times New Roman" w:hAnsi="Times New Roman"/>
+          <w:bCs/>
+          <w:color w:val="000000"/>
+          <w:sz w:val="24"/>
+          <w:szCs w:val="24"/>
+        </w:rPr>
+      </w:pPr>
+    </w:p>
+    <w:p>
+      <w:pPr>
+        <w:autoSpaceDE w:val="0"/>
+        <w:autoSpaceDN w:val="0"/>
+        <w:adjustRightInd w:val="0"/>
+        <w:spacing w:after="0" w:line="240" w:lineRule="auto"/>
+        <w:jc w:val="both"/>
+        <w:rPr>
+          <w:rFonts w:ascii="Times New Roman" w:hAnsi="Times New Roman"/>
+          <w:bCs/>
+          <w:color w:val="000000"/>
+          <w:sz w:val="24"/>
+          <w:szCs w:val="24"/>
+        </w:rPr>
+      </w:pPr>
+    </w:p>
+    <w:p>
+      <w:pPr>
+        <w:autoSpaceDE w:val="0"/>
+        <w:autoSpaceDN w:val="0"/>
+        <w:adjustRightInd w:val="0"/>
+        <w:spacing w:after="0" w:line="240" w:lineRule="auto"/>
+        <w:jc w:val="both"/>
+        <w:rPr>
+          <w:rFonts w:ascii="Times New Roman" w:hAnsi="Times New Roman"/>
+          <w:bCs/>
+          <w:color w:val="000000"/>
+          <w:sz w:val="24"/>
+          <w:szCs w:val="24"/>
+        </w:rPr>
+      </w:pPr>
+    </w:p>
+    <w:p>
+      <w:pPr>
+        <w:autoSpaceDE w:val="0"/>
+        <w:autoSpaceDN w:val="0"/>
+        <w:adjustRightInd w:val="0"/>
+        <w:spacing w:after="0" w:line="240" w:lineRule="auto"/>
+        <w:jc w:val="both"/>
+        <w:rPr>
+          <w:rFonts w:ascii="Times New Roman" w:hAnsi="Times New Roman"/>
+          <w:bCs/>
+          <w:color w:val="000000"/>
+          <w:sz w:val="24"/>
+          <w:szCs w:val="24"/>
+        </w:rPr>
+      </w:pPr>
+    </w:p>
+    <w:p>
+      <w:pPr>
+        <w:autoSpaceDE w:val="0"/>
+        <w:autoSpaceDN w:val="0"/>
+        <w:adjustRightInd w:val="0"/>
+        <w:spacing w:after="0" w:line="240" w:lineRule="auto"/>
+        <w:jc w:val="both"/>
+        <w:rPr>
+          <w:rFonts w:ascii="Times New Roman" w:hAnsi="Times New Roman"/>
           <w:bCs/>
           <w:color w:val="000000"/>
           <w:sz w:val="24"/>
@@ -11769,850 +12466,17 @@
           <w:szCs w:val="24"/>
         </w:rPr>
       </w:pPr>
-    </w:p>
-    <w:p>
-      <w:pPr>
-        <w:autoSpaceDE w:val="0"/>
-        <w:autoSpaceDN w:val="0"/>
-        <w:adjustRightInd w:val="0"/>
-        <w:spacing w:after="0" w:line="240" w:lineRule="auto"/>
-        <w:jc w:val="both"/>
-        <w:rPr>
-          <w:rFonts w:ascii="Times New Roman" w:hAnsi="Times New Roman"/>
-          <w:b/>
-          <w:color w:val="000000"/>
-          <w:sz w:val="24"/>
-          <w:szCs w:val="24"/>
-        </w:rPr>
-      </w:pPr>
-      <w:r>
-        <w:rPr>
-          <w:rFonts w:ascii="Times New Roman" w:hAnsi="Times New Roman"/>
-          <w:b/>
-          <w:color w:val="000000"/>
-          <w:sz w:val="24"/>
-          <w:szCs w:val="24"/>
-        </w:rPr>
-        <w:t>REFERENCIAS BIBLIOGRÁFICAS.</w:t>
-      </w:r>
-    </w:p>
-    <w:p>
-      <w:pPr>
-        <w:autoSpaceDE w:val="0"/>
-        <w:autoSpaceDN w:val="0"/>
-        <w:adjustRightInd w:val="0"/>
-        <w:spacing w:after="0" w:line="240" w:lineRule="auto"/>
-        <w:jc w:val="both"/>
-        <w:rPr>
-          <w:rFonts w:ascii="Times New Roman" w:hAnsi="Times New Roman"/>
-          <w:b/>
-          <w:color w:val="000000"/>
-          <w:sz w:val="24"/>
-          <w:szCs w:val="24"/>
-        </w:rPr>
-      </w:pPr>
-    </w:p>
-    <w:p>
-      <w:pPr>
-        <w:autoSpaceDE w:val="0"/>
-        <w:autoSpaceDN w:val="0"/>
-        <w:adjustRightInd w:val="0"/>
-        <w:spacing w:after="0" w:line="240" w:lineRule="auto"/>
-        <w:jc w:val="both"/>
-        <w:rPr>
-          <w:rFonts w:ascii="Times New Roman" w:hAnsi="Times New Roman"/>
-          <w:b/>
-          <w:color w:val="000000"/>
-          <w:sz w:val="24"/>
-          <w:szCs w:val="24"/>
-        </w:rPr>
-      </w:pPr>
-    </w:p>
-    <w:p>
-      <w:pPr>
-        <w:autoSpaceDE w:val="0"/>
-        <w:autoSpaceDN w:val="0"/>
-        <w:adjustRightInd w:val="0"/>
-        <w:spacing w:after="0" w:line="240" w:lineRule="auto"/>
-        <w:jc w:val="both"/>
-        <w:rPr>
-          <w:rFonts w:ascii="Times New Roman" w:hAnsi="Times New Roman"/>
-          <w:b/>
-          <w:color w:val="000000"/>
-          <w:sz w:val="24"/>
-          <w:szCs w:val="24"/>
-        </w:rPr>
-      </w:pPr>
-    </w:p>
-    <w:p>
-      <w:pPr>
-        <w:autoSpaceDE w:val="0"/>
-        <w:autoSpaceDN w:val="0"/>
-        <w:adjustRightInd w:val="0"/>
-        <w:spacing w:after="0" w:line="240" w:lineRule="auto"/>
-        <w:jc w:val="both"/>
-        <w:rPr>
-          <w:rFonts w:ascii="Times New Roman" w:hAnsi="Times New Roman"/>
-          <w:b/>
-          <w:color w:val="000000"/>
-          <w:sz w:val="24"/>
-          <w:szCs w:val="24"/>
-        </w:rPr>
-      </w:pPr>
-    </w:p>
-    <w:p>
-      <w:pPr>
-        <w:autoSpaceDE w:val="0"/>
-        <w:autoSpaceDN w:val="0"/>
-        <w:adjustRightInd w:val="0"/>
-        <w:spacing w:after="0" w:line="240" w:lineRule="auto"/>
-        <w:jc w:val="both"/>
-        <w:rPr>
-          <w:rFonts w:ascii="Times New Roman" w:hAnsi="Times New Roman"/>
-          <w:b/>
-          <w:color w:val="000000"/>
-          <w:sz w:val="24"/>
-          <w:szCs w:val="24"/>
-        </w:rPr>
-      </w:pPr>
-    </w:p>
-    <w:p>
-      <w:pPr>
-        <w:autoSpaceDE w:val="0"/>
-        <w:autoSpaceDN w:val="0"/>
-        <w:adjustRightInd w:val="0"/>
-        <w:spacing w:after="0" w:line="240" w:lineRule="auto"/>
-        <w:jc w:val="both"/>
-        <w:rPr>
-          <w:rFonts w:ascii="Times New Roman" w:hAnsi="Times New Roman"/>
-          <w:b/>
-          <w:color w:val="000000"/>
-          <w:sz w:val="24"/>
-          <w:szCs w:val="24"/>
-        </w:rPr>
-      </w:pPr>
-    </w:p>
-    <w:p>
-      <w:pPr>
-        <w:autoSpaceDE w:val="0"/>
-        <w:autoSpaceDN w:val="0"/>
-        <w:adjustRightInd w:val="0"/>
-        <w:spacing w:after="0" w:line="240" w:lineRule="auto"/>
-        <w:jc w:val="both"/>
-        <w:rPr>
-          <w:rFonts w:ascii="Times New Roman" w:hAnsi="Times New Roman"/>
-          <w:b/>
-          <w:color w:val="000000"/>
-          <w:sz w:val="24"/>
-          <w:szCs w:val="24"/>
-        </w:rPr>
-      </w:pPr>
-    </w:p>
-    <w:p>
-      <w:pPr>
-        <w:autoSpaceDE w:val="0"/>
-        <w:autoSpaceDN w:val="0"/>
-        <w:adjustRightInd w:val="0"/>
-        <w:spacing w:after="0" w:line="240" w:lineRule="auto"/>
-        <w:jc w:val="both"/>
-        <w:rPr>
-          <w:rFonts w:ascii="Times New Roman" w:hAnsi="Times New Roman"/>
-          <w:b/>
-          <w:color w:val="000000"/>
-          <w:sz w:val="24"/>
-          <w:szCs w:val="24"/>
-        </w:rPr>
-      </w:pPr>
-    </w:p>
-    <w:p>
-      <w:pPr>
-        <w:autoSpaceDE w:val="0"/>
-        <w:autoSpaceDN w:val="0"/>
-        <w:adjustRightInd w:val="0"/>
-        <w:spacing w:after="0" w:line="240" w:lineRule="auto"/>
-        <w:jc w:val="both"/>
-        <w:rPr>
-          <w:rFonts w:ascii="Times New Roman" w:hAnsi="Times New Roman"/>
-          <w:b/>
-          <w:color w:val="000000"/>
-          <w:sz w:val="24"/>
-          <w:szCs w:val="24"/>
-        </w:rPr>
-      </w:pPr>
-    </w:p>
-    <w:p>
-      <w:pPr>
-        <w:autoSpaceDE w:val="0"/>
-        <w:autoSpaceDN w:val="0"/>
-        <w:adjustRightInd w:val="0"/>
-        <w:spacing w:after="0" w:line="240" w:lineRule="auto"/>
-        <w:jc w:val="both"/>
-        <w:rPr>
-          <w:rFonts w:ascii="Times New Roman" w:hAnsi="Times New Roman"/>
-          <w:b/>
-          <w:color w:val="000000"/>
-          <w:sz w:val="24"/>
-          <w:szCs w:val="24"/>
-        </w:rPr>
-      </w:pPr>
-    </w:p>
-    <w:p>
-      <w:pPr>
-        <w:autoSpaceDE w:val="0"/>
-        <w:autoSpaceDN w:val="0"/>
-        <w:adjustRightInd w:val="0"/>
-        <w:spacing w:after="0" w:line="240" w:lineRule="auto"/>
-        <w:jc w:val="both"/>
-        <w:rPr>
-          <w:rFonts w:ascii="Times New Roman" w:hAnsi="Times New Roman"/>
-          <w:b/>
-          <w:color w:val="000000"/>
-          <w:sz w:val="24"/>
-          <w:szCs w:val="24"/>
-        </w:rPr>
-      </w:pPr>
-    </w:p>
-    <w:p>
-      <w:pPr>
-        <w:autoSpaceDE w:val="0"/>
-        <w:autoSpaceDN w:val="0"/>
-        <w:adjustRightInd w:val="0"/>
-        <w:spacing w:after="0" w:line="240" w:lineRule="auto"/>
-        <w:jc w:val="both"/>
-        <w:rPr>
-          <w:rFonts w:ascii="Times New Roman" w:hAnsi="Times New Roman"/>
-          <w:b/>
-          <w:color w:val="000000"/>
-          <w:sz w:val="24"/>
-          <w:szCs w:val="24"/>
-        </w:rPr>
-      </w:pPr>
-    </w:p>
-    <w:p>
-      <w:pPr>
-        <w:autoSpaceDE w:val="0"/>
-        <w:autoSpaceDN w:val="0"/>
-        <w:adjustRightInd w:val="0"/>
-        <w:spacing w:after="0" w:line="240" w:lineRule="auto"/>
-        <w:jc w:val="both"/>
-        <w:rPr>
-          <w:rFonts w:ascii="Times New Roman" w:hAnsi="Times New Roman"/>
-          <w:b/>
-          <w:color w:val="000000"/>
-          <w:sz w:val="24"/>
-          <w:szCs w:val="24"/>
-        </w:rPr>
-      </w:pPr>
-    </w:p>
-    <w:p>
-      <w:pPr>
-        <w:autoSpaceDE w:val="0"/>
-        <w:autoSpaceDN w:val="0"/>
-        <w:adjustRightInd w:val="0"/>
-        <w:spacing w:after="0" w:line="240" w:lineRule="auto"/>
-        <w:jc w:val="both"/>
-        <w:rPr>
-          <w:rFonts w:ascii="Times New Roman" w:hAnsi="Times New Roman"/>
-          <w:b/>
-          <w:color w:val="000000"/>
-          <w:sz w:val="24"/>
-          <w:szCs w:val="24"/>
-        </w:rPr>
-      </w:pPr>
-    </w:p>
-    <w:p>
-      <w:pPr>
-        <w:autoSpaceDE w:val="0"/>
-        <w:autoSpaceDN w:val="0"/>
-        <w:adjustRightInd w:val="0"/>
-        <w:spacing w:after="0" w:line="240" w:lineRule="auto"/>
-        <w:jc w:val="both"/>
-        <w:rPr>
-          <w:rFonts w:ascii="Times New Roman" w:hAnsi="Times New Roman"/>
-          <w:b/>
-          <w:color w:val="000000"/>
-          <w:sz w:val="24"/>
-          <w:szCs w:val="24"/>
-        </w:rPr>
-      </w:pPr>
-    </w:p>
-    <w:p>
-      <w:pPr>
-        <w:autoSpaceDE w:val="0"/>
-        <w:autoSpaceDN w:val="0"/>
-        <w:adjustRightInd w:val="0"/>
-        <w:spacing w:after="0" w:line="240" w:lineRule="auto"/>
-        <w:jc w:val="both"/>
-        <w:rPr>
-          <w:rFonts w:ascii="Times New Roman" w:hAnsi="Times New Roman"/>
-          <w:b/>
-          <w:color w:val="000000"/>
-          <w:sz w:val="24"/>
-          <w:szCs w:val="24"/>
-        </w:rPr>
-      </w:pPr>
-    </w:p>
-    <w:p>
-      <w:pPr>
-        <w:autoSpaceDE w:val="0"/>
-        <w:autoSpaceDN w:val="0"/>
-        <w:adjustRightInd w:val="0"/>
-        <w:spacing w:after="0" w:line="240" w:lineRule="auto"/>
-        <w:jc w:val="both"/>
-        <w:rPr>
-          <w:rFonts w:ascii="Times New Roman" w:hAnsi="Times New Roman"/>
-          <w:b/>
-          <w:color w:val="000000"/>
-          <w:sz w:val="24"/>
-          <w:szCs w:val="24"/>
-        </w:rPr>
-      </w:pPr>
-    </w:p>
-    <w:p>
-      <w:pPr>
-        <w:autoSpaceDE w:val="0"/>
-        <w:autoSpaceDN w:val="0"/>
-        <w:adjustRightInd w:val="0"/>
-        <w:spacing w:after="0" w:line="240" w:lineRule="auto"/>
-        <w:jc w:val="both"/>
-        <w:rPr>
-          <w:rFonts w:ascii="Times New Roman" w:hAnsi="Times New Roman"/>
-          <w:b/>
-          <w:color w:val="000000"/>
-          <w:sz w:val="24"/>
-          <w:szCs w:val="24"/>
-        </w:rPr>
-      </w:pPr>
-    </w:p>
-    <w:p>
-      <w:pPr>
-        <w:autoSpaceDE w:val="0"/>
-        <w:autoSpaceDN w:val="0"/>
-        <w:adjustRightInd w:val="0"/>
-        <w:spacing w:after="0" w:line="240" w:lineRule="auto"/>
-        <w:jc w:val="both"/>
-        <w:rPr>
-          <w:rFonts w:ascii="Times New Roman" w:hAnsi="Times New Roman"/>
-          <w:b/>
-          <w:color w:val="000000"/>
-          <w:sz w:val="24"/>
-          <w:szCs w:val="24"/>
-        </w:rPr>
-      </w:pPr>
-    </w:p>
-    <w:p>
-      <w:pPr>
-        <w:autoSpaceDE w:val="0"/>
-        <w:autoSpaceDN w:val="0"/>
-        <w:adjustRightInd w:val="0"/>
-        <w:spacing w:after="0" w:line="240" w:lineRule="auto"/>
-        <w:jc w:val="both"/>
-        <w:rPr>
-          <w:rFonts w:ascii="Times New Roman" w:hAnsi="Times New Roman"/>
-          <w:b/>
-          <w:color w:val="000000"/>
-          <w:sz w:val="24"/>
-          <w:szCs w:val="24"/>
-        </w:rPr>
-      </w:pPr>
-    </w:p>
-    <w:p>
-      <w:pPr>
-        <w:autoSpaceDE w:val="0"/>
-        <w:autoSpaceDN w:val="0"/>
-        <w:adjustRightInd w:val="0"/>
-        <w:spacing w:after="0" w:line="240" w:lineRule="auto"/>
-        <w:jc w:val="both"/>
-        <w:rPr>
-          <w:rFonts w:ascii="Times New Roman" w:hAnsi="Times New Roman"/>
-          <w:b/>
-          <w:color w:val="000000"/>
-          <w:sz w:val="24"/>
-          <w:szCs w:val="24"/>
-        </w:rPr>
-      </w:pPr>
-    </w:p>
-    <w:p>
-      <w:pPr>
-        <w:autoSpaceDE w:val="0"/>
-        <w:autoSpaceDN w:val="0"/>
-        <w:adjustRightInd w:val="0"/>
-        <w:spacing w:after="0" w:line="240" w:lineRule="auto"/>
-        <w:jc w:val="both"/>
-        <w:rPr>
-          <w:rFonts w:ascii="Times New Roman" w:hAnsi="Times New Roman"/>
-          <w:b/>
-          <w:color w:val="000000"/>
-          <w:sz w:val="24"/>
-          <w:szCs w:val="24"/>
-        </w:rPr>
-      </w:pPr>
-    </w:p>
-    <w:p>
-      <w:pPr>
-        <w:autoSpaceDE w:val="0"/>
-        <w:autoSpaceDN w:val="0"/>
-        <w:adjustRightInd w:val="0"/>
-        <w:spacing w:after="0" w:line="240" w:lineRule="auto"/>
-        <w:jc w:val="both"/>
-        <w:rPr>
-          <w:rFonts w:ascii="Times New Roman" w:hAnsi="Times New Roman"/>
-          <w:b/>
-          <w:color w:val="000000"/>
-          <w:sz w:val="24"/>
-          <w:szCs w:val="24"/>
-        </w:rPr>
-      </w:pPr>
-    </w:p>
-    <w:p>
-      <w:pPr>
-        <w:autoSpaceDE w:val="0"/>
-        <w:autoSpaceDN w:val="0"/>
-        <w:adjustRightInd w:val="0"/>
-        <w:spacing w:after="0" w:line="240" w:lineRule="auto"/>
-        <w:jc w:val="both"/>
-        <w:rPr>
-          <w:rFonts w:ascii="Times New Roman" w:hAnsi="Times New Roman"/>
-          <w:b/>
-          <w:color w:val="000000"/>
-          <w:sz w:val="24"/>
-          <w:szCs w:val="24"/>
-        </w:rPr>
-      </w:pPr>
-    </w:p>
-    <w:p>
-      <w:pPr>
-        <w:autoSpaceDE w:val="0"/>
-        <w:autoSpaceDN w:val="0"/>
-        <w:adjustRightInd w:val="0"/>
-        <w:spacing w:after="0" w:line="240" w:lineRule="auto"/>
-        <w:jc w:val="both"/>
-        <w:rPr>
-          <w:rFonts w:ascii="Times New Roman" w:hAnsi="Times New Roman"/>
-          <w:b/>
-          <w:color w:val="000000"/>
-          <w:sz w:val="24"/>
-          <w:szCs w:val="24"/>
-        </w:rPr>
-      </w:pPr>
-    </w:p>
-    <w:p>
-      <w:pPr>
-        <w:autoSpaceDE w:val="0"/>
-        <w:autoSpaceDN w:val="0"/>
-        <w:adjustRightInd w:val="0"/>
-        <w:spacing w:after="0" w:line="240" w:lineRule="auto"/>
-        <w:jc w:val="both"/>
-        <w:rPr>
-          <w:rFonts w:ascii="Times New Roman" w:hAnsi="Times New Roman"/>
-          <w:b/>
-          <w:color w:val="000000"/>
-          <w:sz w:val="24"/>
-          <w:szCs w:val="24"/>
-        </w:rPr>
-      </w:pPr>
-    </w:p>
-    <w:p>
-      <w:pPr>
-        <w:autoSpaceDE w:val="0"/>
-        <w:autoSpaceDN w:val="0"/>
-        <w:adjustRightInd w:val="0"/>
-        <w:spacing w:after="0" w:line="240" w:lineRule="auto"/>
-        <w:jc w:val="both"/>
-        <w:rPr>
-          <w:rFonts w:ascii="Times New Roman" w:hAnsi="Times New Roman"/>
-          <w:b/>
-          <w:color w:val="000000"/>
-          <w:sz w:val="24"/>
-          <w:szCs w:val="24"/>
-        </w:rPr>
-      </w:pPr>
-    </w:p>
-    <w:p>
-      <w:pPr>
-        <w:autoSpaceDE w:val="0"/>
-        <w:autoSpaceDN w:val="0"/>
-        <w:adjustRightInd w:val="0"/>
-        <w:spacing w:after="0" w:line="240" w:lineRule="auto"/>
-        <w:jc w:val="both"/>
-        <w:rPr>
-          <w:rFonts w:ascii="Times New Roman" w:hAnsi="Times New Roman"/>
-          <w:b/>
-          <w:color w:val="000000"/>
-          <w:sz w:val="24"/>
-          <w:szCs w:val="24"/>
-        </w:rPr>
-      </w:pPr>
-    </w:p>
-    <w:p>
-      <w:pPr>
-        <w:autoSpaceDE w:val="0"/>
-        <w:autoSpaceDN w:val="0"/>
-        <w:adjustRightInd w:val="0"/>
-        <w:spacing w:after="0" w:line="240" w:lineRule="auto"/>
-        <w:jc w:val="both"/>
-        <w:rPr>
-          <w:rFonts w:ascii="Times New Roman" w:hAnsi="Times New Roman"/>
-          <w:b/>
-          <w:color w:val="000000"/>
-          <w:sz w:val="24"/>
-          <w:szCs w:val="24"/>
-        </w:rPr>
-      </w:pPr>
-    </w:p>
-    <w:p>
-      <w:pPr>
-        <w:autoSpaceDE w:val="0"/>
-        <w:autoSpaceDN w:val="0"/>
-        <w:adjustRightInd w:val="0"/>
-        <w:spacing w:after="0" w:line="240" w:lineRule="auto"/>
-        <w:jc w:val="both"/>
-        <w:rPr>
-          <w:rFonts w:ascii="Times New Roman" w:hAnsi="Times New Roman"/>
-          <w:b/>
-          <w:color w:val="000000"/>
-          <w:sz w:val="24"/>
-          <w:szCs w:val="24"/>
-        </w:rPr>
-      </w:pPr>
-    </w:p>
-    <w:p>
-      <w:pPr>
-        <w:autoSpaceDE w:val="0"/>
-        <w:autoSpaceDN w:val="0"/>
-        <w:adjustRightInd w:val="0"/>
-        <w:spacing w:after="0" w:line="240" w:lineRule="auto"/>
-        <w:jc w:val="both"/>
-        <w:rPr>
-          <w:rFonts w:ascii="Times New Roman" w:hAnsi="Times New Roman"/>
-          <w:b/>
-          <w:color w:val="000000"/>
-          <w:sz w:val="24"/>
-          <w:szCs w:val="24"/>
-        </w:rPr>
-      </w:pPr>
-    </w:p>
-    <w:p>
-      <w:pPr>
-        <w:autoSpaceDE w:val="0"/>
-        <w:autoSpaceDN w:val="0"/>
-        <w:adjustRightInd w:val="0"/>
-        <w:spacing w:after="0" w:line="240" w:lineRule="auto"/>
-        <w:jc w:val="both"/>
-        <w:rPr>
-          <w:rFonts w:ascii="Times New Roman" w:hAnsi="Times New Roman"/>
-          <w:b/>
-          <w:color w:val="000000"/>
-          <w:sz w:val="24"/>
-          <w:szCs w:val="24"/>
-        </w:rPr>
-      </w:pPr>
-    </w:p>
-    <w:p>
-      <w:pPr>
-        <w:autoSpaceDE w:val="0"/>
-        <w:autoSpaceDN w:val="0"/>
-        <w:adjustRightInd w:val="0"/>
-        <w:spacing w:after="0" w:line="240" w:lineRule="auto"/>
-        <w:jc w:val="both"/>
-        <w:rPr>
-          <w:rFonts w:ascii="Times New Roman" w:hAnsi="Times New Roman"/>
-          <w:b/>
-          <w:color w:val="000000"/>
-          <w:sz w:val="24"/>
-          <w:szCs w:val="24"/>
-        </w:rPr>
-      </w:pPr>
-    </w:p>
-    <w:p>
-      <w:pPr>
-        <w:autoSpaceDE w:val="0"/>
-        <w:autoSpaceDN w:val="0"/>
-        <w:adjustRightInd w:val="0"/>
-        <w:spacing w:after="0" w:line="240" w:lineRule="auto"/>
-        <w:jc w:val="both"/>
-        <w:rPr>
-          <w:rFonts w:ascii="Times New Roman" w:hAnsi="Times New Roman"/>
-          <w:b/>
-          <w:color w:val="000000"/>
-          <w:sz w:val="24"/>
-          <w:szCs w:val="24"/>
-        </w:rPr>
-      </w:pPr>
-    </w:p>
-    <w:p>
-      <w:pPr>
-        <w:autoSpaceDE w:val="0"/>
-        <w:autoSpaceDN w:val="0"/>
-        <w:adjustRightInd w:val="0"/>
-        <w:spacing w:after="0" w:line="240" w:lineRule="auto"/>
-        <w:jc w:val="both"/>
-        <w:rPr>
-          <w:rFonts w:ascii="Times New Roman" w:hAnsi="Times New Roman"/>
-          <w:b/>
-          <w:color w:val="000000"/>
-          <w:sz w:val="24"/>
-          <w:szCs w:val="24"/>
-        </w:rPr>
-      </w:pPr>
-    </w:p>
-    <w:p>
-      <w:pPr>
-        <w:autoSpaceDE w:val="0"/>
-        <w:autoSpaceDN w:val="0"/>
-        <w:adjustRightInd w:val="0"/>
-        <w:spacing w:after="0" w:line="240" w:lineRule="auto"/>
-        <w:jc w:val="both"/>
-        <w:rPr>
-          <w:rFonts w:ascii="Times New Roman" w:hAnsi="Times New Roman"/>
-          <w:b/>
-          <w:color w:val="000000"/>
-          <w:sz w:val="24"/>
-          <w:szCs w:val="24"/>
-        </w:rPr>
-      </w:pPr>
-    </w:p>
-    <w:p>
-      <w:pPr>
-        <w:autoSpaceDE w:val="0"/>
-        <w:autoSpaceDN w:val="0"/>
-        <w:adjustRightInd w:val="0"/>
-        <w:spacing w:after="0" w:line="240" w:lineRule="auto"/>
-        <w:jc w:val="both"/>
-        <w:rPr>
-          <w:rFonts w:ascii="Times New Roman" w:hAnsi="Times New Roman"/>
-          <w:b/>
-          <w:color w:val="000000"/>
-          <w:sz w:val="24"/>
-          <w:szCs w:val="24"/>
-        </w:rPr>
-      </w:pPr>
-    </w:p>
-    <w:p>
-      <w:pPr>
-        <w:autoSpaceDE w:val="0"/>
-        <w:autoSpaceDN w:val="0"/>
-        <w:adjustRightInd w:val="0"/>
-        <w:spacing w:after="0" w:line="240" w:lineRule="auto"/>
-        <w:jc w:val="both"/>
-        <w:rPr>
-          <w:rFonts w:ascii="Times New Roman" w:hAnsi="Times New Roman"/>
-          <w:b/>
-          <w:color w:val="000000"/>
-          <w:sz w:val="24"/>
-          <w:szCs w:val="24"/>
-        </w:rPr>
-      </w:pPr>
-    </w:p>
-    <w:p>
-      <w:pPr>
-        <w:autoSpaceDE w:val="0"/>
-        <w:autoSpaceDN w:val="0"/>
-        <w:adjustRightInd w:val="0"/>
-        <w:spacing w:after="0" w:line="240" w:lineRule="auto"/>
-        <w:jc w:val="both"/>
-        <w:rPr>
-          <w:rFonts w:ascii="Times New Roman" w:hAnsi="Times New Roman"/>
-          <w:b/>
-          <w:color w:val="000000"/>
-          <w:sz w:val="24"/>
-          <w:szCs w:val="24"/>
-        </w:rPr>
-      </w:pPr>
-    </w:p>
-    <w:p>
-      <w:pPr>
-        <w:autoSpaceDE w:val="0"/>
-        <w:autoSpaceDN w:val="0"/>
-        <w:adjustRightInd w:val="0"/>
-        <w:spacing w:after="0" w:line="240" w:lineRule="auto"/>
-        <w:jc w:val="both"/>
-        <w:rPr>
-          <w:rFonts w:ascii="Times New Roman" w:hAnsi="Times New Roman"/>
-          <w:b/>
-          <w:color w:val="000000"/>
-          <w:sz w:val="24"/>
-          <w:szCs w:val="24"/>
-        </w:rPr>
-      </w:pPr>
-    </w:p>
-    <w:p>
-      <w:pPr>
-        <w:autoSpaceDE w:val="0"/>
-        <w:autoSpaceDN w:val="0"/>
-        <w:adjustRightInd w:val="0"/>
-        <w:spacing w:after="0" w:line="240" w:lineRule="auto"/>
-        <w:jc w:val="both"/>
-        <w:rPr>
-          <w:rFonts w:ascii="Times New Roman" w:hAnsi="Times New Roman"/>
-          <w:b/>
-          <w:color w:val="000000"/>
-          <w:sz w:val="24"/>
-          <w:szCs w:val="24"/>
-        </w:rPr>
-      </w:pPr>
-    </w:p>
-    <w:p>
-      <w:pPr>
-        <w:autoSpaceDE w:val="0"/>
-        <w:autoSpaceDN w:val="0"/>
-        <w:adjustRightInd w:val="0"/>
-        <w:spacing w:after="0" w:line="240" w:lineRule="auto"/>
-        <w:jc w:val="both"/>
-        <w:rPr>
-          <w:rFonts w:ascii="Times New Roman" w:hAnsi="Times New Roman"/>
-          <w:b/>
-          <w:color w:val="000000"/>
-          <w:sz w:val="24"/>
-          <w:szCs w:val="24"/>
-        </w:rPr>
-      </w:pPr>
-    </w:p>
-    <w:p>
-      <w:pPr>
-        <w:autoSpaceDE w:val="0"/>
-        <w:autoSpaceDN w:val="0"/>
-        <w:adjustRightInd w:val="0"/>
-        <w:spacing w:after="0" w:line="240" w:lineRule="auto"/>
-        <w:jc w:val="both"/>
-        <w:rPr>
-          <w:rFonts w:ascii="Times New Roman" w:hAnsi="Times New Roman"/>
-          <w:b/>
-          <w:color w:val="000000"/>
-          <w:sz w:val="24"/>
-          <w:szCs w:val="24"/>
-        </w:rPr>
-      </w:pPr>
-    </w:p>
-    <w:p>
-      <w:pPr>
-        <w:autoSpaceDE w:val="0"/>
-        <w:autoSpaceDN w:val="0"/>
-        <w:adjustRightInd w:val="0"/>
-        <w:spacing w:after="0" w:line="240" w:lineRule="auto"/>
-        <w:jc w:val="both"/>
-        <w:rPr>
-          <w:rFonts w:ascii="Times New Roman" w:hAnsi="Times New Roman"/>
-          <w:b/>
-          <w:color w:val="000000"/>
-          <w:sz w:val="24"/>
-          <w:szCs w:val="24"/>
-        </w:rPr>
-      </w:pPr>
-    </w:p>
-    <w:p>
-      <w:pPr>
-        <w:autoSpaceDE w:val="0"/>
-        <w:autoSpaceDN w:val="0"/>
-        <w:adjustRightInd w:val="0"/>
-        <w:spacing w:after="0" w:line="240" w:lineRule="auto"/>
-        <w:jc w:val="both"/>
-        <w:rPr>
-          <w:rFonts w:ascii="Times New Roman" w:hAnsi="Times New Roman"/>
-          <w:b/>
-          <w:color w:val="000000"/>
-          <w:sz w:val="24"/>
-          <w:szCs w:val="24"/>
-        </w:rPr>
-      </w:pPr>
-    </w:p>
-    <w:p>
-      <w:pPr>
-        <w:autoSpaceDE w:val="0"/>
-        <w:autoSpaceDN w:val="0"/>
-        <w:adjustRightInd w:val="0"/>
-        <w:spacing w:after="0" w:line="240" w:lineRule="auto"/>
-        <w:jc w:val="both"/>
-        <w:rPr>
-          <w:rFonts w:ascii="Times New Roman" w:hAnsi="Times New Roman"/>
-          <w:color w:val="000000"/>
-          <w:sz w:val="24"/>
-          <w:szCs w:val="24"/>
-          <w:lang w:val="es-ES"/>
-        </w:rPr>
-      </w:pPr>
-    </w:p>
-    <w:p>
-      <w:pPr>
-        <w:autoSpaceDE w:val="0"/>
-        <w:autoSpaceDN w:val="0"/>
-        <w:adjustRightInd w:val="0"/>
-        <w:spacing w:after="0" w:line="240" w:lineRule="auto"/>
-        <w:jc w:val="both"/>
-        <w:rPr>
-          <w:rFonts w:ascii="Times New Roman" w:hAnsi="Times New Roman"/>
-          <w:b/>
-          <w:bCs/>
-          <w:color w:val="000000"/>
-          <w:sz w:val="24"/>
-          <w:szCs w:val="24"/>
-        </w:rPr>
-      </w:pPr>
-      <w:r>
-        <w:rPr>
-          <w:rFonts w:ascii="Times New Roman" w:hAnsi="Times New Roman"/>
-          <w:b/>
-          <w:bCs/>
-          <w:color w:val="000000"/>
-          <w:sz w:val="24"/>
-          <w:szCs w:val="24"/>
-        </w:rPr>
-        <w:t>ANEXOS</w:t>
-      </w:r>
-    </w:p>
-    <w:p>
-      <w:pPr>
-        <w:autoSpaceDE w:val="0"/>
-        <w:autoSpaceDN w:val="0"/>
-        <w:adjustRightInd w:val="0"/>
-        <w:spacing w:after="0" w:line="240" w:lineRule="auto"/>
-        <w:jc w:val="both"/>
-        <w:rPr>
-          <w:rFonts w:ascii="Times New Roman" w:hAnsi="Times New Roman"/>
-          <w:b/>
-          <w:bCs/>
-          <w:color w:val="000000"/>
-          <w:sz w:val="24"/>
-          <w:szCs w:val="24"/>
-        </w:rPr>
-      </w:pPr>
-    </w:p>
-    <w:p>
-      <w:pPr>
-        <w:spacing w:after="0" w:line="240" w:lineRule="auto"/>
-        <w:jc w:val="left"/>
-        <w:rPr>
-          <w:rFonts w:ascii="Times New Roman" w:hAnsi="Times New Roman"/>
-          <w:b/>
-          <w:bCs/>
-          <w:color w:val="000000"/>
-          <w:sz w:val="23"/>
-          <w:szCs w:val="23"/>
-        </w:rPr>
-      </w:pPr>
-      <w:r>
-        <w:rPr>
-          <w:rFonts w:ascii="Times New Roman" w:hAnsi="Times New Roman"/>
-          <w:b/>
-          <w:bCs/>
-          <w:color w:val="000000"/>
-          <w:sz w:val="23"/>
-          <w:szCs w:val="23"/>
-        </w:rPr>
-        <w:br w:type="page"/>
-      </w:r>
     </w:p>
     <w:sdt>
       <w:sdtPr>
         <w:rPr>
-          <w:rFonts w:ascii="Times New Roman" w:hAnsi="Times New Roman"/>
-          <w:b/>
-          <w:color w:val="auto"/>
-          <w:sz w:val="24"/>
-          <w:szCs w:val="20"/>
-          <w:lang w:val="es-ES" w:eastAsia="es-ES"/>
-        </w:rPr>
-        <w:id w:val="-391040080"/>
+          <w:rFonts w:ascii="Calibri" w:eastAsia="Calibri" w:hAnsi="Calibri"/>
+          <w:b/>
+          <w:sz w:val="22"/>
+          <w:szCs w:val="22"/>
+          <w:lang w:val="es-PE" w:eastAsia="en-US"/>
+        </w:rPr>
+        <w:id w:val="-1557307416"/>
         <w:docPartObj>
           <w:docPartGallery w:val="Bibliographies"/>
           <w:docPartUnique/>
@@ -12626,36 +12490,28 @@
       <w:sdtContent>
         <w:p>
           <w:pPr>
-            <w:pStyle w:val="Ttulo1"/>
+            <w:pStyle w:val="Ttulo4"/>
             <w:rPr>
-              <w:rStyle w:val="Ttulo4Car"/>
               <w:b/>
-              <w:color w:val="auto"/>
             </w:rPr>
           </w:pPr>
           <w:r>
             <w:rPr>
-              <w:rStyle w:val="Ttulo4Car"/>
               <w:b/>
-              <w:color w:val="auto"/>
             </w:rPr>
             <w:t>REFERENCIAS BIBLIOGRÁFICAS</w:t>
           </w:r>
         </w:p>
         <w:p>
           <w:pPr>
-            <w:pStyle w:val="Ttulo4"/>
+            <w:rPr>
+              <w:lang w:val="es-ES" w:eastAsia="es-ES"/>
+            </w:rPr>
           </w:pPr>
         </w:p>
         <w:sdt>
           <w:sdtPr>
-            <w:rPr>
-              <w:rFonts w:ascii="Times New Roman" w:eastAsia="Times New Roman" w:hAnsi="Times New Roman"/>
-              <w:sz w:val="24"/>
-              <w:szCs w:val="20"/>
-              <w:lang w:val="es-ES" w:eastAsia="es-ES"/>
-            </w:rPr>
-            <w:id w:val="-573587230"/>
+            <w:id w:val="-1008364052"/>
             <w:bibliography/>
           </w:sdtPr>
           <w:sdtEndPr/>
@@ -12664,6 +12520,7 @@
               <w:pPr>
                 <w:pStyle w:val="Bibliografa"/>
                 <w:ind w:left="720" w:hanging="720"/>
+                <w:jc w:val="left"/>
                 <w:rPr>
                   <w:noProof/>
                   <w:sz w:val="24"/>
@@ -12708,6 +12565,7 @@
               <w:pPr>
                 <w:pStyle w:val="Bibliografa"/>
                 <w:ind w:left="720" w:hanging="720"/>
+                <w:jc w:val="left"/>
                 <w:rPr>
                   <w:noProof/>
                   <w:lang w:val="es-ES"/>
@@ -12741,6 +12599,7 @@
               <w:pPr>
                 <w:pStyle w:val="Bibliografa"/>
                 <w:ind w:left="720" w:hanging="720"/>
+                <w:jc w:val="left"/>
                 <w:rPr>
                   <w:noProof/>
                   <w:lang w:val="es-ES"/>
@@ -12774,6 +12633,7 @@
               <w:pPr>
                 <w:pStyle w:val="Bibliografa"/>
                 <w:ind w:left="720" w:hanging="720"/>
+                <w:jc w:val="left"/>
                 <w:rPr>
                   <w:noProof/>
                   <w:lang w:val="es-ES"/>
@@ -12807,6 +12667,7 @@
               <w:pPr>
                 <w:pStyle w:val="Bibliografa"/>
                 <w:ind w:left="720" w:hanging="720"/>
+                <w:jc w:val="left"/>
                 <w:rPr>
                   <w:noProof/>
                   <w:lang w:val="es-ES"/>
@@ -12840,6 +12701,7 @@
               <w:pPr>
                 <w:pStyle w:val="Bibliografa"/>
                 <w:ind w:left="720" w:hanging="720"/>
+                <w:jc w:val="left"/>
                 <w:rPr>
                   <w:noProof/>
                   <w:lang w:val="es-ES"/>
@@ -12873,6 +12735,7 @@
               <w:pPr>
                 <w:pStyle w:val="Bibliografa"/>
                 <w:ind w:left="720" w:hanging="720"/>
+                <w:jc w:val="left"/>
                 <w:rPr>
                   <w:noProof/>
                   <w:lang w:val="es-ES"/>
@@ -12906,6 +12769,7 @@
               <w:pPr>
                 <w:pStyle w:val="Bibliografa"/>
                 <w:ind w:left="720" w:hanging="720"/>
+                <w:jc w:val="left"/>
                 <w:rPr>
                   <w:noProof/>
                   <w:lang w:val="es-ES"/>
@@ -12937,7 +12801,7 @@
             </w:p>
             <w:p>
               <w:pPr>
-                <w:pStyle w:val="Ttulo4"/>
+                <w:jc w:val="left"/>
               </w:pPr>
               <w:r>
                 <w:rPr>
@@ -12947,8 +12811,6 @@
                 <w:fldChar w:fldCharType="end"/>
               </w:r>
             </w:p>
-            <w:bookmarkStart w:id="0" w:name="_GoBack" w:displacedByCustomXml="next"/>
-            <w:bookmarkEnd w:id="0" w:displacedByCustomXml="next"/>
           </w:sdtContent>
         </w:sdt>
       </w:sdtContent>
@@ -12959,14 +12821,275 @@
         <w:autoSpaceDN w:val="0"/>
         <w:adjustRightInd w:val="0"/>
         <w:spacing w:after="0" w:line="240" w:lineRule="auto"/>
-        <w:ind w:firstLine="284"/>
-        <w:jc w:val="both"/>
-        <w:rPr>
-          <w:rFonts w:ascii="Times New Roman" w:hAnsi="Times New Roman"/>
-          <w:b/>
-          <w:color w:val="000000"/>
-          <w:sz w:val="24"/>
-          <w:szCs w:val="24"/>
+        <w:jc w:val="both"/>
+        <w:rPr>
+          <w:rFonts w:ascii="Times New Roman" w:hAnsi="Times New Roman"/>
+          <w:b/>
+          <w:color w:val="000000"/>
+          <w:sz w:val="24"/>
+          <w:szCs w:val="24"/>
+        </w:rPr>
+      </w:pPr>
+    </w:p>
+    <w:p>
+      <w:pPr>
+        <w:autoSpaceDE w:val="0"/>
+        <w:autoSpaceDN w:val="0"/>
+        <w:adjustRightInd w:val="0"/>
+        <w:spacing w:after="0" w:line="240" w:lineRule="auto"/>
+        <w:jc w:val="both"/>
+        <w:rPr>
+          <w:rFonts w:ascii="Times New Roman" w:hAnsi="Times New Roman"/>
+          <w:b/>
+          <w:color w:val="000000"/>
+          <w:sz w:val="24"/>
+          <w:szCs w:val="24"/>
+        </w:rPr>
+      </w:pPr>
+    </w:p>
+    <w:p>
+      <w:pPr>
+        <w:autoSpaceDE w:val="0"/>
+        <w:autoSpaceDN w:val="0"/>
+        <w:adjustRightInd w:val="0"/>
+        <w:spacing w:after="0" w:line="240" w:lineRule="auto"/>
+        <w:jc w:val="both"/>
+        <w:rPr>
+          <w:rFonts w:ascii="Times New Roman" w:hAnsi="Times New Roman"/>
+          <w:b/>
+          <w:color w:val="000000"/>
+          <w:sz w:val="24"/>
+          <w:szCs w:val="24"/>
+        </w:rPr>
+      </w:pPr>
+    </w:p>
+    <w:p>
+      <w:pPr>
+        <w:autoSpaceDE w:val="0"/>
+        <w:autoSpaceDN w:val="0"/>
+        <w:adjustRightInd w:val="0"/>
+        <w:spacing w:after="0" w:line="240" w:lineRule="auto"/>
+        <w:jc w:val="both"/>
+        <w:rPr>
+          <w:rFonts w:ascii="Times New Roman" w:hAnsi="Times New Roman"/>
+          <w:b/>
+          <w:color w:val="000000"/>
+          <w:sz w:val="24"/>
+          <w:szCs w:val="24"/>
+        </w:rPr>
+      </w:pPr>
+    </w:p>
+    <w:p>
+      <w:pPr>
+        <w:autoSpaceDE w:val="0"/>
+        <w:autoSpaceDN w:val="0"/>
+        <w:adjustRightInd w:val="0"/>
+        <w:spacing w:after="0" w:line="240" w:lineRule="auto"/>
+        <w:jc w:val="both"/>
+        <w:rPr>
+          <w:rFonts w:ascii="Times New Roman" w:hAnsi="Times New Roman"/>
+          <w:b/>
+          <w:color w:val="000000"/>
+          <w:sz w:val="24"/>
+          <w:szCs w:val="24"/>
+        </w:rPr>
+      </w:pPr>
+    </w:p>
+    <w:p>
+      <w:pPr>
+        <w:autoSpaceDE w:val="0"/>
+        <w:autoSpaceDN w:val="0"/>
+        <w:adjustRightInd w:val="0"/>
+        <w:spacing w:after="0" w:line="240" w:lineRule="auto"/>
+        <w:jc w:val="both"/>
+        <w:rPr>
+          <w:rFonts w:ascii="Times New Roman" w:hAnsi="Times New Roman"/>
+          <w:b/>
+          <w:color w:val="000000"/>
+          <w:sz w:val="24"/>
+          <w:szCs w:val="24"/>
+        </w:rPr>
+      </w:pPr>
+    </w:p>
+    <w:p>
+      <w:pPr>
+        <w:autoSpaceDE w:val="0"/>
+        <w:autoSpaceDN w:val="0"/>
+        <w:adjustRightInd w:val="0"/>
+        <w:spacing w:after="0" w:line="240" w:lineRule="auto"/>
+        <w:jc w:val="both"/>
+        <w:rPr>
+          <w:rFonts w:ascii="Times New Roman" w:hAnsi="Times New Roman"/>
+          <w:b/>
+          <w:color w:val="000000"/>
+          <w:sz w:val="24"/>
+          <w:szCs w:val="24"/>
+        </w:rPr>
+      </w:pPr>
+    </w:p>
+    <w:p>
+      <w:pPr>
+        <w:autoSpaceDE w:val="0"/>
+        <w:autoSpaceDN w:val="0"/>
+        <w:adjustRightInd w:val="0"/>
+        <w:spacing w:after="0" w:line="240" w:lineRule="auto"/>
+        <w:jc w:val="both"/>
+        <w:rPr>
+          <w:rFonts w:ascii="Times New Roman" w:hAnsi="Times New Roman"/>
+          <w:b/>
+          <w:color w:val="000000"/>
+          <w:sz w:val="24"/>
+          <w:szCs w:val="24"/>
+        </w:rPr>
+      </w:pPr>
+    </w:p>
+    <w:p>
+      <w:pPr>
+        <w:autoSpaceDE w:val="0"/>
+        <w:autoSpaceDN w:val="0"/>
+        <w:adjustRightInd w:val="0"/>
+        <w:spacing w:after="0" w:line="240" w:lineRule="auto"/>
+        <w:jc w:val="both"/>
+        <w:rPr>
+          <w:rFonts w:ascii="Times New Roman" w:hAnsi="Times New Roman"/>
+          <w:b/>
+          <w:color w:val="000000"/>
+          <w:sz w:val="24"/>
+          <w:szCs w:val="24"/>
+        </w:rPr>
+      </w:pPr>
+    </w:p>
+    <w:p>
+      <w:pPr>
+        <w:autoSpaceDE w:val="0"/>
+        <w:autoSpaceDN w:val="0"/>
+        <w:adjustRightInd w:val="0"/>
+        <w:spacing w:after="0" w:line="240" w:lineRule="auto"/>
+        <w:jc w:val="both"/>
+        <w:rPr>
+          <w:rFonts w:ascii="Times New Roman" w:hAnsi="Times New Roman"/>
+          <w:b/>
+          <w:color w:val="000000"/>
+          <w:sz w:val="24"/>
+          <w:szCs w:val="24"/>
+        </w:rPr>
+      </w:pPr>
+    </w:p>
+    <w:p>
+      <w:pPr>
+        <w:autoSpaceDE w:val="0"/>
+        <w:autoSpaceDN w:val="0"/>
+        <w:adjustRightInd w:val="0"/>
+        <w:spacing w:after="0" w:line="240" w:lineRule="auto"/>
+        <w:jc w:val="both"/>
+        <w:rPr>
+          <w:rFonts w:ascii="Times New Roman" w:hAnsi="Times New Roman"/>
+          <w:b/>
+          <w:color w:val="000000"/>
+          <w:sz w:val="24"/>
+          <w:szCs w:val="24"/>
+        </w:rPr>
+      </w:pPr>
+    </w:p>
+    <w:p>
+      <w:pPr>
+        <w:autoSpaceDE w:val="0"/>
+        <w:autoSpaceDN w:val="0"/>
+        <w:adjustRightInd w:val="0"/>
+        <w:spacing w:after="0" w:line="240" w:lineRule="auto"/>
+        <w:jc w:val="both"/>
+        <w:rPr>
+          <w:rFonts w:ascii="Times New Roman" w:hAnsi="Times New Roman"/>
+          <w:b/>
+          <w:color w:val="000000"/>
+          <w:sz w:val="24"/>
+          <w:szCs w:val="24"/>
+        </w:rPr>
+      </w:pPr>
+    </w:p>
+    <w:p>
+      <w:pPr>
+        <w:autoSpaceDE w:val="0"/>
+        <w:autoSpaceDN w:val="0"/>
+        <w:adjustRightInd w:val="0"/>
+        <w:spacing w:after="0" w:line="240" w:lineRule="auto"/>
+        <w:jc w:val="both"/>
+        <w:rPr>
+          <w:rFonts w:ascii="Times New Roman" w:hAnsi="Times New Roman"/>
+          <w:b/>
+          <w:color w:val="000000"/>
+          <w:sz w:val="24"/>
+          <w:szCs w:val="24"/>
+        </w:rPr>
+      </w:pPr>
+    </w:p>
+    <w:p>
+      <w:pPr>
+        <w:autoSpaceDE w:val="0"/>
+        <w:autoSpaceDN w:val="0"/>
+        <w:adjustRightInd w:val="0"/>
+        <w:spacing w:after="0" w:line="240" w:lineRule="auto"/>
+        <w:jc w:val="both"/>
+        <w:rPr>
+          <w:rFonts w:ascii="Times New Roman" w:hAnsi="Times New Roman"/>
+          <w:color w:val="000000"/>
+          <w:sz w:val="24"/>
+          <w:szCs w:val="24"/>
+          <w:lang w:val="es-ES"/>
+        </w:rPr>
+      </w:pPr>
+    </w:p>
+    <w:p>
+      <w:pPr>
+        <w:autoSpaceDE w:val="0"/>
+        <w:autoSpaceDN w:val="0"/>
+        <w:adjustRightInd w:val="0"/>
+        <w:spacing w:after="0" w:line="240" w:lineRule="auto"/>
+        <w:jc w:val="both"/>
+        <w:rPr>
+          <w:rFonts w:ascii="Times New Roman" w:hAnsi="Times New Roman"/>
+          <w:b/>
+          <w:bCs/>
+          <w:color w:val="000000"/>
+          <w:sz w:val="24"/>
+          <w:szCs w:val="24"/>
+        </w:rPr>
+      </w:pPr>
+      <w:r>
+        <w:rPr>
+          <w:rFonts w:ascii="Times New Roman" w:hAnsi="Times New Roman"/>
+          <w:b/>
+          <w:bCs/>
+          <w:color w:val="000000"/>
+          <w:sz w:val="24"/>
+          <w:szCs w:val="24"/>
+        </w:rPr>
+        <w:t>ANEXOS</w:t>
+      </w:r>
+    </w:p>
+    <w:p>
+      <w:pPr>
+        <w:autoSpaceDE w:val="0"/>
+        <w:autoSpaceDN w:val="0"/>
+        <w:adjustRightInd w:val="0"/>
+        <w:spacing w:after="0" w:line="240" w:lineRule="auto"/>
+        <w:jc w:val="both"/>
+        <w:rPr>
+          <w:rFonts w:ascii="Times New Roman" w:hAnsi="Times New Roman"/>
+          <w:b/>
+          <w:bCs/>
+          <w:color w:val="000000"/>
+          <w:sz w:val="24"/>
+          <w:szCs w:val="24"/>
+        </w:rPr>
+      </w:pPr>
+    </w:p>
+    <w:p>
+      <w:pPr>
+        <w:spacing w:after="0" w:line="240" w:lineRule="auto"/>
+        <w:jc w:val="left"/>
+        <w:rPr>
+          <w:lang w:val="en-US"/>
         </w:rPr>
       </w:pPr>
       <w:r>
@@ -12980,797 +13103,23 @@
         </w:rPr>
         <w:br w:type="page"/>
       </w:r>
-      <w:r>
-        <w:rPr>
-          <w:color w:val="FF0000"/>
-        </w:rPr>
-        <w:lastRenderedPageBreak/>
-        <w:t>Ejemplo de cita bibliografica</w:t>
-      </w:r>
-      <w:r>
-        <w:rPr>
-          <w:color w:val="FF0000"/>
-        </w:rPr>
-        <w:t>:</w:t>
-      </w:r>
-    </w:p>
-    <w:p>
-      <w:pPr>
-        <w:spacing w:before="120"/>
-        <w:jc w:val="both"/>
-      </w:pPr>
-      <w:r>
-        <w:t>Un sistema de recuperación de información almacena grandes volúmenes de documentos, los cuales pueden venir de procesadores de textos, de páginas Web, de bases de datos</w:t>
-      </w:r>
-      <w:r>
-        <w:t xml:space="preserve"> en línea</w:t>
-      </w:r>
-      <w:r>
-        <w:t>, documentos electrónicos e inclusive otros archivos. A la vez el sistema debe disponer de interfaces que permitan hacer consultas en lenguaje natural acerca de los documentos que se encuentran almacenados. Para ello utiliza estructuras de datos y operaciones que permiten el almacenamiento y recuperac</w:t>
-      </w:r>
-      <w:r>
-        <w:t>ión eficiente de la información.</w:t>
-      </w:r>
-      <w:r>
-        <w:t xml:space="preserve"> </w:t>
-      </w:r>
-      <w:r>
-        <w:t>U</w:t>
-      </w:r>
-      <w:r>
-        <w:t xml:space="preserve">no de los modelos mayormente utilizados en estos sistemas, </w:t>
-      </w:r>
-      <w:r>
-        <w:t xml:space="preserve">es </w:t>
-      </w:r>
-      <w:r>
-        <w:t>el</w:t>
-      </w:r>
-      <w:r>
-        <w:t xml:space="preserve"> </w:t>
-      </w:r>
-      <w:r>
-        <w:rPr>
-          <w:i/>
-        </w:rPr>
-        <w:t>espacio vectorial</w:t>
-      </w:r>
-      <w:r>
-        <w:t xml:space="preserve">, el que se introduce en la sección 3.2 [4, 14]. </w:t>
-      </w:r>
-    </w:p>
-    <w:p>
-      <w:pPr>
-        <w:autoSpaceDE w:val="0"/>
-        <w:autoSpaceDN w:val="0"/>
-        <w:adjustRightInd w:val="0"/>
-        <w:spacing w:after="0" w:line="240" w:lineRule="auto"/>
-        <w:jc w:val="both"/>
-        <w:rPr>
-          <w:rFonts w:ascii="Times New Roman" w:hAnsi="Times New Roman"/>
-          <w:b/>
-          <w:color w:val="000000"/>
-          <w:sz w:val="24"/>
-          <w:szCs w:val="24"/>
-        </w:rPr>
-      </w:pPr>
-      <w:r>
-        <w:rPr>
-          <w:rFonts w:ascii="Times New Roman" w:hAnsi="Times New Roman"/>
-          <w:b/>
-          <w:color w:val="000000"/>
-          <w:sz w:val="24"/>
-          <w:szCs w:val="24"/>
-        </w:rPr>
-        <w:t>...</w:t>
-      </w:r>
-    </w:p>
-    <w:p>
-      <w:pPr>
-        <w:autoSpaceDE w:val="0"/>
-        <w:autoSpaceDN w:val="0"/>
-        <w:adjustRightInd w:val="0"/>
-        <w:spacing w:after="0" w:line="240" w:lineRule="auto"/>
-        <w:jc w:val="both"/>
-        <w:rPr>
-          <w:rFonts w:ascii="Times New Roman" w:hAnsi="Times New Roman"/>
-          <w:b/>
-          <w:color w:val="000000"/>
-          <w:sz w:val="24"/>
-          <w:szCs w:val="24"/>
-        </w:rPr>
-      </w:pPr>
-    </w:p>
-    <w:p>
-      <w:pPr>
-        <w:autoSpaceDE w:val="0"/>
-        <w:autoSpaceDN w:val="0"/>
-        <w:adjustRightInd w:val="0"/>
-        <w:spacing w:after="0" w:line="240" w:lineRule="auto"/>
-        <w:jc w:val="both"/>
-        <w:rPr>
-          <w:rFonts w:ascii="Times New Roman" w:hAnsi="Times New Roman"/>
-          <w:b/>
-          <w:color w:val="000000"/>
-          <w:sz w:val="24"/>
-          <w:szCs w:val="24"/>
-        </w:rPr>
-      </w:pPr>
-      <w:r>
-        <w:rPr>
-          <w:rFonts w:ascii="Times New Roman" w:hAnsi="Times New Roman"/>
-          <w:b/>
-          <w:color w:val="000000"/>
-          <w:sz w:val="24"/>
-          <w:szCs w:val="24"/>
-        </w:rPr>
-        <w:t>REFERENCIAS BIBLIOGRÁFICAS.</w:t>
-      </w:r>
-    </w:p>
-    <w:p>
-      <w:pPr>
-        <w:autoSpaceDE w:val="0"/>
-        <w:autoSpaceDN w:val="0"/>
-        <w:adjustRightInd w:val="0"/>
-        <w:spacing w:after="0" w:line="240" w:lineRule="auto"/>
-        <w:ind w:left="284"/>
-        <w:jc w:val="both"/>
-        <w:rPr>
-          <w:rFonts w:ascii="Times New Roman" w:hAnsi="Times New Roman"/>
-          <w:sz w:val="24"/>
-          <w:szCs w:val="24"/>
-        </w:rPr>
-      </w:pPr>
-      <w:r>
-        <w:rPr>
-          <w:rFonts w:ascii="Times New Roman" w:hAnsi="Times New Roman"/>
-          <w:sz w:val="24"/>
-          <w:szCs w:val="24"/>
-        </w:rPr>
-        <w:t xml:space="preserve">  </w:t>
-      </w:r>
-      <w:r>
-        <w:rPr>
-          <w:rFonts w:ascii="Times New Roman" w:hAnsi="Times New Roman"/>
-          <w:sz w:val="24"/>
-          <w:szCs w:val="24"/>
-        </w:rPr>
-        <w:t>[1]</w:t>
-      </w:r>
-    </w:p>
-    <w:p>
-      <w:pPr>
-        <w:autoSpaceDE w:val="0"/>
-        <w:autoSpaceDN w:val="0"/>
-        <w:adjustRightInd w:val="0"/>
-        <w:spacing w:after="0" w:line="240" w:lineRule="auto"/>
-        <w:ind w:left="284"/>
-        <w:jc w:val="both"/>
-        <w:rPr>
-          <w:rFonts w:ascii="Times New Roman" w:hAnsi="Times New Roman"/>
-          <w:color w:val="000000"/>
-          <w:sz w:val="24"/>
-          <w:szCs w:val="24"/>
-          <w:lang w:val="es-ES"/>
-        </w:rPr>
-      </w:pPr>
-      <w:r>
-        <w:rPr>
-          <w:rFonts w:ascii="Times New Roman" w:hAnsi="Times New Roman"/>
-          <w:sz w:val="24"/>
-          <w:szCs w:val="24"/>
-        </w:rPr>
-        <w:t xml:space="preserve">  </w:t>
-      </w:r>
-      <w:r>
-        <w:rPr>
-          <w:rFonts w:ascii="Times New Roman" w:hAnsi="Times New Roman"/>
-          <w:sz w:val="24"/>
-          <w:szCs w:val="24"/>
-        </w:rPr>
-        <w:t>[</w:t>
-      </w:r>
-      <w:r>
-        <w:rPr>
-          <w:rFonts w:ascii="Times New Roman" w:hAnsi="Times New Roman"/>
-          <w:sz w:val="24"/>
-          <w:szCs w:val="24"/>
-        </w:rPr>
-        <w:t>2</w:t>
-      </w:r>
-      <w:r>
-        <w:rPr>
-          <w:rFonts w:ascii="Times New Roman" w:hAnsi="Times New Roman"/>
-          <w:sz w:val="24"/>
-          <w:szCs w:val="24"/>
-        </w:rPr>
-        <w:t>]</w:t>
-      </w:r>
-    </w:p>
-    <w:p>
-      <w:pPr>
-        <w:autoSpaceDE w:val="0"/>
-        <w:autoSpaceDN w:val="0"/>
-        <w:adjustRightInd w:val="0"/>
-        <w:spacing w:after="0" w:line="240" w:lineRule="auto"/>
-        <w:ind w:left="284"/>
-        <w:jc w:val="both"/>
-        <w:rPr>
-          <w:rFonts w:ascii="Times New Roman" w:hAnsi="Times New Roman"/>
-          <w:color w:val="000000"/>
-          <w:sz w:val="24"/>
-          <w:szCs w:val="24"/>
-          <w:lang w:val="es-ES"/>
-        </w:rPr>
-      </w:pPr>
-      <w:r>
-        <w:rPr>
-          <w:rFonts w:ascii="Times New Roman" w:hAnsi="Times New Roman"/>
-          <w:sz w:val="24"/>
-          <w:szCs w:val="24"/>
-        </w:rPr>
-        <w:t xml:space="preserve">  </w:t>
-      </w:r>
-      <w:r>
-        <w:rPr>
-          <w:rFonts w:ascii="Times New Roman" w:hAnsi="Times New Roman"/>
-          <w:sz w:val="24"/>
-          <w:szCs w:val="24"/>
-        </w:rPr>
-        <w:t>[</w:t>
-      </w:r>
-      <w:r>
-        <w:rPr>
-          <w:rFonts w:ascii="Times New Roman" w:hAnsi="Times New Roman"/>
-          <w:sz w:val="24"/>
-          <w:szCs w:val="24"/>
-        </w:rPr>
-        <w:t>3</w:t>
-      </w:r>
-      <w:r>
-        <w:rPr>
-          <w:rFonts w:ascii="Times New Roman" w:hAnsi="Times New Roman"/>
-          <w:sz w:val="24"/>
-          <w:szCs w:val="24"/>
-        </w:rPr>
-        <w:t>]</w:t>
-      </w:r>
-      <w:r>
-        <w:rPr>
-          <w:rFonts w:ascii="Times New Roman" w:hAnsi="Times New Roman"/>
-          <w:color w:val="000000"/>
-          <w:sz w:val="24"/>
-          <w:szCs w:val="24"/>
-          <w:lang w:val="es-ES"/>
-        </w:rPr>
-        <w:t xml:space="preserve"> </w:t>
-      </w:r>
-    </w:p>
-    <w:p>
-      <w:pPr>
-        <w:spacing w:before="80"/>
-        <w:ind w:left="426" w:hanging="284"/>
-        <w:jc w:val="both"/>
-        <w:rPr>
-          <w:rFonts w:ascii="Times New Roman" w:hAnsi="Times New Roman"/>
-          <w:sz w:val="24"/>
-          <w:szCs w:val="24"/>
-        </w:rPr>
-      </w:pPr>
-      <w:r>
-        <w:rPr>
-          <w:rFonts w:ascii="Times New Roman" w:hAnsi="Times New Roman"/>
-          <w:sz w:val="24"/>
-          <w:szCs w:val="24"/>
-        </w:rPr>
-        <w:t xml:space="preserve">    </w:t>
-      </w:r>
-      <w:r>
-        <w:rPr>
-          <w:rFonts w:ascii="Times New Roman" w:hAnsi="Times New Roman"/>
-          <w:sz w:val="24"/>
-          <w:szCs w:val="24"/>
-        </w:rPr>
-        <w:t>[4]</w:t>
-      </w:r>
-      <w:r>
-        <w:rPr>
-          <w:rFonts w:ascii="Times New Roman" w:hAnsi="Times New Roman"/>
-          <w:color w:val="000000"/>
-          <w:sz w:val="24"/>
-          <w:szCs w:val="24"/>
-          <w:lang w:val="es-ES"/>
-        </w:rPr>
-        <w:t xml:space="preserve"> </w:t>
-      </w:r>
-      <w:r>
-        <w:rPr>
-          <w:rFonts w:ascii="Times New Roman" w:hAnsi="Times New Roman"/>
-          <w:sz w:val="24"/>
-          <w:szCs w:val="24"/>
-        </w:rPr>
-        <w:t xml:space="preserve">La Serna N., Román U. Implementación de un sistema de recuperación de </w:t>
-      </w:r>
-    </w:p>
-    <w:p>
-      <w:pPr>
-        <w:spacing w:before="80"/>
-        <w:ind w:left="426" w:hanging="284"/>
-        <w:jc w:val="both"/>
-        <w:rPr>
-          <w:rFonts w:ascii="Times New Roman" w:hAnsi="Times New Roman"/>
-          <w:sz w:val="24"/>
-          <w:szCs w:val="24"/>
-        </w:rPr>
-      </w:pPr>
-      <w:r>
-        <w:rPr>
-          <w:rFonts w:ascii="Times New Roman" w:hAnsi="Times New Roman"/>
-          <w:sz w:val="24"/>
-          <w:szCs w:val="24"/>
-        </w:rPr>
-        <w:t xml:space="preserve">        </w:t>
-      </w:r>
-      <w:r>
-        <w:rPr>
-          <w:rFonts w:ascii="Times New Roman" w:hAnsi="Times New Roman"/>
-          <w:sz w:val="24"/>
-          <w:szCs w:val="24"/>
-        </w:rPr>
-        <w:t xml:space="preserve">información. Revista de Investigación de Sistemas e Informática (RISI) UNMSM. </w:t>
-      </w:r>
-      <w:r>
-        <w:rPr>
-          <w:rFonts w:ascii="Times New Roman" w:hAnsi="Times New Roman"/>
-          <w:sz w:val="24"/>
-          <w:szCs w:val="24"/>
-        </w:rPr>
-        <w:t xml:space="preserve">  </w:t>
-      </w:r>
-    </w:p>
-    <w:p>
-      <w:pPr>
-        <w:spacing w:before="80"/>
-        <w:ind w:left="426" w:hanging="284"/>
-        <w:jc w:val="both"/>
-      </w:pPr>
-      <w:r>
-        <w:rPr>
-          <w:rFonts w:ascii="Times New Roman" w:hAnsi="Times New Roman"/>
-          <w:sz w:val="24"/>
-          <w:szCs w:val="24"/>
-        </w:rPr>
-        <w:t xml:space="preserve">         </w:t>
-      </w:r>
-      <w:r>
-        <w:rPr>
-          <w:rFonts w:ascii="Times New Roman" w:hAnsi="Times New Roman"/>
-          <w:sz w:val="24"/>
-          <w:szCs w:val="24"/>
-        </w:rPr>
-        <w:t>Vol 6 No 1 2009.</w:t>
-      </w:r>
-      <w:r>
-        <w:t xml:space="preserve"> </w:t>
-      </w:r>
-    </w:p>
-    <w:p>
-      <w:pPr>
-        <w:autoSpaceDE w:val="0"/>
-        <w:autoSpaceDN w:val="0"/>
-        <w:adjustRightInd w:val="0"/>
-        <w:spacing w:after="0" w:line="240" w:lineRule="auto"/>
-        <w:ind w:left="284"/>
-        <w:jc w:val="both"/>
-        <w:rPr>
-          <w:rFonts w:ascii="Times New Roman" w:hAnsi="Times New Roman"/>
-          <w:color w:val="000000"/>
-          <w:sz w:val="24"/>
-          <w:szCs w:val="24"/>
-          <w:lang w:val="es-ES"/>
-        </w:rPr>
-      </w:pPr>
-      <w:r>
-        <w:rPr>
-          <w:rFonts w:ascii="Times New Roman" w:hAnsi="Times New Roman"/>
-          <w:sz w:val="24"/>
-          <w:szCs w:val="24"/>
-        </w:rPr>
-        <w:t xml:space="preserve"> </w:t>
-      </w:r>
-      <w:r>
-        <w:rPr>
-          <w:rFonts w:ascii="Times New Roman" w:hAnsi="Times New Roman"/>
-          <w:sz w:val="24"/>
-          <w:szCs w:val="24"/>
-        </w:rPr>
-        <w:t>.</w:t>
-      </w:r>
-      <w:r>
-        <w:rPr>
-          <w:rFonts w:ascii="Times New Roman" w:hAnsi="Times New Roman"/>
-          <w:sz w:val="24"/>
-          <w:szCs w:val="24"/>
-        </w:rPr>
-        <w:t xml:space="preserve"> </w:t>
-      </w:r>
-      <w:r>
-        <w:rPr>
-          <w:rFonts w:ascii="Times New Roman" w:hAnsi="Times New Roman"/>
-          <w:color w:val="000000"/>
-          <w:sz w:val="24"/>
-          <w:szCs w:val="24"/>
-          <w:lang w:val="es-ES"/>
-        </w:rPr>
-        <w:t xml:space="preserve"> </w:t>
-      </w:r>
-    </w:p>
-    <w:p>
-      <w:pPr>
-        <w:autoSpaceDE w:val="0"/>
-        <w:autoSpaceDN w:val="0"/>
-        <w:adjustRightInd w:val="0"/>
-        <w:spacing w:after="0" w:line="240" w:lineRule="auto"/>
-        <w:ind w:left="284"/>
-        <w:jc w:val="both"/>
-        <w:rPr>
-          <w:rFonts w:ascii="Times New Roman" w:hAnsi="Times New Roman"/>
-          <w:color w:val="000000"/>
-          <w:sz w:val="24"/>
-          <w:szCs w:val="24"/>
-          <w:lang w:val="es-ES"/>
-        </w:rPr>
-      </w:pPr>
-      <w:r>
-        <w:rPr>
-          <w:rFonts w:ascii="Times New Roman" w:hAnsi="Times New Roman"/>
-          <w:sz w:val="24"/>
-          <w:szCs w:val="24"/>
-        </w:rPr>
-        <w:t xml:space="preserve">  </w:t>
-      </w:r>
-      <w:r>
-        <w:rPr>
-          <w:rFonts w:ascii="Times New Roman" w:hAnsi="Times New Roman"/>
-          <w:sz w:val="24"/>
-          <w:szCs w:val="24"/>
-        </w:rPr>
-        <w:t>.</w:t>
-      </w:r>
-    </w:p>
-    <w:p>
-      <w:pPr>
-        <w:autoSpaceDE w:val="0"/>
-        <w:autoSpaceDN w:val="0"/>
-        <w:adjustRightInd w:val="0"/>
-        <w:spacing w:after="0" w:line="240" w:lineRule="auto"/>
-        <w:ind w:left="284"/>
-        <w:jc w:val="both"/>
-        <w:rPr>
-          <w:rFonts w:ascii="Times New Roman" w:hAnsi="Times New Roman"/>
-          <w:sz w:val="24"/>
-          <w:szCs w:val="24"/>
-        </w:rPr>
-      </w:pPr>
-      <w:r>
-        <w:rPr>
-          <w:rFonts w:ascii="Times New Roman" w:hAnsi="Times New Roman"/>
-          <w:sz w:val="24"/>
-          <w:szCs w:val="24"/>
-        </w:rPr>
-        <w:t xml:space="preserve">  </w:t>
-      </w:r>
-      <w:r>
-        <w:rPr>
-          <w:rFonts w:ascii="Times New Roman" w:hAnsi="Times New Roman"/>
-          <w:sz w:val="24"/>
-          <w:szCs w:val="24"/>
-        </w:rPr>
-        <w:t xml:space="preserve">. </w:t>
-      </w:r>
-    </w:p>
-    <w:p>
-      <w:pPr>
-        <w:autoSpaceDE w:val="0"/>
-        <w:autoSpaceDN w:val="0"/>
-        <w:adjustRightInd w:val="0"/>
-        <w:spacing w:after="0" w:line="240" w:lineRule="auto"/>
-        <w:ind w:left="284"/>
-        <w:jc w:val="both"/>
-        <w:rPr>
-          <w:rFonts w:ascii="Times New Roman" w:hAnsi="Times New Roman"/>
-          <w:sz w:val="24"/>
-          <w:szCs w:val="24"/>
-        </w:rPr>
-      </w:pPr>
-      <w:r>
-        <w:rPr>
-          <w:rFonts w:ascii="Times New Roman" w:hAnsi="Times New Roman"/>
-          <w:sz w:val="24"/>
-          <w:szCs w:val="24"/>
-        </w:rPr>
-        <w:t xml:space="preserve"> </w:t>
-      </w:r>
-      <w:r>
-        <w:rPr>
-          <w:rFonts w:ascii="Times New Roman" w:hAnsi="Times New Roman"/>
-          <w:sz w:val="24"/>
-          <w:szCs w:val="24"/>
-        </w:rPr>
-        <w:t>[</w:t>
-      </w:r>
-      <w:r>
-        <w:rPr>
-          <w:rFonts w:ascii="Times New Roman" w:hAnsi="Times New Roman"/>
-          <w:sz w:val="24"/>
-          <w:szCs w:val="24"/>
-        </w:rPr>
-        <w:t>14</w:t>
-      </w:r>
-      <w:r>
-        <w:rPr>
-          <w:rFonts w:ascii="Times New Roman" w:hAnsi="Times New Roman"/>
-          <w:sz w:val="24"/>
-          <w:szCs w:val="24"/>
-        </w:rPr>
-        <w:t>]</w:t>
-      </w:r>
-      <w:r>
-        <w:rPr>
-          <w:rFonts w:ascii="Times New Roman" w:hAnsi="Times New Roman"/>
-          <w:sz w:val="24"/>
-          <w:szCs w:val="24"/>
-        </w:rPr>
-        <w:t xml:space="preserve"> </w:t>
-      </w:r>
-      <w:r>
-        <w:rPr>
-          <w:rFonts w:ascii="Times New Roman" w:hAnsi="Times New Roman"/>
-          <w:sz w:val="24"/>
-          <w:szCs w:val="24"/>
-        </w:rPr>
-        <w:t xml:space="preserve">Figuerola C., Alonso J., y Zazo A. Diseño de un motor de recuperación de la </w:t>
-      </w:r>
-    </w:p>
-    <w:p>
-      <w:pPr>
-        <w:autoSpaceDE w:val="0"/>
-        <w:autoSpaceDN w:val="0"/>
-        <w:adjustRightInd w:val="0"/>
-        <w:spacing w:after="0" w:line="240" w:lineRule="auto"/>
-        <w:ind w:left="284"/>
-        <w:jc w:val="both"/>
-        <w:rPr>
-          <w:rFonts w:ascii="Times New Roman" w:hAnsi="Times New Roman"/>
-          <w:sz w:val="24"/>
-          <w:szCs w:val="24"/>
-        </w:rPr>
-      </w:pPr>
-      <w:r>
-        <w:rPr>
-          <w:rFonts w:ascii="Times New Roman" w:hAnsi="Times New Roman"/>
-          <w:sz w:val="24"/>
-          <w:szCs w:val="24"/>
-        </w:rPr>
-        <w:t xml:space="preserve">         </w:t>
-      </w:r>
-      <w:r>
-        <w:rPr>
-          <w:rFonts w:ascii="Times New Roman" w:hAnsi="Times New Roman"/>
-          <w:sz w:val="24"/>
-          <w:szCs w:val="24"/>
-        </w:rPr>
-        <w:t>información para uso experimental y educativo. BID Num.4 junio 2000.</w:t>
-      </w:r>
-    </w:p>
-    <w:p>
-      <w:pPr>
-        <w:autoSpaceDE w:val="0"/>
-        <w:autoSpaceDN w:val="0"/>
-        <w:adjustRightInd w:val="0"/>
-        <w:spacing w:after="0" w:line="240" w:lineRule="auto"/>
-        <w:ind w:left="284"/>
-        <w:jc w:val="both"/>
-        <w:rPr>
-          <w:rFonts w:ascii="Times New Roman" w:hAnsi="Times New Roman"/>
-          <w:color w:val="000000"/>
-          <w:sz w:val="24"/>
-          <w:szCs w:val="24"/>
-          <w:lang w:val="es-ES"/>
-        </w:rPr>
-      </w:pPr>
-      <w:r>
-        <w:rPr>
-          <w:rFonts w:ascii="Times New Roman" w:hAnsi="Times New Roman"/>
-          <w:sz w:val="24"/>
-          <w:szCs w:val="24"/>
-        </w:rPr>
-        <w:t xml:space="preserve">  </w:t>
-      </w:r>
-      <w:r>
-        <w:rPr>
-          <w:rFonts w:ascii="Times New Roman" w:hAnsi="Times New Roman"/>
-          <w:sz w:val="24"/>
-          <w:szCs w:val="24"/>
-        </w:rPr>
-        <w:t>[</w:t>
-      </w:r>
-      <w:r>
-        <w:rPr>
-          <w:rFonts w:ascii="Times New Roman" w:hAnsi="Times New Roman"/>
-          <w:sz w:val="24"/>
-          <w:szCs w:val="24"/>
-        </w:rPr>
-        <w:t>15</w:t>
-      </w:r>
-      <w:r>
-        <w:rPr>
-          <w:rFonts w:ascii="Times New Roman" w:hAnsi="Times New Roman"/>
-          <w:sz w:val="24"/>
-          <w:szCs w:val="24"/>
-        </w:rPr>
-        <w:t>]</w:t>
-      </w:r>
-    </w:p>
-    <w:p>
-      <w:pPr>
-        <w:spacing w:before="80"/>
-        <w:ind w:left="426" w:hanging="284"/>
-        <w:jc w:val="both"/>
-        <w:rPr>
-          <w:rFonts w:ascii="Times New Roman" w:hAnsi="Times New Roman"/>
-          <w:color w:val="000000"/>
-          <w:sz w:val="24"/>
-          <w:szCs w:val="24"/>
-          <w:lang w:val="es-ES"/>
-        </w:rPr>
-      </w:pPr>
-      <w:r>
-        <w:t xml:space="preserve"> </w:t>
-      </w:r>
-      <w:r>
-        <w:rPr>
-          <w:color w:val="FF0000"/>
-        </w:rPr>
-        <w:t xml:space="preserve">Otro </w:t>
-      </w:r>
-      <w:r>
-        <w:rPr>
-          <w:color w:val="FF0000"/>
-        </w:rPr>
-        <w:t>Ejemplo de cita bibliografica</w:t>
-      </w:r>
-    </w:p>
-    <w:p>
-      <w:pPr>
-        <w:jc w:val="both"/>
-      </w:pPr>
-      <w:r>
-        <w:t>El algoritmo genético planteado sigue el enfoque Iterative Rule Learning (IRL). Según esta estrategia cada individuo de la población representa una única regla, sólo el mejor individuo es considerado como parte de la solución descartándose al resto de individuos de la población. Por lo tanto, cada ejecución de los algoritmos genéticos proporciona una solución parcial al problema de aprendizaje, ya que en cada iteración aportará una nueva regla a la solución problema</w:t>
-      </w:r>
-      <w:r>
-        <w:t xml:space="preserve"> [10]</w:t>
-      </w:r>
-      <w:r>
-        <w:t xml:space="preserve">. </w:t>
-      </w:r>
-    </w:p>
-    <w:p>
-      <w:pPr>
-        <w:autoSpaceDE w:val="0"/>
-        <w:autoSpaceDN w:val="0"/>
-        <w:adjustRightInd w:val="0"/>
-        <w:spacing w:after="0" w:line="240" w:lineRule="auto"/>
-        <w:ind w:left="284"/>
-        <w:jc w:val="both"/>
-        <w:rPr>
-          <w:rFonts w:ascii="Times New Roman" w:hAnsi="Times New Roman"/>
-          <w:color w:val="000000"/>
-          <w:sz w:val="24"/>
-          <w:szCs w:val="24"/>
-        </w:rPr>
-      </w:pPr>
-      <w:r>
-        <w:rPr>
-          <w:rFonts w:ascii="Times New Roman" w:hAnsi="Times New Roman"/>
-          <w:color w:val="000000"/>
-          <w:sz w:val="24"/>
-          <w:szCs w:val="24"/>
-        </w:rPr>
-        <w:t>REFERENCIAS BIBLIOGRAFICAS</w:t>
-      </w:r>
-    </w:p>
-    <w:p>
-      <w:pPr>
-        <w:jc w:val="both"/>
-      </w:pPr>
-      <w:r>
-        <w:t>[</w:t>
-      </w:r>
-      <w:r>
-        <w:t>1]</w:t>
-      </w:r>
-    </w:p>
-    <w:p>
-      <w:pPr>
-        <w:jc w:val="both"/>
-      </w:pPr>
-      <w:r>
-        <w:t>.</w:t>
-      </w:r>
-    </w:p>
-    <w:p>
-      <w:pPr>
-        <w:jc w:val="both"/>
-      </w:pPr>
-      <w:r>
-        <w:t>.</w:t>
-      </w:r>
-    </w:p>
-    <w:p>
-      <w:pPr>
-        <w:jc w:val="both"/>
-        <w:rPr>
-          <w:rFonts w:ascii="Times New Roman" w:hAnsi="Times New Roman"/>
-          <w:color w:val="000000"/>
-          <w:sz w:val="24"/>
-          <w:szCs w:val="24"/>
-          <w:lang w:val="es-ES"/>
-        </w:rPr>
-      </w:pPr>
-      <w:r>
-        <w:t>.</w:t>
-      </w:r>
-    </w:p>
-    <w:p>
-      <w:pPr>
-        <w:jc w:val="both"/>
-        <w:rPr>
-          <w:lang w:val="en-US"/>
-        </w:rPr>
-      </w:pPr>
-      <w:r>
-        <w:t>[</w:t>
-      </w:r>
-      <w:r>
-        <w:t>10</w:t>
-      </w:r>
-      <w:r>
-        <w:t xml:space="preserve">] Herrera Francisco y Magdalena Luis, Genetic Fuzzy Systems: A Tutorial [Publicación]. </w:t>
-      </w:r>
-      <w:r>
-        <w:rPr>
-          <w:lang w:val="en-US"/>
-        </w:rPr>
-        <w:t>Tatra Mountains Mathematical Publications, junio 1997. Vol. 13, págs 93-121.</w:t>
-      </w:r>
-    </w:p>
-    <w:p>
-      <w:pPr>
-        <w:jc w:val="both"/>
-        <w:rPr>
-          <w:lang w:val="en-US"/>
-        </w:rPr>
+    </w:p>
+    <w:p>
+      <w:pPr>
+        <w:jc w:val="both"/>
       </w:pPr>
       <w:hyperlink r:id="rId13" w:history="1">
         <w:r>
           <w:rPr>
             <w:rStyle w:val="Hipervnculo"/>
-            <w:lang w:val="en-US"/>
           </w:rPr>
           <w:t>http://bvs.minsa.gob.pe/local/MINSA/4143.pdf</w:t>
         </w:r>
       </w:hyperlink>
       <w:r>
-        <w:rPr>
-          <w:lang w:val="en-US"/>
-        </w:rPr>
         <w:t xml:space="preserve"> (antecedentes)</w:t>
       </w:r>
       <w:r>
-        <w:rPr>
-          <w:lang w:val="en-US"/>
-        </w:rPr>
         <w:t xml:space="preserve"> </w:t>
       </w:r>
     </w:p>
@@ -13837,6 +13186,35 @@
       <w:r>
         <w:t xml:space="preserve"> (definicion del problema) </w:t>
       </w:r>
+      <w:r>
+        <w:t xml:space="preserve"> </w:t>
+      </w:r>
+    </w:p>
+    <w:p>
+      <w:pPr>
+        <w:jc w:val="both"/>
+      </w:pPr>
+      <w:hyperlink r:id="rId18" w:history="1">
+        <w:r>
+          <w:rPr>
+            <w:rStyle w:val="Hipervnculo"/>
+          </w:rPr>
+          <w:t>https://www.onmeda.es/test/trastornos_alimenticios_test.html</w:t>
+        </w:r>
+      </w:hyperlink>
+      <w:r>
+        <w:t xml:space="preserve"> (test de trastornos de alimentación, solo muestra un aviso al final si requiere de atención o no) </w:t>
+      </w:r>
+    </w:p>
+    <w:p>
+      <w:pPr>
+        <w:jc w:val="both"/>
+      </w:pPr>
+    </w:p>
+    <w:p>
+      <w:pPr>
+        <w:jc w:val="both"/>
+      </w:pPr>
     </w:p>
     <w:p>
       <w:pPr>
@@ -17158,7 +16536,7 @@
 </file>
 
 <file path=customXml/itemProps1.xml><?xml version="1.0" encoding="utf-8"?>
-<ds:datastoreItem xmlns:ds="http://schemas.openxmlformats.org/officeDocument/2006/customXml" ds:itemID="{73505633-6835-4650-BF48-A13F40CAC71D}">
+<ds:datastoreItem xmlns:ds="http://schemas.openxmlformats.org/officeDocument/2006/customXml" ds:itemID="{59B20780-1406-40F0-8F7E-0931F154BF36}">
   <ds:schemaRefs>
     <ds:schemaRef ds:uri="http://schemas.openxmlformats.org/officeDocument/2006/bibliography"/>
   </ds:schemaRefs>

</xml_diff>

<commit_message>
avance viernes 22-06-18 despues de presentacion
</commit_message>
<xml_diff>
--- a/Tesis 2018-1.docx
+++ b/Tesis 2018-1.docx
@@ -7414,98 +7414,6 @@
           <w:szCs w:val="24"/>
         </w:rPr>
       </w:pPr>
-    </w:p>
-    <w:p>
-      <w:pPr>
-        <w:autoSpaceDE w:val="0"/>
-        <w:autoSpaceDN w:val="0"/>
-        <w:adjustRightInd w:val="0"/>
-        <w:spacing w:after="0" w:line="240" w:lineRule="auto"/>
-        <w:jc w:val="both"/>
-        <w:rPr>
-          <w:rFonts w:ascii="Times New Roman" w:hAnsi="Times New Roman"/>
-          <w:color w:val="000000"/>
-          <w:sz w:val="24"/>
-          <w:szCs w:val="24"/>
-        </w:rPr>
-      </w:pPr>
-      <w:r>
-        <w:rPr>
-          <w:rFonts w:ascii="Times New Roman" w:hAnsi="Times New Roman"/>
-          <w:color w:val="000000"/>
-          <w:sz w:val="24"/>
-          <w:szCs w:val="24"/>
-          <w:highlight w:val="yellow"/>
-        </w:rPr>
-        <w:t xml:space="preserve">Incluir el uso de la tecnología móvil es algo que ya se ha venido incorporando masivamente en la vida de los ciudadanos, siendo las personas jóvenes quienes más atraídas están por la tecnología. En el campo de la salud, se ha visto un crecimiento grande e innovador con aplicaciones móviles desarrolladas donde muchas de ellas cuentan con 44 millones de descargas anuales. Estas aplicaciones presentan potenciales beneficios que pueden ayudar a mejor la calidad de prestación del servicio, evitar errores médicos mediante algoritmos clínicos y mejorar el acceso a los servicios de salud. </w:t>
-      </w:r>
-      <w:sdt>
-        <w:sdtPr>
-          <w:rPr>
-            <w:rFonts w:ascii="Times New Roman" w:hAnsi="Times New Roman"/>
-            <w:color w:val="000000"/>
-            <w:sz w:val="24"/>
-            <w:szCs w:val="24"/>
-            <w:highlight w:val="yellow"/>
-          </w:rPr>
-          <w:id w:val="963698997"/>
-          <w:citation/>
-        </w:sdtPr>
-        <w:sdtEndPr/>
-        <w:sdtContent>
-          <w:r>
-            <w:rPr>
-              <w:rFonts w:ascii="Times New Roman" w:hAnsi="Times New Roman"/>
-              <w:color w:val="000000"/>
-              <w:sz w:val="24"/>
-              <w:szCs w:val="24"/>
-              <w:highlight w:val="yellow"/>
-            </w:rPr>
-            <w:fldChar w:fldCharType="begin"/>
-          </w:r>
-          <w:r>
-            <w:rPr>
-              <w:rFonts w:ascii="Times New Roman" w:hAnsi="Times New Roman"/>
-              <w:color w:val="000000"/>
-              <w:sz w:val="24"/>
-              <w:szCs w:val="24"/>
-              <w:highlight w:val="yellow"/>
-            </w:rPr>
-            <w:instrText xml:space="preserve"> CITATION San15 \l 10250 </w:instrText>
-          </w:r>
-          <w:r>
-            <w:rPr>
-              <w:rFonts w:ascii="Times New Roman" w:hAnsi="Times New Roman"/>
-              <w:color w:val="000000"/>
-              <w:sz w:val="24"/>
-              <w:szCs w:val="24"/>
-              <w:highlight w:val="yellow"/>
-            </w:rPr>
-            <w:fldChar w:fldCharType="separate"/>
-          </w:r>
-          <w:r>
-            <w:rPr>
-              <w:rFonts w:ascii="Times New Roman" w:hAnsi="Times New Roman"/>
-              <w:noProof/>
-              <w:color w:val="000000"/>
-              <w:sz w:val="24"/>
-              <w:szCs w:val="24"/>
-              <w:highlight w:val="yellow"/>
-            </w:rPr>
-            <w:t>(Santamaría-Puerto &amp; Hernández-Rincón, 2015)</w:t>
-          </w:r>
-          <w:r>
-            <w:rPr>
-              <w:rFonts w:ascii="Times New Roman" w:hAnsi="Times New Roman"/>
-              <w:color w:val="000000"/>
-              <w:sz w:val="24"/>
-              <w:szCs w:val="24"/>
-              <w:highlight w:val="yellow"/>
-            </w:rPr>
-            <w:fldChar w:fldCharType="end"/>
-          </w:r>
-        </w:sdtContent>
-      </w:sdt>
     </w:p>
     <w:p>
       <w:pPr>
@@ -12452,19 +12360,27 @@
           <w:color w:val="000000"/>
           <w:sz w:val="24"/>
           <w:szCs w:val="24"/>
-          <w:highlight w:val="yellow"/>
-        </w:rPr>
-      </w:pPr>
-      <w:r>
-        <w:rPr>
-          <w:rFonts w:ascii="Times New Roman" w:hAnsi="Times New Roman"/>
-          <w:bCs/>
-          <w:color w:val="000000"/>
-          <w:sz w:val="24"/>
-          <w:szCs w:val="24"/>
-          <w:highlight w:val="yellow"/>
-        </w:rPr>
-        <w:t>Tecnología móvil</w:t>
+        </w:rPr>
+      </w:pPr>
+      <w:r>
+        <w:rPr>
+          <w:rFonts w:ascii="Times New Roman" w:hAnsi="Times New Roman"/>
+          <w:bCs/>
+          <w:color w:val="000000"/>
+          <w:sz w:val="24"/>
+          <w:szCs w:val="24"/>
+        </w:rPr>
+        <w:t xml:space="preserve">Tecnología </w:t>
+      </w:r>
+      <w:r>
+        <w:rPr>
+          <w:rFonts w:ascii="Times New Roman" w:hAnsi="Times New Roman"/>
+          <w:bCs/>
+          <w:color w:val="000000"/>
+          <w:sz w:val="24"/>
+          <w:szCs w:val="24"/>
+        </w:rPr>
+        <w:t>web</w:t>
       </w:r>
     </w:p>
     <w:p>
@@ -12507,107 +12423,62 @@
           <w:sz w:val="24"/>
           <w:szCs w:val="24"/>
         </w:rPr>
-        <w:t xml:space="preserve">Es necesario aclarar </w:t>
-      </w:r>
-      <w:r>
-        <w:rPr>
-          <w:rFonts w:ascii="Times New Roman" w:hAnsi="Times New Roman"/>
-          <w:bCs/>
-          <w:color w:val="000000"/>
-          <w:sz w:val="24"/>
-          <w:szCs w:val="24"/>
-        </w:rPr>
-        <w:t>que las tecnologías móviles, en sus inicios, eran</w:t>
-      </w:r>
-      <w:r>
-        <w:rPr>
-          <w:rFonts w:ascii="Times New Roman" w:hAnsi="Times New Roman"/>
-          <w:bCs/>
-          <w:color w:val="000000"/>
-          <w:sz w:val="24"/>
-          <w:szCs w:val="24"/>
-        </w:rPr>
-        <w:t xml:space="preserve"> </w:t>
-      </w:r>
-      <w:r>
-        <w:rPr>
-          <w:rFonts w:ascii="Times New Roman" w:hAnsi="Times New Roman"/>
-          <w:bCs/>
-          <w:color w:val="000000"/>
-          <w:sz w:val="24"/>
-          <w:szCs w:val="24"/>
-        </w:rPr>
-        <w:t>desarrolladas para utilizarse en las computadoras de escritorio y portátiles, lo común en ese</w:t>
-      </w:r>
-      <w:r>
-        <w:rPr>
-          <w:rFonts w:ascii="Times New Roman" w:hAnsi="Times New Roman"/>
-          <w:bCs/>
-          <w:color w:val="000000"/>
-          <w:sz w:val="24"/>
-          <w:szCs w:val="24"/>
-        </w:rPr>
-        <w:t xml:space="preserve"> </w:t>
-      </w:r>
-      <w:r>
-        <w:rPr>
-          <w:rFonts w:ascii="Times New Roman" w:hAnsi="Times New Roman"/>
-          <w:bCs/>
-          <w:color w:val="000000"/>
-          <w:sz w:val="24"/>
-          <w:szCs w:val="24"/>
-        </w:rPr>
-        <w:t>tiempo; sin embargo, los dispositivos han cambiado y con ese cambio se ha presentado la</w:t>
-      </w:r>
-      <w:r>
-        <w:rPr>
-          <w:rFonts w:ascii="Times New Roman" w:hAnsi="Times New Roman"/>
-          <w:bCs/>
-          <w:color w:val="000000"/>
-          <w:sz w:val="24"/>
-          <w:szCs w:val="24"/>
-        </w:rPr>
-        <w:t xml:space="preserve"> </w:t>
-      </w:r>
-      <w:r>
-        <w:rPr>
-          <w:rFonts w:ascii="Times New Roman" w:hAnsi="Times New Roman"/>
-          <w:bCs/>
-          <w:color w:val="000000"/>
-          <w:sz w:val="24"/>
-          <w:szCs w:val="24"/>
-        </w:rPr>
-        <w:t>evolución de la tecnología web. Ahora bajo esta tecnología los recursos son creados para</w:t>
-      </w:r>
-      <w:r>
-        <w:rPr>
-          <w:rFonts w:ascii="Times New Roman" w:hAnsi="Times New Roman"/>
-          <w:bCs/>
-          <w:color w:val="000000"/>
-          <w:sz w:val="24"/>
-          <w:szCs w:val="24"/>
-        </w:rPr>
-        <w:t xml:space="preserve"> </w:t>
-      </w:r>
-      <w:r>
-        <w:rPr>
-          <w:rFonts w:ascii="Times New Roman" w:hAnsi="Times New Roman"/>
-          <w:bCs/>
-          <w:color w:val="000000"/>
-          <w:sz w:val="24"/>
-          <w:szCs w:val="24"/>
-        </w:rPr>
-        <w:t>ejecutarse mediante dispositivos móviles inteligentes.</w:t>
-      </w:r>
-      <w:r>
-        <w:rPr>
-          <w:rFonts w:ascii="Times New Roman" w:hAnsi="Times New Roman"/>
-          <w:bCs/>
-          <w:color w:val="000000"/>
-          <w:sz w:val="24"/>
-          <w:szCs w:val="24"/>
-        </w:rPr>
-        <w:t xml:space="preserve"> </w:t>
+        <w:t xml:space="preserve">La introducción de internet en todos los ámbitos de nuestra sociedad, más allá del uso científico o académico, solo fue cuestión de tiempo y revolucionó el panorama anteriormente descrito. Las aplicaciones como el correo electrónico o la web, han tomado tanto peso que el desarrollo de contenidos digitales en línea, las redes sociales, los servicios de banca online o la Administración electrónica se han impensables sin esas herramientas. Como consecuencia, la web se ha convertido en un instrumento de uso cotidiano para el intercambio de información en nuestra sociedad, llegando a superar a medios como la televisión, y se ha constituido, junto con el papel, en uno de los medios de publicación más importante en la sociedad actual. Por tanto, la web actual, ha evolucionado hacia usos que han trascendido la </w:t>
+      </w:r>
+      <w:r>
+        <w:rPr>
+          <w:rFonts w:ascii="Times New Roman" w:hAnsi="Times New Roman"/>
+          <w:bCs/>
+          <w:color w:val="000000"/>
+          <w:sz w:val="24"/>
+          <w:szCs w:val="24"/>
+        </w:rPr>
+        <w:lastRenderedPageBreak/>
+        <w:t xml:space="preserve">idea original de Tim Berners-Lee. Ya no estamos hablando de sistemas para publicar y comunicar resultados de experimentos y trabajos de investigación. </w:t>
+      </w:r>
+    </w:p>
+    <w:p>
+      <w:pPr>
+        <w:autoSpaceDE w:val="0"/>
+        <w:autoSpaceDN w:val="0"/>
+        <w:adjustRightInd w:val="0"/>
+        <w:spacing w:after="0" w:line="240" w:lineRule="auto"/>
+        <w:ind w:left="720"/>
+        <w:jc w:val="both"/>
+        <w:rPr>
+          <w:rFonts w:ascii="Times New Roman" w:hAnsi="Times New Roman"/>
+          <w:bCs/>
+          <w:color w:val="000000"/>
+          <w:sz w:val="24"/>
+          <w:szCs w:val="24"/>
+        </w:rPr>
+      </w:pPr>
+    </w:p>
+    <w:p>
+      <w:pPr>
+        <w:autoSpaceDE w:val="0"/>
+        <w:autoSpaceDN w:val="0"/>
+        <w:adjustRightInd w:val="0"/>
+        <w:spacing w:after="0" w:line="240" w:lineRule="auto"/>
+        <w:ind w:left="720"/>
+        <w:jc w:val="both"/>
+        <w:rPr>
+          <w:rFonts w:ascii="Times New Roman" w:hAnsi="Times New Roman"/>
+          <w:bCs/>
+          <w:color w:val="000000"/>
+          <w:sz w:val="24"/>
+          <w:szCs w:val="24"/>
+        </w:rPr>
+      </w:pPr>
+      <w:r>
+        <w:rPr>
+          <w:rFonts w:ascii="Times New Roman" w:hAnsi="Times New Roman"/>
+          <w:bCs/>
+          <w:color w:val="000000"/>
+          <w:sz w:val="24"/>
+          <w:szCs w:val="24"/>
+        </w:rPr>
+        <w:t xml:space="preserve">Los usuarios han comenzado a interactuar con la web más allá de la búsqueda y consulta de información. La idea fundamental ahora se centra en establecer redes o comunidades de usuarios que trabajos con una serie de servicios basados en aplicaciones web. Esto fomenta la colaboración para difundir e intercambiar información de forma rápida y sencilla. </w:t>
       </w:r>
       <w:sdt>
         <w:sdtPr>
@@ -12618,7 +12489,7 @@
             <w:sz w:val="24"/>
             <w:szCs w:val="24"/>
           </w:rPr>
-          <w:id w:val="-2120283414"/>
+          <w:id w:val="-260772096"/>
           <w:citation/>
         </w:sdtPr>
         <w:sdtEndPr/>
@@ -12641,7 +12512,7 @@
               <w:sz w:val="24"/>
               <w:szCs w:val="24"/>
             </w:rPr>
-            <w:instrText xml:space="preserve"> CITATION Gar13 \l 10250 </w:instrText>
+            <w:instrText xml:space="preserve">CITATION Pas11 \l 10250 </w:instrText>
           </w:r>
           <w:r>
             <w:rPr>
@@ -12661,7 +12532,7 @@
               <w:sz w:val="24"/>
               <w:szCs w:val="24"/>
             </w:rPr>
-            <w:t>(Garita-Araya, 2013)</w:t>
+            <w:t>(Pastor Sanchez, 2013)</w:t>
           </w:r>
           <w:r>
             <w:rPr>
@@ -12717,27 +12588,97 @@
           <w:sz w:val="24"/>
           <w:szCs w:val="24"/>
         </w:rPr>
-        <w:t>Por lo tanto</w:t>
-      </w:r>
-      <w:r>
-        <w:rPr>
-          <w:rFonts w:ascii="Times New Roman" w:hAnsi="Times New Roman"/>
-          <w:bCs/>
-          <w:color w:val="000000"/>
-          <w:sz w:val="24"/>
-          <w:szCs w:val="24"/>
-        </w:rPr>
-        <w:t>, se podría denominar dispositivo móvil a todo aparato electrónico que cumple</w:t>
-      </w:r>
-      <w:r>
-        <w:rPr>
-          <w:rFonts w:ascii="Times New Roman" w:hAnsi="Times New Roman"/>
-          <w:bCs/>
-          <w:color w:val="000000"/>
-          <w:sz w:val="24"/>
-          <w:szCs w:val="24"/>
-        </w:rPr>
-        <w:t xml:space="preserve"> ciertas características básicas: </w:t>
+        <w:t>Por lo mismo, las TIC han variado con el</w:t>
+      </w:r>
+      <w:r>
+        <w:rPr>
+          <w:rFonts w:ascii="Times New Roman" w:hAnsi="Times New Roman"/>
+          <w:bCs/>
+          <w:color w:val="000000"/>
+          <w:sz w:val="24"/>
+          <w:szCs w:val="24"/>
+        </w:rPr>
+        <w:t xml:space="preserve"> tiempo, debido a los rápidos avances que se suceden. Esto es consecuencia de los desarrollos tecnológicos e</w:t>
+      </w:r>
+      <w:r>
+        <w:rPr>
+          <w:rFonts w:ascii="Times New Roman" w:hAnsi="Times New Roman"/>
+          <w:bCs/>
+          <w:color w:val="000000"/>
+          <w:sz w:val="24"/>
+          <w:szCs w:val="24"/>
+        </w:rPr>
+        <w:t xml:space="preserve">n </w:t>
+      </w:r>
+      <w:r>
+        <w:rPr>
+          <w:rFonts w:ascii="Times New Roman" w:hAnsi="Times New Roman"/>
+          <w:bCs/>
+          <w:color w:val="000000"/>
+          <w:sz w:val="24"/>
+          <w:szCs w:val="24"/>
+        </w:rPr>
+        <w:t>los máximos representantes</w:t>
+      </w:r>
+      <w:r>
+        <w:rPr>
+          <w:rFonts w:ascii="Times New Roman" w:hAnsi="Times New Roman"/>
+          <w:bCs/>
+          <w:color w:val="000000"/>
+          <w:sz w:val="24"/>
+          <w:szCs w:val="24"/>
+        </w:rPr>
+        <w:t xml:space="preserve"> de las TIC: </w:t>
+      </w:r>
+      <w:r>
+        <w:rPr>
+          <w:rFonts w:ascii="Times New Roman" w:hAnsi="Times New Roman"/>
+          <w:bCs/>
+          <w:color w:val="000000"/>
+          <w:sz w:val="24"/>
+          <w:szCs w:val="24"/>
+        </w:rPr>
+        <w:t>los ordenadores</w:t>
+      </w:r>
+      <w:r>
+        <w:rPr>
+          <w:rFonts w:ascii="Times New Roman" w:hAnsi="Times New Roman"/>
+          <w:bCs/>
+          <w:color w:val="000000"/>
+          <w:sz w:val="24"/>
+          <w:szCs w:val="24"/>
+        </w:rPr>
+        <w:t xml:space="preserve">, </w:t>
+      </w:r>
+      <w:r>
+        <w:rPr>
+          <w:rFonts w:ascii="Times New Roman" w:hAnsi="Times New Roman"/>
+          <w:bCs/>
+          <w:color w:val="000000"/>
+          <w:sz w:val="24"/>
+          <w:szCs w:val="24"/>
+        </w:rPr>
+        <w:t>la informática, Internet y los Smartphone</w:t>
+      </w:r>
+      <w:r>
+        <w:rPr>
+          <w:rFonts w:ascii="Times New Roman" w:hAnsi="Times New Roman"/>
+          <w:bCs/>
+          <w:color w:val="000000"/>
+          <w:sz w:val="24"/>
+          <w:szCs w:val="24"/>
+        </w:rPr>
+        <w:t>.</w:t>
+      </w:r>
+      <w:r>
+        <w:rPr>
+          <w:rFonts w:ascii="Times New Roman" w:hAnsi="Times New Roman"/>
+          <w:bCs/>
+          <w:color w:val="000000"/>
+          <w:sz w:val="24"/>
+          <w:szCs w:val="24"/>
+        </w:rPr>
+        <w:t xml:space="preserve"> Su impacto social actual es innegable.  </w:t>
       </w:r>
     </w:p>
     <w:p>
@@ -12756,162 +12697,122 @@
           <w:szCs w:val="24"/>
         </w:rPr>
       </w:pPr>
-    </w:p>
-    <w:p>
-      <w:pPr>
-        <w:pStyle w:val="Prrafodelista"/>
-        <w:numPr>
-          <w:ilvl w:val="1"/>
-          <w:numId w:val="17"/>
-        </w:numPr>
-        <w:autoSpaceDE w:val="0"/>
-        <w:autoSpaceDN w:val="0"/>
-        <w:adjustRightInd w:val="0"/>
-        <w:spacing w:after="0" w:line="240" w:lineRule="auto"/>
-        <w:jc w:val="both"/>
-        <w:rPr>
-          <w:rFonts w:ascii="Times New Roman" w:hAnsi="Times New Roman"/>
-          <w:bCs/>
-          <w:color w:val="000000"/>
-          <w:sz w:val="24"/>
-          <w:szCs w:val="24"/>
-        </w:rPr>
-      </w:pPr>
-      <w:r>
-        <w:rPr>
-          <w:rFonts w:ascii="Times New Roman" w:hAnsi="Times New Roman"/>
-          <w:bCs/>
-          <w:color w:val="000000"/>
-          <w:sz w:val="24"/>
-          <w:szCs w:val="24"/>
-        </w:rPr>
-        <w:t>Son de reducido tamaño</w:t>
-      </w:r>
-    </w:p>
-    <w:p>
-      <w:pPr>
-        <w:pStyle w:val="Prrafodelista"/>
-        <w:numPr>
-          <w:ilvl w:val="1"/>
-          <w:numId w:val="17"/>
-        </w:numPr>
-        <w:autoSpaceDE w:val="0"/>
-        <w:autoSpaceDN w:val="0"/>
-        <w:adjustRightInd w:val="0"/>
-        <w:spacing w:after="0" w:line="240" w:lineRule="auto"/>
-        <w:jc w:val="both"/>
-        <w:rPr>
-          <w:rFonts w:ascii="Times New Roman" w:hAnsi="Times New Roman"/>
-          <w:bCs/>
-          <w:color w:val="000000"/>
-          <w:sz w:val="24"/>
-          <w:szCs w:val="24"/>
-        </w:rPr>
-      </w:pPr>
-      <w:r>
-        <w:rPr>
-          <w:rFonts w:ascii="Times New Roman" w:hAnsi="Times New Roman"/>
-          <w:bCs/>
-          <w:color w:val="000000"/>
-          <w:sz w:val="24"/>
-          <w:szCs w:val="24"/>
-        </w:rPr>
-        <w:lastRenderedPageBreak/>
-        <w:t xml:space="preserve">Presentan actualmente pantallas táctiles </w:t>
-      </w:r>
-    </w:p>
-    <w:p>
-      <w:pPr>
-        <w:pStyle w:val="Prrafodelista"/>
-        <w:numPr>
-          <w:ilvl w:val="1"/>
-          <w:numId w:val="17"/>
-        </w:numPr>
-        <w:autoSpaceDE w:val="0"/>
-        <w:autoSpaceDN w:val="0"/>
-        <w:adjustRightInd w:val="0"/>
-        <w:spacing w:after="0" w:line="240" w:lineRule="auto"/>
-        <w:jc w:val="both"/>
-        <w:rPr>
-          <w:rFonts w:ascii="Times New Roman" w:hAnsi="Times New Roman"/>
-          <w:bCs/>
-          <w:color w:val="000000"/>
-          <w:sz w:val="24"/>
-          <w:szCs w:val="24"/>
-        </w:rPr>
-      </w:pPr>
-      <w:r>
-        <w:rPr>
-          <w:rFonts w:ascii="Times New Roman" w:hAnsi="Times New Roman"/>
-          <w:bCs/>
-          <w:color w:val="000000"/>
-          <w:sz w:val="24"/>
-          <w:szCs w:val="24"/>
-        </w:rPr>
-        <w:t>Su conexión es inalámbrica</w:t>
-      </w:r>
-    </w:p>
-    <w:p>
-      <w:pPr>
-        <w:autoSpaceDE w:val="0"/>
-        <w:autoSpaceDN w:val="0"/>
-        <w:adjustRightInd w:val="0"/>
-        <w:spacing w:after="0" w:line="240" w:lineRule="auto"/>
-        <w:jc w:val="both"/>
-        <w:rPr>
-          <w:rFonts w:ascii="Times New Roman" w:hAnsi="Times New Roman"/>
-          <w:bCs/>
-          <w:color w:val="000000"/>
-          <w:sz w:val="24"/>
-          <w:szCs w:val="24"/>
-        </w:rPr>
-      </w:pPr>
-    </w:p>
-    <w:p>
-      <w:pPr>
-        <w:autoSpaceDE w:val="0"/>
-        <w:autoSpaceDN w:val="0"/>
-        <w:adjustRightInd w:val="0"/>
-        <w:spacing w:after="0" w:line="240" w:lineRule="auto"/>
-        <w:ind w:left="852"/>
-        <w:jc w:val="both"/>
-        <w:rPr>
-          <w:rFonts w:ascii="Times New Roman" w:hAnsi="Times New Roman"/>
-          <w:bCs/>
-          <w:color w:val="000000"/>
-          <w:sz w:val="24"/>
-          <w:szCs w:val="24"/>
-        </w:rPr>
-      </w:pPr>
-      <w:r>
-        <w:rPr>
-          <w:rFonts w:ascii="Times New Roman" w:hAnsi="Times New Roman"/>
-          <w:bCs/>
-          <w:color w:val="000000"/>
-          <w:sz w:val="24"/>
-          <w:szCs w:val="24"/>
-        </w:rPr>
-        <w:t xml:space="preserve">En la actualidad, los dispositivos móviles forman un grupo sumamente </w:t>
-      </w:r>
-      <w:r>
-        <w:rPr>
-          <w:rFonts w:ascii="Times New Roman" w:hAnsi="Times New Roman"/>
-          <w:bCs/>
-          <w:color w:val="000000"/>
-          <w:sz w:val="24"/>
-          <w:szCs w:val="24"/>
-        </w:rPr>
-        <w:t>grande</w:t>
-      </w:r>
-      <w:r>
-        <w:rPr>
-          <w:rFonts w:ascii="Times New Roman" w:hAnsi="Times New Roman"/>
-          <w:bCs/>
-          <w:color w:val="000000"/>
-          <w:sz w:val="24"/>
-          <w:szCs w:val="24"/>
-        </w:rPr>
-        <w:t xml:space="preserve"> y pueden</w:t>
+      <w:r>
+        <w:rPr>
+          <w:rFonts w:ascii="Times New Roman" w:hAnsi="Times New Roman"/>
+          <w:bCs/>
+          <w:color w:val="000000"/>
+          <w:sz w:val="24"/>
+          <w:szCs w:val="24"/>
+        </w:rPr>
+        <w:t>Las</w:t>
+      </w:r>
+      <w:r>
+        <w:rPr>
+          <w:rFonts w:ascii="Times New Roman" w:hAnsi="Times New Roman"/>
+          <w:bCs/>
+          <w:color w:val="000000"/>
+          <w:sz w:val="24"/>
+          <w:szCs w:val="24"/>
+        </w:rPr>
+        <w:t xml:space="preserve"> características de estas tecnologías van</w:t>
+      </w:r>
+      <w:r>
+        <w:rPr>
+          <w:rFonts w:ascii="Times New Roman" w:hAnsi="Times New Roman"/>
+          <w:bCs/>
+          <w:color w:val="000000"/>
+          <w:sz w:val="24"/>
+          <w:szCs w:val="24"/>
+        </w:rPr>
+        <w:t xml:space="preserve"> cobrando diferentes grados</w:t>
+      </w:r>
+      <w:r>
+        <w:rPr>
+          <w:rFonts w:ascii="Times New Roman" w:hAnsi="Times New Roman"/>
+          <w:bCs/>
+          <w:color w:val="000000"/>
+          <w:sz w:val="24"/>
+          <w:szCs w:val="24"/>
+        </w:rPr>
+        <w:t xml:space="preserve"> de protagonismo con el paso del tiempo y en estos últimos años destacan las</w:t>
+      </w:r>
+      <w:r>
+        <w:rPr>
+          <w:rFonts w:ascii="Times New Roman" w:hAnsi="Times New Roman"/>
+          <w:bCs/>
+          <w:color w:val="000000"/>
+          <w:sz w:val="24"/>
+          <w:szCs w:val="24"/>
+        </w:rPr>
+        <w:t xml:space="preserve"> siguientes:  instantaneidad, interactividad, interconexión y diversidad, sin   que </w:t>
+      </w:r>
+      <w:r>
+        <w:rPr>
+          <w:rFonts w:ascii="Times New Roman" w:hAnsi="Times New Roman"/>
+          <w:bCs/>
+          <w:color w:val="000000"/>
+          <w:sz w:val="24"/>
+          <w:szCs w:val="24"/>
+        </w:rPr>
+        <w:t xml:space="preserve">  por    e</w:t>
+      </w:r>
+      <w:r>
+        <w:rPr>
+          <w:rFonts w:ascii="Times New Roman" w:hAnsi="Times New Roman"/>
+          <w:bCs/>
+          <w:color w:val="000000"/>
+          <w:sz w:val="24"/>
+          <w:szCs w:val="24"/>
+        </w:rPr>
+        <w:t>llo desaparezca otras características</w:t>
+      </w:r>
+      <w:r>
+        <w:rPr>
+          <w:rFonts w:ascii="Times New Roman" w:hAnsi="Times New Roman"/>
+          <w:bCs/>
+          <w:color w:val="000000"/>
+          <w:sz w:val="24"/>
+          <w:szCs w:val="24"/>
+        </w:rPr>
+        <w:t xml:space="preserve"> que podemos considerar básicas o fundamentales.</w:t>
+      </w:r>
+    </w:p>
+    <w:p>
+      <w:pPr>
+        <w:autoSpaceDE w:val="0"/>
+        <w:autoSpaceDN w:val="0"/>
+        <w:adjustRightInd w:val="0"/>
+        <w:spacing w:after="0" w:line="240" w:lineRule="auto"/>
+        <w:ind w:left="720"/>
+        <w:jc w:val="both"/>
+        <w:rPr>
+          <w:rFonts w:ascii="Times New Roman" w:hAnsi="Times New Roman"/>
+          <w:bCs/>
+          <w:color w:val="000000"/>
+          <w:sz w:val="24"/>
+          <w:szCs w:val="24"/>
+        </w:rPr>
+      </w:pPr>
+      <w:r>
+        <w:rPr>
+          <w:rFonts w:ascii="Times New Roman" w:hAnsi="Times New Roman"/>
+          <w:bCs/>
+          <w:color w:val="000000"/>
+          <w:sz w:val="24"/>
+          <w:szCs w:val="24"/>
+        </w:rPr>
+        <w:t xml:space="preserve">Quizá lo más destacable en esta evolución sea su amplificación de uso, de ramificación y de desarrollo.  En este sentido es reseñable que la evolución diacrónica va pasando de la mera recepción, información y almacenamiento, a la transformación de lo recibido para generar un conocimiento nuevo:  gestión de la </w:t>
+      </w:r>
+      <w:r>
+        <w:rPr>
+          <w:rFonts w:ascii="Times New Roman" w:hAnsi="Times New Roman"/>
+          <w:bCs/>
+          <w:color w:val="000000"/>
+          <w:sz w:val="24"/>
+          <w:szCs w:val="24"/>
+        </w:rPr>
+        <w:t>información</w:t>
       </w:r>
       <w:r>
         <w:rPr>
@@ -12931,426 +12832,114 @@
           <w:sz w:val="24"/>
           <w:szCs w:val="24"/>
         </w:rPr>
-        <w:t xml:space="preserve">incorporar casi cualquier componente de hardware y software que </w:t>
-      </w:r>
-      <w:r>
-        <w:rPr>
-          <w:rFonts w:ascii="Times New Roman" w:hAnsi="Times New Roman"/>
-          <w:bCs/>
-          <w:color w:val="000000"/>
-          <w:sz w:val="24"/>
-          <w:szCs w:val="24"/>
-        </w:rPr>
-        <w:t>potencie su función</w:t>
-      </w:r>
-      <w:r>
-        <w:rPr>
-          <w:rFonts w:ascii="Times New Roman" w:hAnsi="Times New Roman"/>
-          <w:bCs/>
-          <w:color w:val="000000"/>
-          <w:sz w:val="24"/>
-          <w:szCs w:val="24"/>
-        </w:rPr>
-        <w:t>. El más frecuente, sin duda, es la conexión telefónica y la conexión a Internet. La clasificación que se pueda hacer de estos aparatos está sujeta a diferentes</w:t>
-      </w:r>
-      <w:r>
-        <w:rPr>
-          <w:rFonts w:ascii="Times New Roman" w:hAnsi="Times New Roman"/>
-          <w:bCs/>
-          <w:color w:val="000000"/>
-          <w:sz w:val="24"/>
-          <w:szCs w:val="24"/>
-        </w:rPr>
-        <w:t xml:space="preserve"> </w:t>
-      </w:r>
-      <w:r>
-        <w:rPr>
-          <w:rFonts w:ascii="Times New Roman" w:hAnsi="Times New Roman"/>
-          <w:bCs/>
-          <w:color w:val="000000"/>
-          <w:sz w:val="24"/>
-          <w:szCs w:val="24"/>
-        </w:rPr>
-        <w:t>valoraciones, y a veces no existe un acuerdo amplio para ubicar un dispositivo móvil en una</w:t>
-      </w:r>
-      <w:r>
-        <w:rPr>
-          <w:rFonts w:ascii="Times New Roman" w:hAnsi="Times New Roman"/>
-          <w:bCs/>
-          <w:color w:val="000000"/>
-          <w:sz w:val="24"/>
-          <w:szCs w:val="24"/>
-        </w:rPr>
-        <w:t xml:space="preserve"> </w:t>
-      </w:r>
-      <w:r>
-        <w:rPr>
-          <w:rFonts w:ascii="Times New Roman" w:hAnsi="Times New Roman"/>
-          <w:bCs/>
-          <w:color w:val="000000"/>
-          <w:sz w:val="24"/>
-          <w:szCs w:val="24"/>
-        </w:rPr>
-        <w:t>determinada clase. Se establece su clasificación al considerar, esencialmente, la función</w:t>
-      </w:r>
-      <w:r>
-        <w:rPr>
-          <w:rFonts w:ascii="Times New Roman" w:hAnsi="Times New Roman"/>
-          <w:bCs/>
-          <w:color w:val="000000"/>
-          <w:sz w:val="24"/>
-          <w:szCs w:val="24"/>
-        </w:rPr>
-        <w:t xml:space="preserve"> </w:t>
-      </w:r>
-      <w:r>
-        <w:rPr>
-          <w:rFonts w:ascii="Times New Roman" w:hAnsi="Times New Roman"/>
-          <w:bCs/>
-          <w:color w:val="000000"/>
-          <w:sz w:val="24"/>
-          <w:szCs w:val="24"/>
-        </w:rPr>
-        <w:t>establecida o su creación para un público concreto.</w:t>
-      </w:r>
-    </w:p>
-    <w:p>
-      <w:pPr>
-        <w:autoSpaceDE w:val="0"/>
-        <w:autoSpaceDN w:val="0"/>
-        <w:adjustRightInd w:val="0"/>
-        <w:spacing w:after="0" w:line="240" w:lineRule="auto"/>
-        <w:jc w:val="both"/>
-        <w:rPr>
-          <w:rFonts w:ascii="Times New Roman" w:hAnsi="Times New Roman"/>
-          <w:bCs/>
-          <w:color w:val="000000"/>
-          <w:sz w:val="24"/>
-          <w:szCs w:val="24"/>
-        </w:rPr>
-      </w:pPr>
-    </w:p>
-    <w:p>
-      <w:pPr>
-        <w:pStyle w:val="Prrafodelista"/>
-        <w:numPr>
-          <w:ilvl w:val="1"/>
-          <w:numId w:val="18"/>
-        </w:numPr>
-        <w:autoSpaceDE w:val="0"/>
-        <w:autoSpaceDN w:val="0"/>
-        <w:adjustRightInd w:val="0"/>
-        <w:spacing w:after="0" w:line="240" w:lineRule="auto"/>
-        <w:jc w:val="both"/>
-        <w:rPr>
-          <w:rFonts w:ascii="Times New Roman" w:hAnsi="Times New Roman"/>
-          <w:bCs/>
-          <w:color w:val="000000"/>
-          <w:sz w:val="24"/>
-          <w:szCs w:val="24"/>
-        </w:rPr>
-      </w:pPr>
-      <w:r>
-        <w:rPr>
-          <w:rFonts w:ascii="Times New Roman" w:hAnsi="Times New Roman"/>
-          <w:bCs/>
-          <w:color w:val="000000"/>
-          <w:sz w:val="24"/>
-          <w:szCs w:val="24"/>
-        </w:rPr>
-        <w:t>Tipos de tecnología móvil</w:t>
-      </w:r>
-    </w:p>
-    <w:p>
-      <w:pPr>
-        <w:autoSpaceDE w:val="0"/>
-        <w:autoSpaceDN w:val="0"/>
-        <w:adjustRightInd w:val="0"/>
-        <w:spacing w:after="0" w:line="240" w:lineRule="auto"/>
-        <w:jc w:val="both"/>
-        <w:rPr>
-          <w:rFonts w:ascii="Times New Roman" w:hAnsi="Times New Roman"/>
-          <w:bCs/>
-          <w:color w:val="000000"/>
-          <w:sz w:val="24"/>
-          <w:szCs w:val="24"/>
-        </w:rPr>
-      </w:pPr>
-    </w:p>
-    <w:p>
-      <w:pPr>
-        <w:autoSpaceDE w:val="0"/>
-        <w:autoSpaceDN w:val="0"/>
-        <w:adjustRightInd w:val="0"/>
-        <w:spacing w:after="0" w:line="240" w:lineRule="auto"/>
-        <w:ind w:left="1136" w:firstLine="284"/>
-        <w:jc w:val="both"/>
-        <w:rPr>
-          <w:rFonts w:ascii="Times New Roman" w:hAnsi="Times New Roman"/>
-          <w:bCs/>
-          <w:color w:val="000000"/>
-          <w:sz w:val="24"/>
-          <w:szCs w:val="24"/>
-        </w:rPr>
-      </w:pPr>
-      <w:r>
-        <w:rPr>
-          <w:rFonts w:ascii="Times New Roman" w:hAnsi="Times New Roman"/>
-          <w:bCs/>
-          <w:color w:val="000000"/>
-          <w:sz w:val="24"/>
-          <w:szCs w:val="24"/>
-        </w:rPr>
-        <w:t>Los dispositivos móviles pueden ser clasificados en los siguientes grupos:</w:t>
-      </w:r>
-    </w:p>
-    <w:p>
-      <w:pPr>
-        <w:autoSpaceDE w:val="0"/>
-        <w:autoSpaceDN w:val="0"/>
-        <w:adjustRightInd w:val="0"/>
-        <w:spacing w:after="0" w:line="240" w:lineRule="auto"/>
-        <w:ind w:left="1420"/>
-        <w:jc w:val="both"/>
-        <w:rPr>
-          <w:rFonts w:ascii="Times New Roman" w:hAnsi="Times New Roman"/>
-          <w:bCs/>
-          <w:color w:val="000000"/>
-          <w:sz w:val="24"/>
-          <w:szCs w:val="24"/>
-        </w:rPr>
-      </w:pPr>
-    </w:p>
-    <w:p>
-      <w:pPr>
-        <w:pStyle w:val="Prrafodelista"/>
-        <w:numPr>
-          <w:ilvl w:val="2"/>
-          <w:numId w:val="17"/>
-        </w:numPr>
-        <w:tabs>
-          <w:tab w:val="left" w:pos="2132"/>
-        </w:tabs>
-        <w:autoSpaceDE w:val="0"/>
-        <w:autoSpaceDN w:val="0"/>
-        <w:adjustRightInd w:val="0"/>
-        <w:spacing w:after="0" w:line="240" w:lineRule="auto"/>
-        <w:jc w:val="both"/>
-        <w:rPr>
-          <w:rFonts w:ascii="Times New Roman" w:hAnsi="Times New Roman"/>
-          <w:bCs/>
-          <w:color w:val="000000"/>
-          <w:sz w:val="24"/>
-          <w:szCs w:val="24"/>
-        </w:rPr>
-      </w:pPr>
-      <w:r>
-        <w:rPr>
-          <w:rFonts w:ascii="Times New Roman" w:hAnsi="Times New Roman"/>
-          <w:bCs/>
-          <w:color w:val="000000"/>
-          <w:sz w:val="24"/>
-          <w:szCs w:val="24"/>
-        </w:rPr>
-        <w:t>Los dispositivos de comunicación: son los dispositivos que presentan como función principal ofrecer una infraestructura de comunicación telefónica. Además, brindar la posibilidad de servicios como el envío de mensajes de texto</w:t>
-      </w:r>
-      <w:r>
-        <w:rPr>
-          <w:rFonts w:ascii="Times New Roman" w:hAnsi="Times New Roman"/>
-          <w:bCs/>
-          <w:color w:val="000000"/>
-          <w:sz w:val="24"/>
-          <w:szCs w:val="24"/>
-        </w:rPr>
-        <w:t xml:space="preserve"> </w:t>
-      </w:r>
-      <w:r>
-        <w:rPr>
-          <w:rFonts w:ascii="Times New Roman" w:hAnsi="Times New Roman"/>
-          <w:bCs/>
-          <w:color w:val="000000"/>
-          <w:sz w:val="24"/>
-          <w:szCs w:val="24"/>
-        </w:rPr>
-        <w:t>y multimedia.</w:t>
-      </w:r>
-      <w:r>
-        <w:rPr>
-          <w:rFonts w:ascii="Times New Roman" w:hAnsi="Times New Roman"/>
-          <w:bCs/>
-          <w:color w:val="000000"/>
-          <w:sz w:val="24"/>
-          <w:szCs w:val="24"/>
-        </w:rPr>
-        <w:tab/>
-      </w:r>
-    </w:p>
-    <w:p>
-      <w:pPr>
-        <w:pStyle w:val="Prrafodelista"/>
-        <w:numPr>
-          <w:ilvl w:val="2"/>
-          <w:numId w:val="17"/>
-        </w:numPr>
-        <w:tabs>
-          <w:tab w:val="left" w:pos="2132"/>
-        </w:tabs>
-        <w:autoSpaceDE w:val="0"/>
-        <w:autoSpaceDN w:val="0"/>
-        <w:adjustRightInd w:val="0"/>
-        <w:spacing w:after="0" w:line="240" w:lineRule="auto"/>
-        <w:jc w:val="both"/>
-        <w:rPr>
-          <w:rFonts w:ascii="Times New Roman" w:hAnsi="Times New Roman"/>
-          <w:bCs/>
-          <w:color w:val="000000"/>
-          <w:sz w:val="24"/>
-          <w:szCs w:val="24"/>
-        </w:rPr>
-      </w:pPr>
-      <w:r>
-        <w:rPr>
-          <w:rFonts w:ascii="Times New Roman" w:hAnsi="Times New Roman"/>
-          <w:bCs/>
-          <w:color w:val="000000"/>
-          <w:sz w:val="24"/>
-          <w:szCs w:val="24"/>
-        </w:rPr>
-        <w:t>Los dispositivos de computación: son los dispositivos que ofrecen mayores</w:t>
-      </w:r>
-      <w:r>
-        <w:rPr>
-          <w:rFonts w:ascii="Times New Roman" w:hAnsi="Times New Roman"/>
-          <w:bCs/>
-          <w:color w:val="000000"/>
-          <w:sz w:val="24"/>
-          <w:szCs w:val="24"/>
-        </w:rPr>
-        <w:t xml:space="preserve"> </w:t>
-      </w:r>
-      <w:r>
-        <w:rPr>
-          <w:rFonts w:ascii="Times New Roman" w:hAnsi="Times New Roman"/>
-          <w:bCs/>
-          <w:color w:val="000000"/>
-          <w:sz w:val="24"/>
-          <w:szCs w:val="24"/>
-        </w:rPr>
-        <w:t>capacidades de procesamiento de datos y cuentan con una pantalla y teclado muy similares a la experiencia de los computadores personales. Los PDA y las computadoras portátiles tienen como sus principales beneficios la prestación de mayores y mejores servicios inclusive que los computadores de escritorio</w:t>
-      </w:r>
-      <w:r>
-        <w:rPr>
-          <w:rFonts w:ascii="Times New Roman" w:hAnsi="Times New Roman"/>
-          <w:bCs/>
-          <w:color w:val="000000"/>
-          <w:sz w:val="24"/>
-          <w:szCs w:val="24"/>
-        </w:rPr>
-        <w:t>.</w:t>
-      </w:r>
-    </w:p>
-    <w:p>
-      <w:pPr>
-        <w:pStyle w:val="Prrafodelista"/>
-        <w:numPr>
-          <w:ilvl w:val="2"/>
-          <w:numId w:val="17"/>
-        </w:numPr>
-        <w:tabs>
-          <w:tab w:val="left" w:pos="2132"/>
-        </w:tabs>
-        <w:autoSpaceDE w:val="0"/>
-        <w:autoSpaceDN w:val="0"/>
-        <w:adjustRightInd w:val="0"/>
-        <w:spacing w:after="0" w:line="240" w:lineRule="auto"/>
-        <w:ind w:left="2132" w:hanging="408"/>
-        <w:jc w:val="both"/>
-        <w:rPr>
-          <w:rFonts w:ascii="Times New Roman" w:hAnsi="Times New Roman"/>
-          <w:bCs/>
-          <w:color w:val="000000"/>
-          <w:sz w:val="24"/>
-          <w:szCs w:val="24"/>
-        </w:rPr>
-      </w:pPr>
-      <w:r>
-        <w:rPr>
-          <w:rFonts w:ascii="Times New Roman" w:hAnsi="Times New Roman"/>
-          <w:bCs/>
-          <w:color w:val="000000"/>
-          <w:sz w:val="24"/>
-          <w:szCs w:val="24"/>
-        </w:rPr>
-        <w:t>Los dispositivos reproductores de multimedia: son aquellos que ha sido diseñados para proporcionar a los usuarios la oportunidad de reproducir uno o varios formatos digitales, ya sea audio, vídeo o imágenes. Algunos ejemplos de este tipo de dispositivo son los reproductores de MP3 y MP4, los DVD portátiles y todos los lectores de libros electrónicos.</w:t>
-      </w:r>
-    </w:p>
-    <w:p>
-      <w:pPr>
-        <w:pStyle w:val="Prrafodelista"/>
-        <w:numPr>
-          <w:ilvl w:val="2"/>
-          <w:numId w:val="17"/>
-        </w:numPr>
-        <w:tabs>
-          <w:tab w:val="left" w:pos="2132"/>
-        </w:tabs>
-        <w:autoSpaceDE w:val="0"/>
-        <w:autoSpaceDN w:val="0"/>
-        <w:adjustRightInd w:val="0"/>
-        <w:spacing w:after="0" w:line="240" w:lineRule="auto"/>
-        <w:jc w:val="both"/>
-        <w:rPr>
-          <w:rFonts w:ascii="Times New Roman" w:hAnsi="Times New Roman"/>
-          <w:bCs/>
-          <w:color w:val="000000"/>
-          <w:sz w:val="24"/>
-          <w:szCs w:val="24"/>
-        </w:rPr>
-      </w:pPr>
-      <w:r>
-        <w:rPr>
-          <w:rFonts w:ascii="Times New Roman" w:hAnsi="Times New Roman"/>
-          <w:bCs/>
-          <w:color w:val="000000"/>
-          <w:sz w:val="24"/>
-          <w:szCs w:val="24"/>
-        </w:rPr>
-        <w:t>Los dispositivos móviles grabadores de multimedia: son los que permiten la grabación de datos en audio y vídeo. Se encuentran las cámaras fotográficas digitales o las cámaras de vídeo digital.</w:t>
-      </w:r>
-    </w:p>
-    <w:p>
-      <w:pPr>
-        <w:pStyle w:val="Prrafodelista"/>
-        <w:numPr>
-          <w:ilvl w:val="2"/>
-          <w:numId w:val="17"/>
-        </w:numPr>
-        <w:tabs>
-          <w:tab w:val="left" w:pos="2132"/>
-        </w:tabs>
-        <w:autoSpaceDE w:val="0"/>
-        <w:autoSpaceDN w:val="0"/>
-        <w:adjustRightInd w:val="0"/>
-        <w:spacing w:after="0" w:line="240" w:lineRule="auto"/>
-        <w:jc w:val="both"/>
-        <w:rPr>
-          <w:rFonts w:ascii="Times New Roman" w:hAnsi="Times New Roman"/>
-          <w:bCs/>
-          <w:color w:val="000000"/>
-          <w:sz w:val="24"/>
-          <w:szCs w:val="24"/>
-        </w:rPr>
-      </w:pPr>
-      <w:r>
-        <w:rPr>
-          <w:rFonts w:ascii="Times New Roman" w:hAnsi="Times New Roman"/>
-          <w:bCs/>
-          <w:color w:val="000000"/>
-          <w:sz w:val="24"/>
-          <w:szCs w:val="24"/>
-        </w:rPr>
-        <w:t>Las consolas portátiles: son dispositivos móviles cuya principal función es la de proporcionar al usuario una experiencia real de juego. Las consolas portátiles y los teléfonos celulares fueron los primeros dispositivos móviles en convertirse en un producto de masas.</w:t>
-      </w:r>
+        <w:t>y</w:t>
+      </w:r>
+      <w:r>
+        <w:rPr>
+          <w:rFonts w:ascii="Times New Roman" w:hAnsi="Times New Roman"/>
+          <w:bCs/>
+          <w:color w:val="000000"/>
+          <w:sz w:val="24"/>
+          <w:szCs w:val="24"/>
+        </w:rPr>
+        <w:t xml:space="preserve"> del conocimiento.  Esta es la línea prospectiva que nos ofrece la dimensión evolutiva de las TIC: desde la Web 1.0 a la Web Social 2.0 y posteriormente a la llamada Web Inteligen</w:t>
+      </w:r>
+      <w:r>
+        <w:rPr>
+          <w:rFonts w:ascii="Times New Roman" w:hAnsi="Times New Roman"/>
+          <w:bCs/>
+          <w:color w:val="000000"/>
+          <w:sz w:val="24"/>
+          <w:szCs w:val="24"/>
+        </w:rPr>
+        <w:t>t</w:t>
+      </w:r>
+      <w:r>
+        <w:rPr>
+          <w:rFonts w:ascii="Times New Roman" w:hAnsi="Times New Roman"/>
+          <w:bCs/>
+          <w:color w:val="000000"/>
+          <w:sz w:val="24"/>
+          <w:szCs w:val="24"/>
+        </w:rPr>
+        <w:t>e</w:t>
+      </w:r>
+      <w:r>
+        <w:rPr>
+          <w:rFonts w:ascii="Times New Roman" w:hAnsi="Times New Roman"/>
+          <w:bCs/>
+          <w:color w:val="000000"/>
+          <w:sz w:val="24"/>
+          <w:szCs w:val="24"/>
+        </w:rPr>
+        <w:t xml:space="preserve">. </w:t>
+      </w:r>
+      <w:sdt>
+        <w:sdtPr>
+          <w:rPr>
+            <w:rFonts w:ascii="Times New Roman" w:hAnsi="Times New Roman"/>
+            <w:bCs/>
+            <w:color w:val="000000"/>
+            <w:sz w:val="24"/>
+            <w:szCs w:val="24"/>
+          </w:rPr>
+          <w:id w:val="-1447534765"/>
+          <w:citation/>
+        </w:sdtPr>
+        <w:sdtEndPr/>
+        <w:sdtContent>
+          <w:r>
+            <w:rPr>
+              <w:rFonts w:ascii="Times New Roman" w:hAnsi="Times New Roman"/>
+              <w:bCs/>
+              <w:color w:val="000000"/>
+              <w:sz w:val="24"/>
+              <w:szCs w:val="24"/>
+            </w:rPr>
+            <w:fldChar w:fldCharType="begin"/>
+          </w:r>
+          <w:r>
+            <w:rPr>
+              <w:rFonts w:ascii="Times New Roman" w:hAnsi="Times New Roman"/>
+              <w:bCs/>
+              <w:color w:val="000000"/>
+              <w:sz w:val="24"/>
+              <w:szCs w:val="24"/>
+            </w:rPr>
+            <w:instrText xml:space="preserve"> CITATION Gra16 \l 10250 </w:instrText>
+          </w:r>
+          <w:r>
+            <w:rPr>
+              <w:rFonts w:ascii="Times New Roman" w:hAnsi="Times New Roman"/>
+              <w:bCs/>
+              <w:color w:val="000000"/>
+              <w:sz w:val="24"/>
+              <w:szCs w:val="24"/>
+            </w:rPr>
+            <w:fldChar w:fldCharType="separate"/>
+          </w:r>
+          <w:r>
+            <w:rPr>
+              <w:rFonts w:ascii="Times New Roman" w:hAnsi="Times New Roman"/>
+              <w:noProof/>
+              <w:color w:val="000000"/>
+              <w:sz w:val="24"/>
+              <w:szCs w:val="24"/>
+            </w:rPr>
+            <w:t>(Grande, Cañon, &amp; Cantón, 2016)</w:t>
+          </w:r>
+          <w:r>
+            <w:rPr>
+              <w:rFonts w:ascii="Times New Roman" w:hAnsi="Times New Roman"/>
+              <w:bCs/>
+              <w:color w:val="000000"/>
+              <w:sz w:val="24"/>
+              <w:szCs w:val="24"/>
+            </w:rPr>
+            <w:fldChar w:fldCharType="end"/>
+          </w:r>
+        </w:sdtContent>
+      </w:sdt>
     </w:p>
     <w:p>
       <w:pPr>
@@ -13480,7 +13069,221 @@
           <w:sz w:val="24"/>
           <w:szCs w:val="24"/>
         </w:rPr>
-        <w:t xml:space="preserve">estructuradas, los cuales son los principales instrumentos para la evaluación de los </w:t>
+        <w:t>estructuradas, los cuales son los principales instrumentos para la evaluación de los TCA, además existen otras mediciones relacionadas</w:t>
+      </w:r>
+      <w:r>
+        <w:rPr>
+          <w:rFonts w:ascii="Times New Roman" w:hAnsi="Times New Roman"/>
+          <w:bCs/>
+          <w:color w:val="000000"/>
+          <w:sz w:val="24"/>
+          <w:szCs w:val="24"/>
+        </w:rPr>
+        <w:t xml:space="preserve"> como puede ser la preocupación por la imagen corporal, el índice de masa corporal, la ingesta dietética, entre otras.</w:t>
+      </w:r>
+    </w:p>
+    <w:p>
+      <w:pPr>
+        <w:autoSpaceDE w:val="0"/>
+        <w:autoSpaceDN w:val="0"/>
+        <w:adjustRightInd w:val="0"/>
+        <w:spacing w:after="0" w:line="240" w:lineRule="auto"/>
+        <w:ind w:left="720"/>
+        <w:jc w:val="both"/>
+        <w:rPr>
+          <w:rFonts w:ascii="Times New Roman" w:hAnsi="Times New Roman"/>
+          <w:bCs/>
+          <w:color w:val="000000"/>
+          <w:sz w:val="24"/>
+          <w:szCs w:val="24"/>
+        </w:rPr>
+      </w:pPr>
+    </w:p>
+    <w:p>
+      <w:pPr>
+        <w:autoSpaceDE w:val="0"/>
+        <w:autoSpaceDN w:val="0"/>
+        <w:adjustRightInd w:val="0"/>
+        <w:spacing w:after="0" w:line="240" w:lineRule="auto"/>
+        <w:ind w:left="720"/>
+        <w:jc w:val="both"/>
+        <w:rPr>
+          <w:rFonts w:ascii="Times New Roman" w:hAnsi="Times New Roman"/>
+          <w:bCs/>
+          <w:color w:val="000000"/>
+          <w:sz w:val="24"/>
+          <w:szCs w:val="24"/>
+        </w:rPr>
+      </w:pPr>
+      <w:r>
+        <w:rPr>
+          <w:rFonts w:ascii="Times New Roman" w:hAnsi="Times New Roman"/>
+          <w:bCs/>
+          <w:color w:val="000000"/>
+          <w:sz w:val="24"/>
+          <w:szCs w:val="24"/>
+        </w:rPr>
+        <w:t>Los cuestionarios aut</w:t>
+      </w:r>
+      <w:r>
+        <w:rPr>
+          <w:rFonts w:ascii="Times New Roman" w:hAnsi="Times New Roman"/>
+          <w:bCs/>
+          <w:color w:val="000000"/>
+          <w:sz w:val="24"/>
+          <w:szCs w:val="24"/>
+        </w:rPr>
+        <w:t>o</w:t>
+      </w:r>
+      <w:r>
+        <w:rPr>
+          <w:rFonts w:ascii="Times New Roman" w:hAnsi="Times New Roman"/>
+          <w:bCs/>
+          <w:color w:val="000000"/>
+          <w:sz w:val="24"/>
+          <w:szCs w:val="24"/>
+        </w:rPr>
+        <w:t xml:space="preserve">aplicados </w:t>
+      </w:r>
+      <w:r>
+        <w:rPr>
+          <w:rFonts w:ascii="Times New Roman" w:hAnsi="Times New Roman"/>
+          <w:bCs/>
+          <w:color w:val="000000"/>
+          <w:sz w:val="24"/>
+          <w:szCs w:val="24"/>
+        </w:rPr>
+        <w:t xml:space="preserve">ayudan a reportar síntomas o conductas de riesgo ante la posible presencia de un TCA; si bien no dan un diagnóstico especifico del trastorno que se tenga, la puntuación que obtenga el individuo mediante el cuestionario podría indicar la presencia de algún trastorno alimenticio y por ello es necesario verificar </w:t>
+      </w:r>
+      <w:r>
+        <w:rPr>
+          <w:rFonts w:ascii="Times New Roman" w:hAnsi="Times New Roman"/>
+          <w:bCs/>
+          <w:color w:val="000000"/>
+          <w:sz w:val="24"/>
+          <w:szCs w:val="24"/>
+        </w:rPr>
+        <w:t>el diagnóstico por medio de entrevistas estructuradas. Las entrevistas</w:t>
+      </w:r>
+      <w:r>
+        <w:rPr>
+          <w:rFonts w:ascii="Times New Roman" w:hAnsi="Times New Roman"/>
+          <w:bCs/>
+          <w:color w:val="000000"/>
+          <w:sz w:val="24"/>
+          <w:szCs w:val="24"/>
+        </w:rPr>
+        <w:t xml:space="preserve"> </w:t>
+      </w:r>
+      <w:r>
+        <w:rPr>
+          <w:rFonts w:ascii="Times New Roman" w:hAnsi="Times New Roman"/>
+          <w:bCs/>
+          <w:color w:val="000000"/>
+          <w:sz w:val="24"/>
+          <w:szCs w:val="24"/>
+        </w:rPr>
+        <w:t>estructuradas son más precisas para evaluar un TCA, ya que pueden definirse los diferentes</w:t>
+      </w:r>
+      <w:r>
+        <w:rPr>
+          <w:rFonts w:ascii="Times New Roman" w:hAnsi="Times New Roman"/>
+          <w:bCs/>
+          <w:color w:val="000000"/>
+          <w:sz w:val="24"/>
+          <w:szCs w:val="24"/>
+        </w:rPr>
+        <w:t xml:space="preserve"> </w:t>
+      </w:r>
+      <w:r>
+        <w:rPr>
+          <w:rFonts w:ascii="Times New Roman" w:hAnsi="Times New Roman"/>
+          <w:bCs/>
+          <w:color w:val="000000"/>
+          <w:sz w:val="24"/>
+          <w:szCs w:val="24"/>
+        </w:rPr>
+        <w:t>conceptos de cada pregunta; sin embargo, tienen la desventaja de necesitar entrevistadores</w:t>
+      </w:r>
+      <w:r>
+        <w:rPr>
+          <w:rFonts w:ascii="Times New Roman" w:hAnsi="Times New Roman"/>
+          <w:bCs/>
+          <w:color w:val="000000"/>
+          <w:sz w:val="24"/>
+          <w:szCs w:val="24"/>
+        </w:rPr>
+        <w:t xml:space="preserve"> </w:t>
+      </w:r>
+      <w:r>
+        <w:rPr>
+          <w:rFonts w:ascii="Times New Roman" w:hAnsi="Times New Roman"/>
+          <w:bCs/>
+          <w:color w:val="000000"/>
+          <w:sz w:val="24"/>
+          <w:szCs w:val="24"/>
+        </w:rPr>
+        <w:t>entrenados debiéndose aplicar individualmente y, por consiguiente, aumento en el costo y en el</w:t>
+      </w:r>
+      <w:r>
+        <w:rPr>
+          <w:rFonts w:ascii="Times New Roman" w:hAnsi="Times New Roman"/>
+          <w:bCs/>
+          <w:color w:val="000000"/>
+          <w:sz w:val="24"/>
+          <w:szCs w:val="24"/>
+        </w:rPr>
+        <w:t xml:space="preserve"> tiempo. </w:t>
+      </w:r>
+      <w:r>
+        <w:rPr>
+          <w:rFonts w:ascii="Times New Roman" w:hAnsi="Times New Roman"/>
+          <w:bCs/>
+          <w:color w:val="000000"/>
+          <w:sz w:val="24"/>
+          <w:szCs w:val="24"/>
+        </w:rPr>
+        <w:t>Mientras que los cuestionarios autoaplicados son relativamente económicos, consumen</w:t>
+      </w:r>
+      <w:r>
+        <w:rPr>
+          <w:rFonts w:ascii="Times New Roman" w:hAnsi="Times New Roman"/>
+          <w:bCs/>
+          <w:color w:val="000000"/>
+          <w:sz w:val="24"/>
+          <w:szCs w:val="24"/>
+        </w:rPr>
+        <w:t xml:space="preserve"> </w:t>
+      </w:r>
+      <w:r>
+        <w:rPr>
+          <w:rFonts w:ascii="Times New Roman" w:hAnsi="Times New Roman"/>
+          <w:bCs/>
+          <w:color w:val="000000"/>
+          <w:sz w:val="24"/>
+          <w:szCs w:val="24"/>
+        </w:rPr>
+        <w:t>menos tiempo y pueden aplicarse a grupos grandes de personas; sin embargo, existe mayor</w:t>
+      </w:r>
+      <w:r>
+        <w:rPr>
+          <w:rFonts w:ascii="Times New Roman" w:hAnsi="Times New Roman"/>
+          <w:bCs/>
+          <w:color w:val="000000"/>
+          <w:sz w:val="24"/>
+          <w:szCs w:val="24"/>
+        </w:rPr>
+        <w:t xml:space="preserve"> </w:t>
+      </w:r>
+      <w:r>
+        <w:rPr>
+          <w:rFonts w:ascii="Times New Roman" w:hAnsi="Times New Roman"/>
+          <w:bCs/>
+          <w:color w:val="000000"/>
+          <w:sz w:val="24"/>
+          <w:szCs w:val="24"/>
+        </w:rPr>
+        <w:t xml:space="preserve">dificultad en </w:t>
       </w:r>
       <w:r>
         <w:rPr>
@@ -13491,317 +13294,7 @@
           <w:szCs w:val="24"/>
         </w:rPr>
         <w:lastRenderedPageBreak/>
-        <w:t>TCA, además existen otras mediciones relacionadas</w:t>
-      </w:r>
-      <w:r>
-        <w:rPr>
-          <w:rFonts w:ascii="Times New Roman" w:hAnsi="Times New Roman"/>
-          <w:bCs/>
-          <w:color w:val="000000"/>
-          <w:sz w:val="24"/>
-          <w:szCs w:val="24"/>
-        </w:rPr>
-        <w:t xml:space="preserve"> como puede ser la preocupación por la imagen corporal, el índice de masa corporal, la ingesta dietética, entre otras.</w:t>
-      </w:r>
-    </w:p>
-    <w:p>
-      <w:pPr>
-        <w:autoSpaceDE w:val="0"/>
-        <w:autoSpaceDN w:val="0"/>
-        <w:adjustRightInd w:val="0"/>
-        <w:spacing w:after="0" w:line="240" w:lineRule="auto"/>
-        <w:ind w:left="720"/>
-        <w:jc w:val="both"/>
-        <w:rPr>
-          <w:rFonts w:ascii="Times New Roman" w:hAnsi="Times New Roman"/>
-          <w:bCs/>
-          <w:color w:val="000000"/>
-          <w:sz w:val="24"/>
-          <w:szCs w:val="24"/>
-        </w:rPr>
-      </w:pPr>
-    </w:p>
-    <w:p>
-      <w:pPr>
-        <w:autoSpaceDE w:val="0"/>
-        <w:autoSpaceDN w:val="0"/>
-        <w:adjustRightInd w:val="0"/>
-        <w:spacing w:after="0" w:line="240" w:lineRule="auto"/>
-        <w:ind w:left="720"/>
-        <w:jc w:val="both"/>
-        <w:rPr>
-          <w:rFonts w:ascii="Times New Roman" w:hAnsi="Times New Roman"/>
-          <w:bCs/>
-          <w:color w:val="000000"/>
-          <w:sz w:val="24"/>
-          <w:szCs w:val="24"/>
-        </w:rPr>
-      </w:pPr>
-      <w:r>
-        <w:rPr>
-          <w:rFonts w:ascii="Times New Roman" w:hAnsi="Times New Roman"/>
-          <w:bCs/>
-          <w:color w:val="000000"/>
-          <w:sz w:val="24"/>
-          <w:szCs w:val="24"/>
-        </w:rPr>
-        <w:t>Los cuestionarios aut</w:t>
-      </w:r>
-      <w:r>
-        <w:rPr>
-          <w:rFonts w:ascii="Times New Roman" w:hAnsi="Times New Roman"/>
-          <w:bCs/>
-          <w:color w:val="000000"/>
-          <w:sz w:val="24"/>
-          <w:szCs w:val="24"/>
-        </w:rPr>
-        <w:t>o</w:t>
-      </w:r>
-      <w:r>
-        <w:rPr>
-          <w:rFonts w:ascii="Times New Roman" w:hAnsi="Times New Roman"/>
-          <w:bCs/>
-          <w:color w:val="000000"/>
-          <w:sz w:val="24"/>
-          <w:szCs w:val="24"/>
-        </w:rPr>
-        <w:t xml:space="preserve">aplicados </w:t>
-      </w:r>
-      <w:r>
-        <w:rPr>
-          <w:rFonts w:ascii="Times New Roman" w:hAnsi="Times New Roman"/>
-          <w:bCs/>
-          <w:color w:val="000000"/>
-          <w:sz w:val="24"/>
-          <w:szCs w:val="24"/>
-        </w:rPr>
-        <w:t>ayudan a reportar síntomas o conductas de riesgo ante la posible presencia de un TCA; si bien no dan un diagnóstico especifico del trastorno que se tenga, la puntuación que obtenga el individuo mediante el cuestionario podría indicar la presencia de algún trastorno alimenticio y por ello es necesario verificar el diagnóstico</w:t>
-      </w:r>
-      <w:bookmarkStart w:id="0" w:name="_GoBack"/>
-      <w:bookmarkEnd w:id="0"/>
-    </w:p>
-    <w:p>
-      <w:pPr>
-        <w:autoSpaceDE w:val="0"/>
-        <w:autoSpaceDN w:val="0"/>
-        <w:adjustRightInd w:val="0"/>
-        <w:spacing w:after="0" w:line="240" w:lineRule="auto"/>
-        <w:ind w:left="720"/>
-        <w:jc w:val="both"/>
-        <w:rPr>
-          <w:rFonts w:ascii="Times New Roman" w:hAnsi="Times New Roman"/>
-          <w:bCs/>
-          <w:color w:val="000000"/>
-          <w:sz w:val="24"/>
-          <w:szCs w:val="24"/>
-        </w:rPr>
-      </w:pPr>
-    </w:p>
-    <w:p>
-      <w:pPr>
-        <w:autoSpaceDE w:val="0"/>
-        <w:autoSpaceDN w:val="0"/>
-        <w:adjustRightInd w:val="0"/>
-        <w:spacing w:after="0" w:line="240" w:lineRule="auto"/>
-        <w:ind w:left="720"/>
-        <w:jc w:val="both"/>
-        <w:rPr>
-          <w:rFonts w:ascii="Times New Roman" w:hAnsi="Times New Roman"/>
-          <w:bCs/>
-          <w:color w:val="000000"/>
-          <w:sz w:val="24"/>
-          <w:szCs w:val="24"/>
-        </w:rPr>
-      </w:pPr>
-      <w:r>
-        <w:rPr>
-          <w:rFonts w:ascii="Times New Roman" w:hAnsi="Times New Roman"/>
-          <w:bCs/>
-          <w:color w:val="000000"/>
-          <w:sz w:val="24"/>
-          <w:szCs w:val="24"/>
-        </w:rPr>
-        <w:t>Los cuestionarios autoaplicados reportan síntomas o conductas de</w:t>
-      </w:r>
-      <w:r>
-        <w:rPr>
-          <w:rFonts w:ascii="Times New Roman" w:hAnsi="Times New Roman"/>
-          <w:bCs/>
-          <w:color w:val="000000"/>
-          <w:sz w:val="24"/>
-          <w:szCs w:val="24"/>
-        </w:rPr>
-        <w:t xml:space="preserve"> </w:t>
-      </w:r>
-      <w:r>
-        <w:rPr>
-          <w:rFonts w:ascii="Times New Roman" w:hAnsi="Times New Roman"/>
-          <w:bCs/>
-          <w:color w:val="000000"/>
-          <w:sz w:val="24"/>
-          <w:szCs w:val="24"/>
-        </w:rPr>
-        <w:t>riesgo para TCA, no dan un diagnóstico específico, cuando un</w:t>
-      </w:r>
-      <w:r>
-        <w:rPr>
-          <w:rFonts w:ascii="Times New Roman" w:hAnsi="Times New Roman"/>
-          <w:bCs/>
-          <w:color w:val="000000"/>
-          <w:sz w:val="24"/>
-          <w:szCs w:val="24"/>
-        </w:rPr>
-        <w:t xml:space="preserve"> </w:t>
-      </w:r>
-      <w:r>
-        <w:rPr>
-          <w:rFonts w:ascii="Times New Roman" w:hAnsi="Times New Roman"/>
-          <w:bCs/>
-          <w:color w:val="000000"/>
-          <w:sz w:val="24"/>
-          <w:szCs w:val="24"/>
-        </w:rPr>
-        <w:t>individuo obtiene una puntuación que indique la presencia de algún</w:t>
-      </w:r>
-      <w:r>
-        <w:rPr>
-          <w:rFonts w:ascii="Times New Roman" w:hAnsi="Times New Roman"/>
-          <w:bCs/>
-          <w:color w:val="000000"/>
-          <w:sz w:val="24"/>
-          <w:szCs w:val="24"/>
-        </w:rPr>
-        <w:t xml:space="preserve"> </w:t>
-      </w:r>
-      <w:r>
-        <w:rPr>
-          <w:rFonts w:ascii="Times New Roman" w:hAnsi="Times New Roman"/>
-          <w:bCs/>
-          <w:color w:val="000000"/>
-          <w:sz w:val="24"/>
-          <w:szCs w:val="24"/>
-        </w:rPr>
-        <w:t>TCA es necesario verificar el diagnóstico por medio de entrevistas estructuradas. Las entrevistas</w:t>
-      </w:r>
-      <w:r>
-        <w:rPr>
-          <w:rFonts w:ascii="Times New Roman" w:hAnsi="Times New Roman"/>
-          <w:bCs/>
-          <w:color w:val="000000"/>
-          <w:sz w:val="24"/>
-          <w:szCs w:val="24"/>
-        </w:rPr>
-        <w:t xml:space="preserve"> </w:t>
-      </w:r>
-      <w:r>
-        <w:rPr>
-          <w:rFonts w:ascii="Times New Roman" w:hAnsi="Times New Roman"/>
-          <w:bCs/>
-          <w:color w:val="000000"/>
-          <w:sz w:val="24"/>
-          <w:szCs w:val="24"/>
-        </w:rPr>
-        <w:t>estructuradas son más precisas para evaluar un TCA, ya que pueden definirse los diferentes</w:t>
-      </w:r>
-      <w:r>
-        <w:rPr>
-          <w:rFonts w:ascii="Times New Roman" w:hAnsi="Times New Roman"/>
-          <w:bCs/>
-          <w:color w:val="000000"/>
-          <w:sz w:val="24"/>
-          <w:szCs w:val="24"/>
-        </w:rPr>
-        <w:t xml:space="preserve"> </w:t>
-      </w:r>
-      <w:r>
-        <w:rPr>
-          <w:rFonts w:ascii="Times New Roman" w:hAnsi="Times New Roman"/>
-          <w:bCs/>
-          <w:color w:val="000000"/>
-          <w:sz w:val="24"/>
-          <w:szCs w:val="24"/>
-        </w:rPr>
-        <w:t>conceptos de cada pregunta; sin embargo, tienen la desventaja de necesitar entrevistadores</w:t>
-      </w:r>
-      <w:r>
-        <w:rPr>
-          <w:rFonts w:ascii="Times New Roman" w:hAnsi="Times New Roman"/>
-          <w:bCs/>
-          <w:color w:val="000000"/>
-          <w:sz w:val="24"/>
-          <w:szCs w:val="24"/>
-        </w:rPr>
-        <w:t xml:space="preserve"> </w:t>
-      </w:r>
-      <w:r>
-        <w:rPr>
-          <w:rFonts w:ascii="Times New Roman" w:hAnsi="Times New Roman"/>
-          <w:bCs/>
-          <w:color w:val="000000"/>
-          <w:sz w:val="24"/>
-          <w:szCs w:val="24"/>
-        </w:rPr>
-        <w:t>entrenados debiéndose aplicar individualmente y, por consiguiente, aumento en el costo y en el</w:t>
-      </w:r>
-      <w:r>
-        <w:rPr>
-          <w:rFonts w:ascii="Times New Roman" w:hAnsi="Times New Roman"/>
-          <w:bCs/>
-          <w:color w:val="000000"/>
-          <w:sz w:val="24"/>
-          <w:szCs w:val="24"/>
-        </w:rPr>
-        <w:t xml:space="preserve"> tiempo. </w:t>
-      </w:r>
-      <w:r>
-        <w:rPr>
-          <w:rFonts w:ascii="Times New Roman" w:hAnsi="Times New Roman"/>
-          <w:bCs/>
-          <w:color w:val="000000"/>
-          <w:sz w:val="24"/>
-          <w:szCs w:val="24"/>
-        </w:rPr>
-        <w:t>Mientras que los cuestionarios autoaplicados son relativamente económicos, consumen</w:t>
-      </w:r>
-      <w:r>
-        <w:rPr>
-          <w:rFonts w:ascii="Times New Roman" w:hAnsi="Times New Roman"/>
-          <w:bCs/>
-          <w:color w:val="000000"/>
-          <w:sz w:val="24"/>
-          <w:szCs w:val="24"/>
-        </w:rPr>
-        <w:t xml:space="preserve"> </w:t>
-      </w:r>
-      <w:r>
-        <w:rPr>
-          <w:rFonts w:ascii="Times New Roman" w:hAnsi="Times New Roman"/>
-          <w:bCs/>
-          <w:color w:val="000000"/>
-          <w:sz w:val="24"/>
-          <w:szCs w:val="24"/>
-        </w:rPr>
-        <w:t>menos tiempo y pueden aplicarse a grupos grandes de personas; sin embargo, existe mayor</w:t>
-      </w:r>
-      <w:r>
-        <w:rPr>
-          <w:rFonts w:ascii="Times New Roman" w:hAnsi="Times New Roman"/>
-          <w:bCs/>
-          <w:color w:val="000000"/>
-          <w:sz w:val="24"/>
-          <w:szCs w:val="24"/>
-        </w:rPr>
-        <w:t xml:space="preserve"> </w:t>
-      </w:r>
-      <w:r>
-        <w:rPr>
-          <w:rFonts w:ascii="Times New Roman" w:hAnsi="Times New Roman"/>
-          <w:bCs/>
-          <w:color w:val="000000"/>
-          <w:sz w:val="24"/>
-          <w:szCs w:val="24"/>
-        </w:rPr>
-        <w:t>dificultad en cuanto a la definición e interpretación de los conceptos, por lo que hay que tener</w:t>
+        <w:t>cuanto a la definición e interpretación de los conceptos, por lo que hay que tener</w:t>
       </w:r>
       <w:r>
         <w:rPr>
@@ -14441,18 +13934,7 @@
           <w:sz w:val="24"/>
           <w:szCs w:val="24"/>
         </w:rPr>
-        <w:t xml:space="preserve">versión para niños, CHEAT-26, la cual es similar al </w:t>
-      </w:r>
-      <w:r>
-        <w:rPr>
-          <w:rFonts w:ascii="Times New Roman" w:hAnsi="Times New Roman"/>
-          <w:bCs/>
-          <w:color w:val="000000"/>
-          <w:sz w:val="24"/>
-          <w:szCs w:val="24"/>
-        </w:rPr>
-        <w:lastRenderedPageBreak/>
-        <w:t>EAT-26 pero utilizando palabras más simples.</w:t>
+        <w:t>versión para niños, CHEAT-26, la cual es similar al EAT-26 pero utilizando palabras más simples.</w:t>
       </w:r>
       <w:r>
         <w:rPr>
@@ -14755,7 +14237,18 @@
           <w:sz w:val="24"/>
           <w:szCs w:val="24"/>
         </w:rPr>
-        <w:t>validado en mujeres mexicanas por Álvarez y colaboradores en el año 2002, sugiriendo un punto</w:t>
+        <w:t xml:space="preserve">validado en mujeres mexicanas por </w:t>
+      </w:r>
+      <w:r>
+        <w:rPr>
+          <w:rFonts w:ascii="Times New Roman" w:hAnsi="Times New Roman"/>
+          <w:bCs/>
+          <w:color w:val="000000"/>
+          <w:sz w:val="24"/>
+          <w:szCs w:val="24"/>
+        </w:rPr>
+        <w:lastRenderedPageBreak/>
+        <w:t>Álvarez y colaboradores en el año 2002, sugiriendo un punto</w:t>
       </w:r>
       <w:r>
         <w:rPr>
@@ -15358,7 +14851,6 @@
           <w:sz w:val="24"/>
           <w:szCs w:val="24"/>
         </w:rPr>
-        <w:lastRenderedPageBreak/>
         <w:t>expresados en estas áreas no son específicos de la AN, ya que aparecen respuestas similares en grupos de personas preocupadas por su dieta. Mientras que las otras cinco subescalas evalúan características psicológicas generales asociadas con trastornos alimentarios, que son aspectos fundamentales de la AN. Posteriormente se desarrolló el EDI-2, que consiste en los mismos 64 reactivos del EDI original, pero además introduce 27 reactivos adicionales clasificados en otras tres subescalas: ascetismo, regulación de los impulsos e inseguridad social. El nivel de estudios requerido para contestarlo es de quinto año de primaria.</w:t>
       </w:r>
     </w:p>
@@ -15494,7 +14986,18 @@
           <w:sz w:val="24"/>
           <w:szCs w:val="24"/>
         </w:rPr>
-        <w:t>posee mayor relevancia el valor cuantitativo de cada una de las ocho subescalas que la puntuación</w:t>
+        <w:t xml:space="preserve">posee mayor relevancia el valor cuantitativo de cada una de las ocho subescalas que la </w:t>
+      </w:r>
+      <w:r>
+        <w:rPr>
+          <w:rFonts w:ascii="Times New Roman" w:hAnsi="Times New Roman"/>
+          <w:bCs/>
+          <w:color w:val="000000"/>
+          <w:sz w:val="24"/>
+          <w:szCs w:val="24"/>
+        </w:rPr>
+        <w:lastRenderedPageBreak/>
+        <w:t>puntuación</w:t>
       </w:r>
       <w:r>
         <w:rPr>
@@ -15949,18 +15452,7 @@
           <w:sz w:val="24"/>
           <w:szCs w:val="24"/>
         </w:rPr>
-        <w:t xml:space="preserve">sugiere que el EDI es capaz de discriminar entre individuos con TCA e individuos sin padecimientos psiquiátricos. Este cuestionario ha mostrado ser sensible a los cambios registrados en individuos cuando </w:t>
-      </w:r>
-      <w:r>
-        <w:rPr>
-          <w:rFonts w:ascii="Times New Roman" w:hAnsi="Times New Roman"/>
-          <w:bCs/>
-          <w:color w:val="000000"/>
-          <w:sz w:val="24"/>
-          <w:szCs w:val="24"/>
-        </w:rPr>
-        <w:lastRenderedPageBreak/>
-        <w:t>se administra un tratamiento.</w:t>
+        <w:t>sugiere que el EDI es capaz de discriminar entre individuos con TCA e individuos sin padecimientos psiquiátricos. Este cuestionario ha mostrado ser sensible a los cambios registrados en individuos cuando se administra un tratamiento.</w:t>
       </w:r>
       <w:r>
         <w:rPr>
@@ -17065,7 +16557,6 @@
           <w:sz w:val="24"/>
           <w:szCs w:val="24"/>
         </w:rPr>
-        <w:lastRenderedPageBreak/>
         <w:t xml:space="preserve">Para </w:t>
       </w:r>
       <w:r>
@@ -17376,7 +16867,34 @@
           <w:sz w:val="24"/>
           <w:szCs w:val="24"/>
         </w:rPr>
-        <w:t>que se inició una fuerte campaña de promoción de la inversión privada en</w:t>
+        <w:t>qu</w:t>
+      </w:r>
+    </w:p>
+    <w:p>
+      <w:pPr>
+        <w:pStyle w:val="Prrafodelista"/>
+        <w:autoSpaceDE w:val="0"/>
+        <w:autoSpaceDN w:val="0"/>
+        <w:adjustRightInd w:val="0"/>
+        <w:spacing w:after="0" w:line="240" w:lineRule="auto"/>
+        <w:jc w:val="both"/>
+        <w:rPr>
+          <w:rFonts w:ascii="Times New Roman" w:hAnsi="Times New Roman"/>
+          <w:bCs/>
+          <w:color w:val="000000"/>
+          <w:sz w:val="24"/>
+          <w:szCs w:val="24"/>
+        </w:rPr>
+      </w:pPr>
+      <w:r>
+        <w:rPr>
+          <w:rFonts w:ascii="Times New Roman" w:hAnsi="Times New Roman"/>
+          <w:bCs/>
+          <w:color w:val="000000"/>
+          <w:sz w:val="24"/>
+          <w:szCs w:val="24"/>
+        </w:rPr>
+        <w:t>e se inició una fuerte campaña de promoción de la inversión privada en</w:t>
       </w:r>
       <w:r>
         <w:rPr>
@@ -17784,18 +17302,7 @@
           <w:sz w:val="24"/>
           <w:szCs w:val="24"/>
         </w:rPr>
-        <w:t xml:space="preserve">de élites. </w:t>
-      </w:r>
-      <w:r>
-        <w:rPr>
-          <w:rFonts w:ascii="Times New Roman" w:hAnsi="Times New Roman"/>
-          <w:bCs/>
-          <w:color w:val="000000"/>
-          <w:sz w:val="24"/>
-          <w:szCs w:val="24"/>
-        </w:rPr>
-        <w:lastRenderedPageBreak/>
-        <w:t>Sin embargo, el crecimiento de la oferta privada presenta lo contrario,</w:t>
+        <w:t>de élites. Sin embargo, el crecimiento de la oferta privada presenta lo contrario,</w:t>
       </w:r>
       <w:r>
         <w:rPr>
@@ -18103,688 +17610,1688 @@
     </w:p>
     <w:p>
       <w:pPr>
-        <w:autoSpaceDE w:val="0"/>
-        <w:autoSpaceDN w:val="0"/>
-        <w:adjustRightInd w:val="0"/>
-        <w:spacing w:after="0" w:line="240" w:lineRule="auto"/>
-        <w:jc w:val="both"/>
-        <w:rPr>
-          <w:rFonts w:ascii="Times New Roman" w:hAnsi="Times New Roman"/>
-          <w:b/>
-          <w:bCs/>
-          <w:color w:val="000000"/>
-          <w:sz w:val="24"/>
-          <w:szCs w:val="24"/>
-        </w:rPr>
-      </w:pPr>
-    </w:p>
-    <w:p>
-      <w:pPr>
-        <w:autoSpaceDE w:val="0"/>
-        <w:autoSpaceDN w:val="0"/>
-        <w:adjustRightInd w:val="0"/>
-        <w:spacing w:after="0" w:line="240" w:lineRule="auto"/>
-        <w:jc w:val="both"/>
-        <w:rPr>
-          <w:rFonts w:ascii="Times New Roman" w:hAnsi="Times New Roman"/>
-          <w:b/>
-          <w:bCs/>
-          <w:color w:val="000000"/>
-          <w:sz w:val="24"/>
-          <w:szCs w:val="24"/>
-        </w:rPr>
-      </w:pPr>
-    </w:p>
-    <w:p>
-      <w:pPr>
-        <w:autoSpaceDE w:val="0"/>
-        <w:autoSpaceDN w:val="0"/>
-        <w:adjustRightInd w:val="0"/>
-        <w:spacing w:after="0" w:line="240" w:lineRule="auto"/>
-        <w:jc w:val="both"/>
-        <w:rPr>
-          <w:rFonts w:ascii="Times New Roman" w:hAnsi="Times New Roman"/>
-          <w:b/>
-          <w:bCs/>
-          <w:color w:val="000000"/>
-          <w:sz w:val="24"/>
-          <w:szCs w:val="24"/>
-        </w:rPr>
-      </w:pPr>
-    </w:p>
-    <w:p>
-      <w:pPr>
-        <w:autoSpaceDE w:val="0"/>
-        <w:autoSpaceDN w:val="0"/>
-        <w:adjustRightInd w:val="0"/>
-        <w:spacing w:after="0" w:line="240" w:lineRule="auto"/>
-        <w:jc w:val="both"/>
-        <w:rPr>
-          <w:rFonts w:ascii="Times New Roman" w:hAnsi="Times New Roman"/>
-          <w:b/>
-          <w:bCs/>
-          <w:color w:val="000000"/>
-          <w:sz w:val="24"/>
-          <w:szCs w:val="24"/>
-        </w:rPr>
-      </w:pPr>
-    </w:p>
-    <w:p>
-      <w:pPr>
-        <w:autoSpaceDE w:val="0"/>
-        <w:autoSpaceDN w:val="0"/>
-        <w:adjustRightInd w:val="0"/>
-        <w:spacing w:after="0" w:line="240" w:lineRule="auto"/>
-        <w:jc w:val="both"/>
-        <w:rPr>
-          <w:rFonts w:ascii="Times New Roman" w:hAnsi="Times New Roman"/>
-          <w:b/>
-          <w:bCs/>
-          <w:color w:val="000000"/>
-          <w:sz w:val="24"/>
-          <w:szCs w:val="24"/>
-        </w:rPr>
-      </w:pPr>
-    </w:p>
-    <w:p>
-      <w:pPr>
-        <w:autoSpaceDE w:val="0"/>
-        <w:autoSpaceDN w:val="0"/>
-        <w:adjustRightInd w:val="0"/>
-        <w:spacing w:after="0" w:line="240" w:lineRule="auto"/>
-        <w:jc w:val="both"/>
-        <w:rPr>
-          <w:rFonts w:ascii="Times New Roman" w:hAnsi="Times New Roman"/>
-          <w:b/>
-          <w:bCs/>
-          <w:color w:val="000000"/>
-          <w:sz w:val="24"/>
-          <w:szCs w:val="24"/>
-        </w:rPr>
-      </w:pPr>
-    </w:p>
-    <w:p>
-      <w:pPr>
-        <w:autoSpaceDE w:val="0"/>
-        <w:autoSpaceDN w:val="0"/>
-        <w:adjustRightInd w:val="0"/>
-        <w:spacing w:after="0" w:line="240" w:lineRule="auto"/>
-        <w:jc w:val="both"/>
-        <w:rPr>
-          <w:rFonts w:ascii="Times New Roman" w:hAnsi="Times New Roman"/>
-          <w:b/>
-          <w:bCs/>
-          <w:color w:val="000000"/>
-          <w:sz w:val="24"/>
-          <w:szCs w:val="24"/>
-        </w:rPr>
-      </w:pPr>
-    </w:p>
-    <w:p>
-      <w:pPr>
-        <w:autoSpaceDE w:val="0"/>
-        <w:autoSpaceDN w:val="0"/>
-        <w:adjustRightInd w:val="0"/>
-        <w:spacing w:after="0" w:line="240" w:lineRule="auto"/>
-        <w:jc w:val="both"/>
-        <w:rPr>
-          <w:rFonts w:ascii="Times New Roman" w:hAnsi="Times New Roman"/>
-          <w:b/>
-          <w:bCs/>
-          <w:color w:val="000000"/>
-          <w:sz w:val="24"/>
-          <w:szCs w:val="24"/>
-        </w:rPr>
-      </w:pPr>
-    </w:p>
-    <w:p>
-      <w:pPr>
-        <w:autoSpaceDE w:val="0"/>
-        <w:autoSpaceDN w:val="0"/>
-        <w:adjustRightInd w:val="0"/>
-        <w:spacing w:after="0" w:line="240" w:lineRule="auto"/>
-        <w:jc w:val="both"/>
-        <w:rPr>
-          <w:rFonts w:ascii="Times New Roman" w:hAnsi="Times New Roman"/>
-          <w:b/>
-          <w:bCs/>
-          <w:color w:val="000000"/>
-          <w:sz w:val="24"/>
-          <w:szCs w:val="24"/>
-        </w:rPr>
-      </w:pPr>
-    </w:p>
-    <w:p>
-      <w:pPr>
-        <w:autoSpaceDE w:val="0"/>
-        <w:autoSpaceDN w:val="0"/>
-        <w:adjustRightInd w:val="0"/>
-        <w:spacing w:after="0" w:line="240" w:lineRule="auto"/>
-        <w:jc w:val="both"/>
-        <w:rPr>
-          <w:rFonts w:ascii="Times New Roman" w:hAnsi="Times New Roman"/>
-          <w:b/>
-          <w:bCs/>
-          <w:color w:val="000000"/>
-          <w:sz w:val="24"/>
-          <w:szCs w:val="24"/>
-        </w:rPr>
-      </w:pPr>
-    </w:p>
-    <w:p>
-      <w:pPr>
-        <w:autoSpaceDE w:val="0"/>
-        <w:autoSpaceDN w:val="0"/>
-        <w:adjustRightInd w:val="0"/>
-        <w:spacing w:after="0" w:line="240" w:lineRule="auto"/>
-        <w:jc w:val="both"/>
-        <w:rPr>
-          <w:rFonts w:ascii="Times New Roman" w:hAnsi="Times New Roman"/>
-          <w:b/>
-          <w:bCs/>
-          <w:color w:val="000000"/>
-          <w:sz w:val="24"/>
-          <w:szCs w:val="24"/>
-        </w:rPr>
-      </w:pPr>
-    </w:p>
-    <w:p>
-      <w:pPr>
-        <w:autoSpaceDE w:val="0"/>
-        <w:autoSpaceDN w:val="0"/>
-        <w:adjustRightInd w:val="0"/>
-        <w:spacing w:after="0" w:line="240" w:lineRule="auto"/>
-        <w:jc w:val="both"/>
-        <w:rPr>
-          <w:rFonts w:ascii="Times New Roman" w:hAnsi="Times New Roman"/>
-          <w:b/>
-          <w:bCs/>
-          <w:color w:val="000000"/>
-          <w:sz w:val="24"/>
-          <w:szCs w:val="24"/>
-        </w:rPr>
-      </w:pPr>
-    </w:p>
-    <w:p>
-      <w:pPr>
-        <w:autoSpaceDE w:val="0"/>
-        <w:autoSpaceDN w:val="0"/>
-        <w:adjustRightInd w:val="0"/>
-        <w:spacing w:after="0" w:line="240" w:lineRule="auto"/>
-        <w:jc w:val="both"/>
-        <w:rPr>
-          <w:rFonts w:ascii="Times New Roman" w:hAnsi="Times New Roman"/>
-          <w:b/>
-          <w:bCs/>
-          <w:color w:val="000000"/>
-          <w:sz w:val="24"/>
-          <w:szCs w:val="24"/>
-        </w:rPr>
-      </w:pPr>
-    </w:p>
-    <w:p>
-      <w:pPr>
-        <w:autoSpaceDE w:val="0"/>
-        <w:autoSpaceDN w:val="0"/>
-        <w:adjustRightInd w:val="0"/>
-        <w:spacing w:after="0" w:line="240" w:lineRule="auto"/>
-        <w:jc w:val="both"/>
-        <w:rPr>
-          <w:rFonts w:ascii="Times New Roman" w:hAnsi="Times New Roman"/>
-          <w:b/>
-          <w:bCs/>
-          <w:color w:val="000000"/>
-          <w:sz w:val="24"/>
-          <w:szCs w:val="24"/>
-        </w:rPr>
-      </w:pPr>
-    </w:p>
-    <w:p>
-      <w:pPr>
-        <w:autoSpaceDE w:val="0"/>
-        <w:autoSpaceDN w:val="0"/>
-        <w:adjustRightInd w:val="0"/>
-        <w:spacing w:after="0" w:line="240" w:lineRule="auto"/>
-        <w:jc w:val="both"/>
-        <w:rPr>
-          <w:rFonts w:ascii="Times New Roman" w:hAnsi="Times New Roman"/>
-          <w:b/>
-          <w:bCs/>
-          <w:color w:val="000000"/>
-          <w:sz w:val="24"/>
-          <w:szCs w:val="24"/>
-        </w:rPr>
-      </w:pPr>
-    </w:p>
-    <w:p>
-      <w:pPr>
-        <w:autoSpaceDE w:val="0"/>
-        <w:autoSpaceDN w:val="0"/>
-        <w:adjustRightInd w:val="0"/>
-        <w:spacing w:after="0" w:line="240" w:lineRule="auto"/>
-        <w:jc w:val="both"/>
-        <w:rPr>
-          <w:rFonts w:ascii="Times New Roman" w:hAnsi="Times New Roman"/>
-          <w:b/>
-          <w:bCs/>
-          <w:color w:val="000000"/>
-          <w:sz w:val="24"/>
-          <w:szCs w:val="24"/>
-        </w:rPr>
-      </w:pPr>
-    </w:p>
-    <w:p>
-      <w:pPr>
-        <w:autoSpaceDE w:val="0"/>
-        <w:autoSpaceDN w:val="0"/>
-        <w:adjustRightInd w:val="0"/>
-        <w:spacing w:after="0" w:line="240" w:lineRule="auto"/>
-        <w:jc w:val="both"/>
-        <w:rPr>
-          <w:rFonts w:ascii="Times New Roman" w:hAnsi="Times New Roman"/>
-          <w:b/>
-          <w:bCs/>
-          <w:color w:val="000000"/>
-          <w:sz w:val="24"/>
-          <w:szCs w:val="24"/>
-        </w:rPr>
-      </w:pPr>
-    </w:p>
-    <w:p>
-      <w:pPr>
-        <w:autoSpaceDE w:val="0"/>
-        <w:autoSpaceDN w:val="0"/>
-        <w:adjustRightInd w:val="0"/>
-        <w:spacing w:after="0" w:line="240" w:lineRule="auto"/>
-        <w:jc w:val="both"/>
-        <w:rPr>
-          <w:rFonts w:ascii="Times New Roman" w:hAnsi="Times New Roman"/>
-          <w:b/>
-          <w:bCs/>
-          <w:color w:val="000000"/>
-          <w:sz w:val="24"/>
-          <w:szCs w:val="24"/>
-        </w:rPr>
-      </w:pPr>
-    </w:p>
-    <w:p>
-      <w:pPr>
-        <w:autoSpaceDE w:val="0"/>
-        <w:autoSpaceDN w:val="0"/>
-        <w:adjustRightInd w:val="0"/>
-        <w:spacing w:after="0" w:line="240" w:lineRule="auto"/>
-        <w:jc w:val="both"/>
-        <w:rPr>
-          <w:rFonts w:ascii="Times New Roman" w:hAnsi="Times New Roman"/>
-          <w:b/>
-          <w:bCs/>
-          <w:color w:val="000000"/>
-          <w:sz w:val="24"/>
-          <w:szCs w:val="24"/>
-        </w:rPr>
-      </w:pPr>
-    </w:p>
-    <w:p>
-      <w:pPr>
-        <w:autoSpaceDE w:val="0"/>
-        <w:autoSpaceDN w:val="0"/>
-        <w:adjustRightInd w:val="0"/>
-        <w:spacing w:after="0" w:line="240" w:lineRule="auto"/>
-        <w:jc w:val="both"/>
-        <w:rPr>
-          <w:rFonts w:ascii="Times New Roman" w:hAnsi="Times New Roman"/>
-          <w:b/>
-          <w:bCs/>
-          <w:color w:val="000000"/>
-          <w:sz w:val="24"/>
-          <w:szCs w:val="24"/>
-        </w:rPr>
-      </w:pPr>
-    </w:p>
-    <w:p>
-      <w:pPr>
-        <w:autoSpaceDE w:val="0"/>
-        <w:autoSpaceDN w:val="0"/>
-        <w:adjustRightInd w:val="0"/>
-        <w:spacing w:after="0" w:line="240" w:lineRule="auto"/>
-        <w:jc w:val="both"/>
-        <w:rPr>
-          <w:rFonts w:ascii="Times New Roman" w:hAnsi="Times New Roman"/>
-          <w:b/>
-          <w:bCs/>
-          <w:color w:val="000000"/>
-          <w:sz w:val="24"/>
-          <w:szCs w:val="24"/>
-        </w:rPr>
-      </w:pPr>
-    </w:p>
-    <w:p>
-      <w:pPr>
-        <w:autoSpaceDE w:val="0"/>
-        <w:autoSpaceDN w:val="0"/>
-        <w:adjustRightInd w:val="0"/>
-        <w:spacing w:after="0" w:line="240" w:lineRule="auto"/>
-        <w:jc w:val="both"/>
-        <w:rPr>
-          <w:rFonts w:ascii="Times New Roman" w:hAnsi="Times New Roman"/>
-          <w:b/>
-          <w:bCs/>
-          <w:color w:val="000000"/>
-          <w:sz w:val="24"/>
-          <w:szCs w:val="24"/>
-        </w:rPr>
-      </w:pPr>
-    </w:p>
-    <w:p>
-      <w:pPr>
-        <w:autoSpaceDE w:val="0"/>
-        <w:autoSpaceDN w:val="0"/>
-        <w:adjustRightInd w:val="0"/>
-        <w:spacing w:after="0" w:line="240" w:lineRule="auto"/>
-        <w:jc w:val="both"/>
-        <w:rPr>
-          <w:rFonts w:ascii="Times New Roman" w:hAnsi="Times New Roman"/>
-          <w:b/>
-          <w:bCs/>
-          <w:color w:val="000000"/>
-          <w:sz w:val="24"/>
-          <w:szCs w:val="24"/>
-        </w:rPr>
-      </w:pPr>
-    </w:p>
-    <w:p>
-      <w:pPr>
-        <w:autoSpaceDE w:val="0"/>
-        <w:autoSpaceDN w:val="0"/>
-        <w:adjustRightInd w:val="0"/>
-        <w:spacing w:after="0" w:line="240" w:lineRule="auto"/>
-        <w:jc w:val="both"/>
-        <w:rPr>
-          <w:rFonts w:ascii="Times New Roman" w:hAnsi="Times New Roman"/>
-          <w:b/>
-          <w:bCs/>
-          <w:color w:val="000000"/>
-          <w:sz w:val="24"/>
-          <w:szCs w:val="24"/>
-        </w:rPr>
-      </w:pPr>
-    </w:p>
-    <w:p>
-      <w:pPr>
-        <w:autoSpaceDE w:val="0"/>
-        <w:autoSpaceDN w:val="0"/>
-        <w:adjustRightInd w:val="0"/>
-        <w:spacing w:after="0" w:line="240" w:lineRule="auto"/>
-        <w:jc w:val="both"/>
-        <w:rPr>
-          <w:rFonts w:ascii="Times New Roman" w:hAnsi="Times New Roman"/>
-          <w:b/>
-          <w:bCs/>
-          <w:color w:val="000000"/>
-          <w:sz w:val="24"/>
-          <w:szCs w:val="24"/>
-        </w:rPr>
-      </w:pPr>
-    </w:p>
-    <w:p>
-      <w:pPr>
-        <w:autoSpaceDE w:val="0"/>
-        <w:autoSpaceDN w:val="0"/>
-        <w:adjustRightInd w:val="0"/>
-        <w:spacing w:after="0" w:line="240" w:lineRule="auto"/>
-        <w:jc w:val="both"/>
-        <w:rPr>
-          <w:rFonts w:ascii="Times New Roman" w:hAnsi="Times New Roman"/>
-          <w:b/>
-          <w:bCs/>
-          <w:color w:val="000000"/>
-          <w:sz w:val="24"/>
-          <w:szCs w:val="24"/>
-        </w:rPr>
-      </w:pPr>
-    </w:p>
-    <w:p>
-      <w:pPr>
-        <w:autoSpaceDE w:val="0"/>
-        <w:autoSpaceDN w:val="0"/>
-        <w:adjustRightInd w:val="0"/>
-        <w:spacing w:after="0" w:line="240" w:lineRule="auto"/>
-        <w:jc w:val="both"/>
-        <w:rPr>
-          <w:rFonts w:ascii="Times New Roman" w:hAnsi="Times New Roman"/>
-          <w:b/>
-          <w:bCs/>
-          <w:color w:val="000000"/>
-          <w:sz w:val="24"/>
-          <w:szCs w:val="24"/>
-        </w:rPr>
-      </w:pPr>
-    </w:p>
-    <w:p>
-      <w:pPr>
-        <w:autoSpaceDE w:val="0"/>
-        <w:autoSpaceDN w:val="0"/>
-        <w:adjustRightInd w:val="0"/>
-        <w:spacing w:after="0" w:line="240" w:lineRule="auto"/>
-        <w:jc w:val="both"/>
-        <w:rPr>
-          <w:rFonts w:ascii="Times New Roman" w:hAnsi="Times New Roman"/>
-          <w:b/>
-          <w:bCs/>
-          <w:color w:val="000000"/>
-          <w:sz w:val="24"/>
-          <w:szCs w:val="24"/>
-        </w:rPr>
-      </w:pPr>
-    </w:p>
-    <w:p>
-      <w:pPr>
-        <w:autoSpaceDE w:val="0"/>
-        <w:autoSpaceDN w:val="0"/>
-        <w:adjustRightInd w:val="0"/>
-        <w:spacing w:after="0" w:line="240" w:lineRule="auto"/>
-        <w:jc w:val="both"/>
-        <w:rPr>
-          <w:rFonts w:ascii="Times New Roman" w:hAnsi="Times New Roman"/>
-          <w:b/>
-          <w:bCs/>
-          <w:color w:val="000000"/>
-          <w:sz w:val="24"/>
-          <w:szCs w:val="24"/>
-        </w:rPr>
-      </w:pPr>
-    </w:p>
-    <w:p>
-      <w:pPr>
-        <w:autoSpaceDE w:val="0"/>
-        <w:autoSpaceDN w:val="0"/>
-        <w:adjustRightInd w:val="0"/>
-        <w:spacing w:after="0" w:line="240" w:lineRule="auto"/>
-        <w:jc w:val="both"/>
-        <w:rPr>
-          <w:rFonts w:ascii="Times New Roman" w:hAnsi="Times New Roman"/>
-          <w:b/>
-          <w:bCs/>
-          <w:color w:val="000000"/>
-          <w:sz w:val="24"/>
-          <w:szCs w:val="24"/>
-        </w:rPr>
-      </w:pPr>
-    </w:p>
-    <w:p>
-      <w:pPr>
-        <w:autoSpaceDE w:val="0"/>
-        <w:autoSpaceDN w:val="0"/>
-        <w:adjustRightInd w:val="0"/>
-        <w:spacing w:after="0" w:line="240" w:lineRule="auto"/>
-        <w:jc w:val="both"/>
-        <w:rPr>
-          <w:rFonts w:ascii="Times New Roman" w:hAnsi="Times New Roman"/>
-          <w:b/>
-          <w:bCs/>
-          <w:color w:val="000000"/>
-          <w:sz w:val="24"/>
-          <w:szCs w:val="24"/>
-        </w:rPr>
-      </w:pPr>
-    </w:p>
-    <w:p>
-      <w:pPr>
-        <w:autoSpaceDE w:val="0"/>
-        <w:autoSpaceDN w:val="0"/>
-        <w:adjustRightInd w:val="0"/>
-        <w:spacing w:after="0" w:line="240" w:lineRule="auto"/>
-        <w:jc w:val="both"/>
-        <w:rPr>
-          <w:rFonts w:ascii="Times New Roman" w:hAnsi="Times New Roman"/>
-          <w:b/>
-          <w:bCs/>
-          <w:color w:val="000000"/>
-          <w:sz w:val="24"/>
-          <w:szCs w:val="24"/>
-        </w:rPr>
-      </w:pPr>
-    </w:p>
-    <w:p>
-      <w:pPr>
-        <w:autoSpaceDE w:val="0"/>
-        <w:autoSpaceDN w:val="0"/>
-        <w:adjustRightInd w:val="0"/>
-        <w:spacing w:after="0" w:line="240" w:lineRule="auto"/>
-        <w:jc w:val="both"/>
-        <w:rPr>
-          <w:rFonts w:ascii="Times New Roman" w:hAnsi="Times New Roman"/>
-          <w:b/>
-          <w:bCs/>
-          <w:color w:val="000000"/>
-          <w:sz w:val="24"/>
-          <w:szCs w:val="24"/>
-        </w:rPr>
-      </w:pPr>
-    </w:p>
-    <w:p>
-      <w:pPr>
-        <w:autoSpaceDE w:val="0"/>
-        <w:autoSpaceDN w:val="0"/>
-        <w:adjustRightInd w:val="0"/>
-        <w:spacing w:after="0" w:line="240" w:lineRule="auto"/>
-        <w:jc w:val="both"/>
-        <w:rPr>
-          <w:rFonts w:ascii="Times New Roman" w:hAnsi="Times New Roman"/>
-          <w:b/>
-          <w:bCs/>
-          <w:color w:val="000000"/>
-          <w:sz w:val="24"/>
-          <w:szCs w:val="24"/>
-        </w:rPr>
-      </w:pPr>
-    </w:p>
-    <w:p>
-      <w:pPr>
-        <w:autoSpaceDE w:val="0"/>
-        <w:autoSpaceDN w:val="0"/>
-        <w:adjustRightInd w:val="0"/>
-        <w:spacing w:after="0" w:line="240" w:lineRule="auto"/>
-        <w:jc w:val="both"/>
-        <w:rPr>
-          <w:rFonts w:ascii="Times New Roman" w:hAnsi="Times New Roman"/>
-          <w:b/>
-          <w:bCs/>
-          <w:color w:val="000000"/>
-          <w:sz w:val="24"/>
-          <w:szCs w:val="24"/>
-        </w:rPr>
-      </w:pPr>
-    </w:p>
-    <w:p>
-      <w:pPr>
-        <w:autoSpaceDE w:val="0"/>
-        <w:autoSpaceDN w:val="0"/>
-        <w:adjustRightInd w:val="0"/>
-        <w:spacing w:after="0" w:line="240" w:lineRule="auto"/>
-        <w:jc w:val="both"/>
-        <w:rPr>
-          <w:rFonts w:ascii="Times New Roman" w:hAnsi="Times New Roman"/>
-          <w:b/>
-          <w:bCs/>
-          <w:color w:val="000000"/>
-          <w:sz w:val="24"/>
-          <w:szCs w:val="24"/>
-        </w:rPr>
-      </w:pPr>
-    </w:p>
-    <w:p>
-      <w:pPr>
-        <w:autoSpaceDE w:val="0"/>
-        <w:autoSpaceDN w:val="0"/>
-        <w:adjustRightInd w:val="0"/>
-        <w:spacing w:after="0" w:line="240" w:lineRule="auto"/>
-        <w:jc w:val="both"/>
-        <w:rPr>
-          <w:rFonts w:ascii="Times New Roman" w:hAnsi="Times New Roman"/>
-          <w:b/>
-          <w:bCs/>
-          <w:color w:val="000000"/>
-          <w:sz w:val="24"/>
-          <w:szCs w:val="24"/>
-        </w:rPr>
-      </w:pPr>
-    </w:p>
-    <w:p>
-      <w:pPr>
-        <w:autoSpaceDE w:val="0"/>
-        <w:autoSpaceDN w:val="0"/>
-        <w:adjustRightInd w:val="0"/>
-        <w:spacing w:after="0" w:line="240" w:lineRule="auto"/>
-        <w:jc w:val="both"/>
-        <w:rPr>
-          <w:rFonts w:ascii="Times New Roman" w:hAnsi="Times New Roman"/>
-          <w:b/>
-          <w:bCs/>
-          <w:color w:val="000000"/>
-          <w:sz w:val="24"/>
-          <w:szCs w:val="24"/>
-        </w:rPr>
-      </w:pPr>
-    </w:p>
-    <w:p>
-      <w:pPr>
-        <w:autoSpaceDE w:val="0"/>
-        <w:autoSpaceDN w:val="0"/>
-        <w:adjustRightInd w:val="0"/>
-        <w:spacing w:after="0" w:line="240" w:lineRule="auto"/>
-        <w:jc w:val="both"/>
-        <w:rPr>
-          <w:rFonts w:ascii="Times New Roman" w:hAnsi="Times New Roman"/>
-          <w:b/>
-          <w:bCs/>
-          <w:color w:val="000000"/>
-          <w:sz w:val="24"/>
-          <w:szCs w:val="24"/>
-        </w:rPr>
-      </w:pPr>
-    </w:p>
-    <w:p>
-      <w:pPr>
-        <w:spacing w:after="0" w:line="240" w:lineRule="auto"/>
-        <w:jc w:val="left"/>
-        <w:rPr>
-          <w:rFonts w:ascii="Times New Roman" w:hAnsi="Times New Roman"/>
-          <w:b/>
-          <w:bCs/>
-          <w:color w:val="000000"/>
-          <w:sz w:val="24"/>
-          <w:szCs w:val="24"/>
-        </w:rPr>
-      </w:pPr>
-      <w:r>
-        <w:rPr>
-          <w:rFonts w:ascii="Times New Roman" w:hAnsi="Times New Roman"/>
-          <w:b/>
-          <w:bCs/>
-          <w:color w:val="000000"/>
-          <w:sz w:val="24"/>
-          <w:szCs w:val="24"/>
+        <w:pStyle w:val="Prrafodelista"/>
+        <w:autoSpaceDE w:val="0"/>
+        <w:autoSpaceDN w:val="0"/>
+        <w:adjustRightInd w:val="0"/>
+        <w:spacing w:after="0" w:line="240" w:lineRule="auto"/>
+        <w:ind w:left="0"/>
+        <w:jc w:val="both"/>
+        <w:rPr>
+          <w:rFonts w:ascii="Times New Roman" w:eastAsia="Times New Roman" w:hAnsi="Times New Roman"/>
+          <w:sz w:val="24"/>
+          <w:szCs w:val="20"/>
+          <w:lang w:val="es-ES" w:eastAsia="es-ES"/>
+        </w:rPr>
+      </w:pPr>
+      <w:r>
+        <w:rPr>
+          <w:rFonts w:ascii="Times New Roman" w:eastAsia="Times New Roman" w:hAnsi="Times New Roman"/>
+          <w:sz w:val="24"/>
+          <w:szCs w:val="20"/>
+          <w:lang w:val="es-ES" w:eastAsia="es-ES"/>
+        </w:rPr>
+        <w:t xml:space="preserve">En este capítulo se pretende </w:t>
+      </w:r>
+      <w:r>
+        <w:rPr>
+          <w:rFonts w:ascii="Times New Roman" w:eastAsia="Times New Roman" w:hAnsi="Times New Roman"/>
+          <w:sz w:val="24"/>
+          <w:szCs w:val="20"/>
+          <w:lang w:val="es-ES" w:eastAsia="es-ES"/>
+        </w:rPr>
+        <w:t>mostrar los aportes hechos por otros autores sobre el tema de trastornos alimenticios, y la solución que han brindado sobre este problema.</w:t>
+      </w:r>
+    </w:p>
+    <w:p>
+      <w:pPr>
+        <w:pStyle w:val="Prrafodelista"/>
+        <w:autoSpaceDE w:val="0"/>
+        <w:autoSpaceDN w:val="0"/>
+        <w:adjustRightInd w:val="0"/>
+        <w:spacing w:after="0" w:line="240" w:lineRule="auto"/>
+        <w:ind w:left="0"/>
+        <w:jc w:val="both"/>
+        <w:rPr>
+          <w:rFonts w:ascii="Times New Roman" w:eastAsia="Times New Roman" w:hAnsi="Times New Roman"/>
+          <w:sz w:val="24"/>
+          <w:szCs w:val="20"/>
+          <w:lang w:val="es-ES" w:eastAsia="es-ES"/>
+        </w:rPr>
+      </w:pPr>
+    </w:p>
+    <w:p>
+      <w:pPr>
+        <w:pStyle w:val="Prrafodelista"/>
+        <w:numPr>
+          <w:ilvl w:val="0"/>
+          <w:numId w:val="22"/>
+        </w:numPr>
+        <w:autoSpaceDE w:val="0"/>
+        <w:autoSpaceDN w:val="0"/>
+        <w:adjustRightInd w:val="0"/>
+        <w:spacing w:after="0" w:line="240" w:lineRule="auto"/>
+        <w:jc w:val="both"/>
+        <w:rPr>
+          <w:rFonts w:ascii="Times New Roman" w:eastAsia="Times New Roman" w:hAnsi="Times New Roman"/>
+          <w:b/>
+          <w:sz w:val="24"/>
+          <w:szCs w:val="20"/>
+          <w:lang w:val="es-ES" w:eastAsia="es-ES"/>
+        </w:rPr>
+      </w:pPr>
+      <w:r>
+        <w:rPr>
+          <w:rFonts w:ascii="Times New Roman" w:eastAsia="Times New Roman" w:hAnsi="Times New Roman"/>
+          <w:b/>
+          <w:sz w:val="24"/>
+          <w:szCs w:val="20"/>
+          <w:lang w:val="es-ES" w:eastAsia="es-ES"/>
+        </w:rPr>
+        <w:t>Validez y utilidad diagnóstica de la escala Eating Attitudes Test-26 para la evaluación del riesgo de trastornos de la conducta alimentaria en población masculina de Medellín, Colombia</w:t>
+      </w:r>
+      <w:r>
+        <w:rPr>
+          <w:rFonts w:ascii="Times New Roman" w:eastAsia="Times New Roman" w:hAnsi="Times New Roman"/>
+          <w:b/>
+          <w:sz w:val="24"/>
+          <w:szCs w:val="20"/>
+          <w:lang w:val="es-ES" w:eastAsia="es-ES"/>
+        </w:rPr>
+        <w:t xml:space="preserve"> (2016)</w:t>
+      </w:r>
+    </w:p>
+    <w:p>
+      <w:pPr>
+        <w:pStyle w:val="Prrafodelista"/>
+        <w:autoSpaceDE w:val="0"/>
+        <w:autoSpaceDN w:val="0"/>
+        <w:adjustRightInd w:val="0"/>
+        <w:spacing w:after="0" w:line="240" w:lineRule="auto"/>
+        <w:jc w:val="both"/>
+        <w:rPr>
+          <w:rFonts w:ascii="Times New Roman" w:eastAsia="Times New Roman" w:hAnsi="Times New Roman"/>
+          <w:sz w:val="24"/>
+          <w:szCs w:val="20"/>
+          <w:lang w:val="es-ES" w:eastAsia="es-ES"/>
+        </w:rPr>
+      </w:pPr>
+    </w:p>
+    <w:p>
+      <w:pPr>
+        <w:pStyle w:val="Prrafodelista"/>
+        <w:autoSpaceDE w:val="0"/>
+        <w:autoSpaceDN w:val="0"/>
+        <w:adjustRightInd w:val="0"/>
+        <w:spacing w:after="0" w:line="240" w:lineRule="auto"/>
+        <w:jc w:val="both"/>
+        <w:rPr>
+          <w:rFonts w:ascii="Times New Roman" w:eastAsia="Times New Roman" w:hAnsi="Times New Roman"/>
+          <w:sz w:val="24"/>
+          <w:szCs w:val="20"/>
+          <w:lang w:val="es-ES" w:eastAsia="es-ES"/>
+        </w:rPr>
+      </w:pPr>
+      <w:r>
+        <w:rPr>
+          <w:rFonts w:ascii="Times New Roman" w:eastAsia="Times New Roman" w:hAnsi="Times New Roman"/>
+          <w:sz w:val="24"/>
+          <w:szCs w:val="20"/>
+          <w:lang w:val="es-ES" w:eastAsia="es-ES"/>
+        </w:rPr>
+        <w:t>Año autor nombre de la</w:t>
+      </w:r>
+      <w:r>
+        <w:rPr>
+          <w:rFonts w:ascii="Times New Roman" w:eastAsia="Times New Roman" w:hAnsi="Times New Roman"/>
+          <w:sz w:val="24"/>
+          <w:szCs w:val="20"/>
+          <w:lang w:val="es-ES" w:eastAsia="es-ES"/>
+        </w:rPr>
+        <w:t xml:space="preserve"> </w:t>
+      </w:r>
+      <w:r>
+        <w:rPr>
+          <w:rFonts w:ascii="Times New Roman" w:eastAsia="Times New Roman" w:hAnsi="Times New Roman"/>
+          <w:sz w:val="24"/>
+          <w:szCs w:val="20"/>
+          <w:lang w:val="es-ES" w:eastAsia="es-ES"/>
+        </w:rPr>
+        <w:t>rev</w:t>
+      </w:r>
+    </w:p>
+    <w:p>
+      <w:pPr>
+        <w:pStyle w:val="Prrafodelista"/>
+        <w:autoSpaceDE w:val="0"/>
+        <w:autoSpaceDN w:val="0"/>
+        <w:adjustRightInd w:val="0"/>
+        <w:spacing w:after="0" w:line="240" w:lineRule="auto"/>
+        <w:jc w:val="both"/>
+        <w:rPr>
+          <w:rFonts w:ascii="Times New Roman" w:eastAsia="Times New Roman" w:hAnsi="Times New Roman"/>
+          <w:sz w:val="24"/>
+          <w:szCs w:val="20"/>
+          <w:lang w:val="es-ES" w:eastAsia="es-ES"/>
+        </w:rPr>
+      </w:pPr>
+    </w:p>
+    <w:p>
+      <w:pPr>
+        <w:pStyle w:val="Prrafodelista"/>
+        <w:autoSpaceDE w:val="0"/>
+        <w:autoSpaceDN w:val="0"/>
+        <w:adjustRightInd w:val="0"/>
+        <w:spacing w:after="0" w:line="240" w:lineRule="auto"/>
+        <w:jc w:val="both"/>
+        <w:rPr>
+          <w:rFonts w:ascii="Times New Roman" w:eastAsia="Times New Roman" w:hAnsi="Times New Roman"/>
+          <w:sz w:val="24"/>
+          <w:szCs w:val="20"/>
+          <w:lang w:val="es-ES" w:eastAsia="es-ES"/>
+        </w:rPr>
+      </w:pPr>
+      <w:r>
+        <w:rPr>
+          <w:rFonts w:ascii="Times New Roman" w:eastAsia="Times New Roman" w:hAnsi="Times New Roman"/>
+          <w:sz w:val="24"/>
+          <w:szCs w:val="20"/>
+          <w:lang w:val="es-ES" w:eastAsia="es-ES"/>
+        </w:rPr>
+        <w:t xml:space="preserve">El objetivo de la investigación fue evaluar la validez y la utilidad de la escala Eating Attitudes Test (EAT-26) </w:t>
+      </w:r>
+      <w:bookmarkStart w:id="0" w:name="_GoBack"/>
+      <w:bookmarkEnd w:id="0"/>
+      <w:r>
+        <w:rPr>
+          <w:rFonts w:ascii="Times New Roman" w:eastAsia="Times New Roman" w:hAnsi="Times New Roman"/>
+          <w:sz w:val="24"/>
+          <w:szCs w:val="20"/>
+          <w:lang w:val="es-ES" w:eastAsia="es-ES"/>
+        </w:rPr>
+        <w:t xml:space="preserve">para la evaluación del riesgo de trastornos de conducta alimentaria (TCA) en la población masculina. Esto debido a que la mayoría de instrumentos para evaluar los TCA se han diseñado para mujeres. El uso de escalas para identificar las personas con riesgo contribuye al diagnóstico precoz y a desarrollar programas de prevención. </w:t>
+      </w:r>
+    </w:p>
+    <w:p>
+      <w:pPr>
+        <w:pStyle w:val="Prrafodelista"/>
+        <w:autoSpaceDE w:val="0"/>
+        <w:autoSpaceDN w:val="0"/>
+        <w:adjustRightInd w:val="0"/>
+        <w:spacing w:after="0" w:line="240" w:lineRule="auto"/>
+        <w:jc w:val="both"/>
+        <w:rPr>
+          <w:rFonts w:ascii="Times New Roman" w:eastAsia="Times New Roman" w:hAnsi="Times New Roman"/>
+          <w:sz w:val="24"/>
+          <w:szCs w:val="20"/>
+          <w:lang w:val="es-ES" w:eastAsia="es-ES"/>
+        </w:rPr>
+      </w:pPr>
+    </w:p>
+    <w:p>
+      <w:pPr>
+        <w:pStyle w:val="Prrafodelista"/>
+        <w:autoSpaceDE w:val="0"/>
+        <w:autoSpaceDN w:val="0"/>
+        <w:adjustRightInd w:val="0"/>
+        <w:spacing w:after="0" w:line="240" w:lineRule="auto"/>
+        <w:jc w:val="both"/>
+        <w:rPr>
+          <w:rFonts w:ascii="Times New Roman" w:eastAsia="Times New Roman" w:hAnsi="Times New Roman"/>
+          <w:sz w:val="24"/>
+          <w:szCs w:val="20"/>
+          <w:lang w:val="es-ES" w:eastAsia="es-ES"/>
+        </w:rPr>
+      </w:pPr>
+      <w:r>
+        <w:rPr>
+          <w:rFonts w:ascii="Times New Roman" w:eastAsia="Times New Roman" w:hAnsi="Times New Roman"/>
+          <w:sz w:val="24"/>
+          <w:szCs w:val="20"/>
+          <w:lang w:val="es-ES" w:eastAsia="es-ES"/>
+        </w:rPr>
+        <w:t xml:space="preserve">Además, no se ha encontrado publicaciones de validación masculina del EAT-26, aunque su validación en varones se justifica para conocer diferencias de género y poder desarrollar constructos y modelos de riesgo específicos. </w:t>
+      </w:r>
+    </w:p>
+    <w:p>
+      <w:pPr>
+        <w:pStyle w:val="Prrafodelista"/>
+        <w:autoSpaceDE w:val="0"/>
+        <w:autoSpaceDN w:val="0"/>
+        <w:adjustRightInd w:val="0"/>
+        <w:spacing w:after="0" w:line="240" w:lineRule="auto"/>
+        <w:jc w:val="both"/>
+        <w:rPr>
+          <w:rFonts w:ascii="Times New Roman" w:eastAsia="Times New Roman" w:hAnsi="Times New Roman"/>
+          <w:sz w:val="24"/>
+          <w:szCs w:val="20"/>
+          <w:lang w:val="es-ES" w:eastAsia="es-ES"/>
+        </w:rPr>
+      </w:pPr>
+    </w:p>
+    <w:p>
+      <w:pPr>
+        <w:pStyle w:val="Prrafodelista"/>
+        <w:numPr>
+          <w:ilvl w:val="0"/>
+          <w:numId w:val="23"/>
+        </w:numPr>
+        <w:autoSpaceDE w:val="0"/>
+        <w:autoSpaceDN w:val="0"/>
+        <w:adjustRightInd w:val="0"/>
+        <w:spacing w:after="0" w:line="240" w:lineRule="auto"/>
+        <w:jc w:val="both"/>
+        <w:rPr>
+          <w:rFonts w:ascii="Times New Roman" w:eastAsia="Times New Roman" w:hAnsi="Times New Roman"/>
+          <w:sz w:val="24"/>
+          <w:szCs w:val="20"/>
+          <w:lang w:val="es-ES" w:eastAsia="es-ES"/>
+        </w:rPr>
+      </w:pPr>
+      <w:r>
+        <w:rPr>
+          <w:rFonts w:ascii="Times New Roman" w:eastAsia="Times New Roman" w:hAnsi="Times New Roman"/>
+          <w:sz w:val="24"/>
+          <w:szCs w:val="20"/>
+          <w:lang w:val="es-ES" w:eastAsia="es-ES"/>
+        </w:rPr>
+        <w:t>Aporte:</w:t>
+      </w:r>
+    </w:p>
+    <w:p>
+      <w:pPr>
+        <w:pStyle w:val="Prrafodelista"/>
+        <w:autoSpaceDE w:val="0"/>
+        <w:autoSpaceDN w:val="0"/>
+        <w:adjustRightInd w:val="0"/>
+        <w:spacing w:after="0" w:line="240" w:lineRule="auto"/>
+        <w:ind w:left="1440"/>
+        <w:jc w:val="both"/>
+        <w:rPr>
+          <w:rFonts w:ascii="Times New Roman" w:eastAsia="Times New Roman" w:hAnsi="Times New Roman"/>
+          <w:sz w:val="24"/>
+          <w:szCs w:val="20"/>
+          <w:lang w:val="es-ES" w:eastAsia="es-ES"/>
+        </w:rPr>
+      </w:pPr>
+    </w:p>
+    <w:p>
+      <w:pPr>
+        <w:pStyle w:val="Prrafodelista"/>
+        <w:autoSpaceDE w:val="0"/>
+        <w:autoSpaceDN w:val="0"/>
+        <w:adjustRightInd w:val="0"/>
+        <w:spacing w:after="0" w:line="240" w:lineRule="auto"/>
+        <w:ind w:left="1440"/>
+        <w:jc w:val="both"/>
+        <w:rPr>
+          <w:rFonts w:ascii="Times New Roman" w:eastAsia="Times New Roman" w:hAnsi="Times New Roman"/>
+          <w:sz w:val="24"/>
+          <w:szCs w:val="20"/>
+          <w:lang w:val="es-ES" w:eastAsia="es-ES"/>
+        </w:rPr>
+      </w:pPr>
+      <w:r>
+        <w:rPr>
+          <w:rFonts w:ascii="Times New Roman" w:eastAsia="Times New Roman" w:hAnsi="Times New Roman"/>
+          <w:sz w:val="24"/>
+          <w:szCs w:val="20"/>
+          <w:lang w:val="es-ES" w:eastAsia="es-ES"/>
+        </w:rPr>
+        <w:t xml:space="preserve">La validación del EAT-26 para detectar conductas de trastorno alimentario en varones, </w:t>
+      </w:r>
+    </w:p>
+    <w:p>
+      <w:pPr>
+        <w:pStyle w:val="Prrafodelista"/>
+        <w:autoSpaceDE w:val="0"/>
+        <w:autoSpaceDN w:val="0"/>
+        <w:adjustRightInd w:val="0"/>
+        <w:spacing w:after="0" w:line="240" w:lineRule="auto"/>
+        <w:ind w:left="1440"/>
+        <w:jc w:val="both"/>
+        <w:rPr>
+          <w:rFonts w:ascii="Times New Roman" w:eastAsia="Times New Roman" w:hAnsi="Times New Roman"/>
+          <w:sz w:val="24"/>
+          <w:szCs w:val="20"/>
+          <w:lang w:val="es-ES" w:eastAsia="es-ES"/>
+        </w:rPr>
+      </w:pPr>
+    </w:p>
+    <w:p>
+      <w:pPr>
+        <w:pStyle w:val="Prrafodelista"/>
+        <w:numPr>
+          <w:ilvl w:val="0"/>
+          <w:numId w:val="23"/>
+        </w:numPr>
+        <w:autoSpaceDE w:val="0"/>
+        <w:autoSpaceDN w:val="0"/>
+        <w:adjustRightInd w:val="0"/>
+        <w:spacing w:after="0" w:line="240" w:lineRule="auto"/>
+        <w:jc w:val="both"/>
+        <w:rPr>
+          <w:rFonts w:ascii="Times New Roman" w:eastAsia="Times New Roman" w:hAnsi="Times New Roman"/>
+          <w:sz w:val="24"/>
+          <w:szCs w:val="20"/>
+          <w:lang w:val="es-ES" w:eastAsia="es-ES"/>
+        </w:rPr>
+      </w:pPr>
+      <w:r>
+        <w:rPr>
+          <w:rFonts w:ascii="Times New Roman" w:eastAsia="Times New Roman" w:hAnsi="Times New Roman"/>
+          <w:sz w:val="24"/>
+          <w:szCs w:val="20"/>
+          <w:lang w:val="es-ES" w:eastAsia="es-ES"/>
+        </w:rPr>
+        <w:t>Metodología:</w:t>
+      </w:r>
+    </w:p>
+    <w:p>
+      <w:pPr>
+        <w:pStyle w:val="Prrafodelista"/>
+        <w:autoSpaceDE w:val="0"/>
+        <w:autoSpaceDN w:val="0"/>
+        <w:adjustRightInd w:val="0"/>
+        <w:spacing w:after="0" w:line="240" w:lineRule="auto"/>
+        <w:ind w:left="1440"/>
+        <w:jc w:val="both"/>
+        <w:rPr>
+          <w:rFonts w:ascii="Times New Roman" w:eastAsia="Times New Roman" w:hAnsi="Times New Roman"/>
+          <w:sz w:val="24"/>
+          <w:szCs w:val="20"/>
+          <w:lang w:val="es-ES" w:eastAsia="es-ES"/>
+        </w:rPr>
+      </w:pPr>
+    </w:p>
+    <w:p>
+      <w:pPr>
+        <w:pStyle w:val="Prrafodelista"/>
+        <w:autoSpaceDE w:val="0"/>
+        <w:autoSpaceDN w:val="0"/>
+        <w:adjustRightInd w:val="0"/>
+        <w:spacing w:after="0" w:line="240" w:lineRule="auto"/>
+        <w:ind w:left="1440"/>
+        <w:jc w:val="both"/>
+        <w:rPr>
+          <w:rFonts w:ascii="Times New Roman" w:eastAsia="Times New Roman" w:hAnsi="Times New Roman"/>
+          <w:sz w:val="24"/>
+          <w:szCs w:val="20"/>
+          <w:lang w:val="es-ES" w:eastAsia="es-ES"/>
+        </w:rPr>
+      </w:pPr>
+      <w:r>
+        <w:rPr>
+          <w:rFonts w:ascii="Times New Roman" w:eastAsia="Times New Roman" w:hAnsi="Times New Roman"/>
+          <w:sz w:val="24"/>
+          <w:szCs w:val="20"/>
+          <w:lang w:val="es-ES" w:eastAsia="es-ES"/>
+        </w:rPr>
+        <w:t>La muestra de casos fue por conveniencia y en controles, aleatoria</w:t>
+      </w:r>
+      <w:r>
+        <w:rPr>
+          <w:rFonts w:ascii="Times New Roman" w:eastAsia="Times New Roman" w:hAnsi="Times New Roman"/>
+          <w:sz w:val="24"/>
+          <w:szCs w:val="20"/>
+          <w:lang w:val="es-ES" w:eastAsia="es-ES"/>
+        </w:rPr>
+        <w:t xml:space="preserve"> </w:t>
+      </w:r>
+      <w:r>
+        <w:rPr>
+          <w:rFonts w:ascii="Times New Roman" w:eastAsia="Times New Roman" w:hAnsi="Times New Roman"/>
+          <w:sz w:val="24"/>
+          <w:szCs w:val="20"/>
+          <w:lang w:val="es-ES" w:eastAsia="es-ES"/>
+        </w:rPr>
+        <w:t>simple. Se comparó el «criterio de oro» (entrevista estructurada por psiquiatra para determinar</w:t>
+      </w:r>
+      <w:r>
+        <w:rPr>
+          <w:rFonts w:ascii="Times New Roman" w:eastAsia="Times New Roman" w:hAnsi="Times New Roman"/>
+          <w:sz w:val="24"/>
+          <w:szCs w:val="20"/>
+          <w:lang w:val="es-ES" w:eastAsia="es-ES"/>
+        </w:rPr>
+        <w:t xml:space="preserve"> </w:t>
+      </w:r>
+      <w:r>
+        <w:rPr>
+          <w:rFonts w:ascii="Times New Roman" w:eastAsia="Times New Roman" w:hAnsi="Times New Roman"/>
+          <w:sz w:val="24"/>
+          <w:szCs w:val="20"/>
+          <w:lang w:val="es-ES" w:eastAsia="es-ES"/>
+        </w:rPr>
+        <w:t>el cumplimiento o no de criterios de inclusión de caso de TCA) con el EAT-26, y al instrumento</w:t>
+      </w:r>
+      <w:r>
+        <w:rPr>
+          <w:rFonts w:ascii="Times New Roman" w:eastAsia="Times New Roman" w:hAnsi="Times New Roman"/>
+          <w:sz w:val="24"/>
+          <w:szCs w:val="20"/>
+          <w:lang w:val="es-ES" w:eastAsia="es-ES"/>
+        </w:rPr>
+        <w:t xml:space="preserve"> </w:t>
+      </w:r>
+      <w:r>
+        <w:rPr>
+          <w:rFonts w:ascii="Times New Roman" w:eastAsia="Times New Roman" w:hAnsi="Times New Roman"/>
+          <w:sz w:val="24"/>
+          <w:szCs w:val="20"/>
+          <w:lang w:val="es-ES" w:eastAsia="es-ES"/>
+        </w:rPr>
+        <w:t>se le hizo validación cultural y semántica, validación factorial, evaluación de confiabilidad, así</w:t>
+      </w:r>
+      <w:r>
+        <w:rPr>
+          <w:rFonts w:ascii="Times New Roman" w:eastAsia="Times New Roman" w:hAnsi="Times New Roman"/>
+          <w:sz w:val="24"/>
+          <w:szCs w:val="20"/>
+          <w:lang w:val="es-ES" w:eastAsia="es-ES"/>
+        </w:rPr>
+        <w:t xml:space="preserve"> </w:t>
+      </w:r>
+      <w:r>
+        <w:rPr>
+          <w:rFonts w:ascii="Times New Roman" w:eastAsia="Times New Roman" w:hAnsi="Times New Roman"/>
+          <w:sz w:val="24"/>
+          <w:szCs w:val="20"/>
+          <w:lang w:val="es-ES" w:eastAsia="es-ES"/>
+        </w:rPr>
+        <w:t>como determinación del mejor punto de corte por medio de la curva ROC.</w:t>
+      </w:r>
+    </w:p>
+    <w:p>
+      <w:pPr>
+        <w:pStyle w:val="Prrafodelista"/>
+        <w:autoSpaceDE w:val="0"/>
+        <w:autoSpaceDN w:val="0"/>
+        <w:adjustRightInd w:val="0"/>
+        <w:spacing w:after="0" w:line="240" w:lineRule="auto"/>
+        <w:ind w:left="1440"/>
+        <w:jc w:val="both"/>
+        <w:rPr>
+          <w:rFonts w:ascii="Times New Roman" w:eastAsia="Times New Roman" w:hAnsi="Times New Roman"/>
+          <w:sz w:val="24"/>
+          <w:szCs w:val="20"/>
+          <w:lang w:val="es-ES" w:eastAsia="es-ES"/>
+        </w:rPr>
+      </w:pPr>
+    </w:p>
+    <w:p>
+      <w:pPr>
+        <w:pStyle w:val="Prrafodelista"/>
+        <w:numPr>
+          <w:ilvl w:val="0"/>
+          <w:numId w:val="23"/>
+        </w:numPr>
+        <w:autoSpaceDE w:val="0"/>
+        <w:autoSpaceDN w:val="0"/>
+        <w:adjustRightInd w:val="0"/>
+        <w:spacing w:after="0" w:line="240" w:lineRule="auto"/>
+        <w:jc w:val="both"/>
+        <w:rPr>
+          <w:rFonts w:ascii="Times New Roman" w:eastAsia="Times New Roman" w:hAnsi="Times New Roman"/>
+          <w:sz w:val="24"/>
+          <w:szCs w:val="20"/>
+          <w:lang w:val="es-ES" w:eastAsia="es-ES"/>
+        </w:rPr>
+      </w:pPr>
+      <w:r>
+        <w:rPr>
+          <w:rFonts w:ascii="Times New Roman" w:eastAsia="Times New Roman" w:hAnsi="Times New Roman"/>
+          <w:sz w:val="24"/>
+          <w:szCs w:val="20"/>
+          <w:lang w:val="es-ES" w:eastAsia="es-ES"/>
+        </w:rPr>
+        <w:t>Resultados:</w:t>
+      </w:r>
+    </w:p>
+    <w:p>
+      <w:pPr>
+        <w:pStyle w:val="Prrafodelista"/>
+        <w:autoSpaceDE w:val="0"/>
+        <w:autoSpaceDN w:val="0"/>
+        <w:adjustRightInd w:val="0"/>
+        <w:spacing w:after="0" w:line="240" w:lineRule="auto"/>
+        <w:ind w:left="1440"/>
+        <w:jc w:val="both"/>
+        <w:rPr>
+          <w:rFonts w:ascii="Times New Roman" w:eastAsia="Times New Roman" w:hAnsi="Times New Roman"/>
+          <w:sz w:val="24"/>
+          <w:szCs w:val="20"/>
+          <w:lang w:val="es-ES" w:eastAsia="es-ES"/>
+        </w:rPr>
+      </w:pPr>
+    </w:p>
+    <w:p>
+      <w:pPr>
+        <w:pStyle w:val="Prrafodelista"/>
+        <w:autoSpaceDE w:val="0"/>
+        <w:autoSpaceDN w:val="0"/>
+        <w:adjustRightInd w:val="0"/>
+        <w:spacing w:after="0" w:line="240" w:lineRule="auto"/>
+        <w:ind w:left="1440"/>
+        <w:jc w:val="both"/>
+        <w:rPr>
+          <w:rFonts w:ascii="Times New Roman" w:eastAsia="Times New Roman" w:hAnsi="Times New Roman"/>
+          <w:sz w:val="24"/>
+          <w:szCs w:val="20"/>
+          <w:lang w:val="es-ES" w:eastAsia="es-ES"/>
+        </w:rPr>
+      </w:pPr>
+      <w:r>
+        <w:rPr>
+          <w:rFonts w:ascii="Times New Roman" w:eastAsia="Times New Roman" w:hAnsi="Times New Roman"/>
+          <w:sz w:val="24"/>
+          <w:szCs w:val="20"/>
+          <w:lang w:val="es-ES" w:eastAsia="es-ES"/>
+        </w:rPr>
+        <w:t>En EAT-26 subyacen 4 dominios: dieta-bulimia y preocupación por comida, dieta,</w:t>
+      </w:r>
+      <w:r>
+        <w:rPr>
+          <w:rFonts w:ascii="Times New Roman" w:eastAsia="Times New Roman" w:hAnsi="Times New Roman"/>
+          <w:sz w:val="24"/>
+          <w:szCs w:val="20"/>
+          <w:lang w:val="es-ES" w:eastAsia="es-ES"/>
+        </w:rPr>
+        <w:t xml:space="preserve"> </w:t>
+      </w:r>
+      <w:r>
+        <w:rPr>
+          <w:rFonts w:ascii="Times New Roman" w:eastAsia="Times New Roman" w:hAnsi="Times New Roman"/>
+          <w:sz w:val="24"/>
+          <w:szCs w:val="20"/>
+          <w:lang w:val="es-ES" w:eastAsia="es-ES"/>
+        </w:rPr>
+        <w:t>control oral-dieta y control oral-bulimia. El alfa de Cronbach fue de 0,89 y el mejor valor de</w:t>
+      </w:r>
+      <w:r>
+        <w:rPr>
+          <w:rFonts w:ascii="Times New Roman" w:eastAsia="Times New Roman" w:hAnsi="Times New Roman"/>
+          <w:sz w:val="24"/>
+          <w:szCs w:val="20"/>
+          <w:lang w:val="es-ES" w:eastAsia="es-ES"/>
+        </w:rPr>
+        <w:t xml:space="preserve"> </w:t>
+      </w:r>
+      <w:r>
+        <w:rPr>
+          <w:rFonts w:ascii="Times New Roman" w:eastAsia="Times New Roman" w:hAnsi="Times New Roman"/>
+          <w:sz w:val="24"/>
+          <w:szCs w:val="20"/>
+          <w:lang w:val="es-ES" w:eastAsia="es-ES"/>
+        </w:rPr>
+        <w:t>corte el de</w:t>
+      </w:r>
+      <w:r>
+        <w:rPr>
+          <w:rFonts w:ascii="Times New Roman" w:eastAsia="Times New Roman" w:hAnsi="Times New Roman"/>
+          <w:sz w:val="24"/>
+          <w:szCs w:val="20"/>
+          <w:lang w:val="es-ES" w:eastAsia="es-ES"/>
+        </w:rPr>
+        <w:t xml:space="preserve"> </w:t>
+      </w:r>
+      <w:r>
+        <w:rPr>
+          <w:rFonts w:ascii="Times New Roman" w:eastAsia="Times New Roman" w:hAnsi="Times New Roman"/>
+          <w:sz w:val="24"/>
+          <w:szCs w:val="20"/>
+          <w:lang w:val="es-ES" w:eastAsia="es-ES"/>
+        </w:rPr>
+        <w:t>≥</w:t>
+      </w:r>
+      <w:r>
+        <w:rPr>
+          <w:rFonts w:ascii="Times New Roman" w:eastAsia="Times New Roman" w:hAnsi="Times New Roman"/>
+          <w:sz w:val="24"/>
+          <w:szCs w:val="20"/>
+          <w:lang w:val="es-ES" w:eastAsia="es-ES"/>
+        </w:rPr>
+        <w:t xml:space="preserve"> </w:t>
+      </w:r>
+      <w:r>
+        <w:rPr>
+          <w:rFonts w:ascii="Times New Roman" w:eastAsia="Times New Roman" w:hAnsi="Times New Roman"/>
+          <w:sz w:val="24"/>
+          <w:szCs w:val="20"/>
+          <w:lang w:val="es-ES" w:eastAsia="es-ES"/>
+        </w:rPr>
+        <w:t>20 puntos (sensibilidad = 100%; especificidad = 97,8%). El valor predictivo positivo</w:t>
+      </w:r>
+      <w:r>
+        <w:rPr>
+          <w:rFonts w:ascii="Times New Roman" w:eastAsia="Times New Roman" w:hAnsi="Times New Roman"/>
+          <w:sz w:val="24"/>
+          <w:szCs w:val="20"/>
+          <w:lang w:val="es-ES" w:eastAsia="es-ES"/>
+        </w:rPr>
+        <w:t xml:space="preserve"> </w:t>
+      </w:r>
+      <w:r>
+        <w:rPr>
+          <w:rFonts w:ascii="Times New Roman" w:eastAsia="Times New Roman" w:hAnsi="Times New Roman"/>
+          <w:sz w:val="24"/>
+          <w:szCs w:val="20"/>
+          <w:lang w:val="es-ES" w:eastAsia="es-ES"/>
+        </w:rPr>
+        <w:t>fue del 91,3% y el negativo, del 100,0%.</w:t>
+      </w:r>
+    </w:p>
+    <w:p>
+      <w:pPr>
+        <w:pStyle w:val="Prrafodelista"/>
+        <w:autoSpaceDE w:val="0"/>
+        <w:autoSpaceDN w:val="0"/>
+        <w:adjustRightInd w:val="0"/>
+        <w:spacing w:after="0" w:line="240" w:lineRule="auto"/>
+        <w:ind w:left="1440"/>
+        <w:jc w:val="both"/>
+        <w:rPr>
+          <w:rFonts w:ascii="Times New Roman" w:eastAsia="Times New Roman" w:hAnsi="Times New Roman"/>
+          <w:sz w:val="24"/>
+          <w:szCs w:val="20"/>
+          <w:lang w:val="es-ES" w:eastAsia="es-ES"/>
+        </w:rPr>
+      </w:pPr>
+    </w:p>
+    <w:p>
+      <w:pPr>
+        <w:pStyle w:val="Prrafodelista"/>
+        <w:numPr>
+          <w:ilvl w:val="0"/>
+          <w:numId w:val="23"/>
+        </w:numPr>
+        <w:autoSpaceDE w:val="0"/>
+        <w:autoSpaceDN w:val="0"/>
+        <w:adjustRightInd w:val="0"/>
+        <w:spacing w:after="0" w:line="240" w:lineRule="auto"/>
+        <w:jc w:val="both"/>
+        <w:rPr>
+          <w:rFonts w:ascii="Times New Roman" w:eastAsia="Times New Roman" w:hAnsi="Times New Roman"/>
+          <w:sz w:val="24"/>
+          <w:szCs w:val="20"/>
+          <w:lang w:val="es-ES" w:eastAsia="es-ES"/>
+        </w:rPr>
+      </w:pPr>
+      <w:r>
+        <w:rPr>
+          <w:rFonts w:ascii="Times New Roman" w:eastAsia="Times New Roman" w:hAnsi="Times New Roman"/>
+          <w:sz w:val="24"/>
+          <w:szCs w:val="20"/>
+          <w:lang w:val="es-ES" w:eastAsia="es-ES"/>
+        </w:rPr>
+        <w:t>Conclusiones:</w:t>
+      </w:r>
+    </w:p>
+    <w:p>
+      <w:pPr>
+        <w:pStyle w:val="Prrafodelista"/>
+        <w:autoSpaceDE w:val="0"/>
+        <w:autoSpaceDN w:val="0"/>
+        <w:adjustRightInd w:val="0"/>
+        <w:spacing w:after="0" w:line="240" w:lineRule="auto"/>
+        <w:ind w:left="1440"/>
+        <w:jc w:val="both"/>
+        <w:rPr>
+          <w:rFonts w:ascii="Times New Roman" w:eastAsia="Times New Roman" w:hAnsi="Times New Roman"/>
+          <w:sz w:val="24"/>
+          <w:szCs w:val="20"/>
+          <w:lang w:val="es-ES" w:eastAsia="es-ES"/>
+        </w:rPr>
+      </w:pPr>
+    </w:p>
+    <w:p>
+      <w:pPr>
+        <w:pStyle w:val="Prrafodelista"/>
+        <w:autoSpaceDE w:val="0"/>
+        <w:autoSpaceDN w:val="0"/>
+        <w:adjustRightInd w:val="0"/>
+        <w:spacing w:after="0" w:line="240" w:lineRule="auto"/>
+        <w:ind w:left="1440"/>
+        <w:jc w:val="both"/>
+        <w:rPr>
+          <w:rFonts w:ascii="Times New Roman" w:eastAsia="Times New Roman" w:hAnsi="Times New Roman"/>
+          <w:sz w:val="24"/>
+          <w:szCs w:val="20"/>
+          <w:lang w:val="es-ES" w:eastAsia="es-ES"/>
+        </w:rPr>
+      </w:pPr>
+      <w:r>
+        <w:rPr>
+          <w:rFonts w:ascii="Times New Roman" w:eastAsia="Times New Roman" w:hAnsi="Times New Roman"/>
+          <w:sz w:val="24"/>
+          <w:szCs w:val="20"/>
+          <w:lang w:val="es-ES" w:eastAsia="es-ES"/>
+        </w:rPr>
+        <w:lastRenderedPageBreak/>
+        <w:t>El EAT-26 es un instrumento multidimensional con excelentes valores de confiabilidad, sensibilidad y especificidad, ideal para cribado de posibles TCA en población de riesgo, y</w:t>
+      </w:r>
+      <w:r>
+        <w:rPr>
+          <w:rFonts w:ascii="Times New Roman" w:eastAsia="Times New Roman" w:hAnsi="Times New Roman"/>
+          <w:sz w:val="24"/>
+          <w:szCs w:val="20"/>
+          <w:lang w:val="es-ES" w:eastAsia="es-ES"/>
+        </w:rPr>
+        <w:t xml:space="preserve"> </w:t>
+      </w:r>
+      <w:r>
+        <w:rPr>
+          <w:rFonts w:ascii="Times New Roman" w:eastAsia="Times New Roman" w:hAnsi="Times New Roman"/>
+          <w:sz w:val="24"/>
+          <w:szCs w:val="20"/>
+          <w:lang w:val="es-ES" w:eastAsia="es-ES"/>
+        </w:rPr>
+        <w:t>podría ser de utilidad en atención primaria para la detección temprana en población masculina.</w:t>
+      </w:r>
+    </w:p>
+    <w:p>
+      <w:pPr>
+        <w:pStyle w:val="Prrafodelista"/>
+        <w:autoSpaceDE w:val="0"/>
+        <w:autoSpaceDN w:val="0"/>
+        <w:adjustRightInd w:val="0"/>
+        <w:spacing w:after="0" w:line="240" w:lineRule="auto"/>
+        <w:jc w:val="both"/>
+        <w:rPr>
+          <w:rFonts w:ascii="Times New Roman" w:eastAsia="Times New Roman" w:hAnsi="Times New Roman"/>
+          <w:sz w:val="24"/>
+          <w:szCs w:val="20"/>
+          <w:lang w:val="es-ES" w:eastAsia="es-ES"/>
+        </w:rPr>
+      </w:pPr>
+    </w:p>
+    <w:p>
+      <w:pPr>
+        <w:pStyle w:val="Prrafodelista"/>
+        <w:numPr>
+          <w:ilvl w:val="0"/>
+          <w:numId w:val="22"/>
+        </w:numPr>
+        <w:autoSpaceDE w:val="0"/>
+        <w:autoSpaceDN w:val="0"/>
+        <w:adjustRightInd w:val="0"/>
+        <w:spacing w:after="0" w:line="240" w:lineRule="auto"/>
+        <w:jc w:val="both"/>
+        <w:rPr>
+          <w:rFonts w:ascii="Times New Roman" w:eastAsia="Times New Roman" w:hAnsi="Times New Roman"/>
+          <w:b/>
+          <w:sz w:val="24"/>
+          <w:szCs w:val="20"/>
+          <w:lang w:val="es-ES" w:eastAsia="es-ES"/>
+        </w:rPr>
+      </w:pPr>
+      <w:r>
+        <w:rPr>
+          <w:rFonts w:ascii="Times New Roman" w:eastAsia="Times New Roman" w:hAnsi="Times New Roman"/>
+          <w:b/>
+          <w:sz w:val="24"/>
+          <w:szCs w:val="20"/>
+          <w:lang w:val="es-ES" w:eastAsia="es-ES"/>
+        </w:rPr>
+        <w:t>Perfeccionismo y baja autoestima a través del continuo de los trastornos alimentarios en adolescentes mujeres de Buenos Aires</w:t>
+      </w:r>
+    </w:p>
+    <w:p>
+      <w:pPr>
+        <w:pStyle w:val="Prrafodelista"/>
+        <w:autoSpaceDE w:val="0"/>
+        <w:autoSpaceDN w:val="0"/>
+        <w:adjustRightInd w:val="0"/>
+        <w:spacing w:after="0" w:line="240" w:lineRule="auto"/>
+        <w:jc w:val="both"/>
+        <w:rPr>
+          <w:rFonts w:ascii="Times New Roman" w:eastAsia="Times New Roman" w:hAnsi="Times New Roman"/>
+          <w:sz w:val="24"/>
+          <w:szCs w:val="20"/>
+          <w:lang w:val="es-ES" w:eastAsia="es-ES"/>
+        </w:rPr>
+      </w:pPr>
+    </w:p>
+    <w:p>
+      <w:pPr>
+        <w:pStyle w:val="Prrafodelista"/>
+        <w:autoSpaceDE w:val="0"/>
+        <w:autoSpaceDN w:val="0"/>
+        <w:adjustRightInd w:val="0"/>
+        <w:spacing w:after="0" w:line="240" w:lineRule="auto"/>
+        <w:jc w:val="both"/>
+        <w:rPr>
+          <w:rFonts w:ascii="Times New Roman" w:eastAsia="Times New Roman" w:hAnsi="Times New Roman"/>
+          <w:sz w:val="24"/>
+          <w:szCs w:val="20"/>
+          <w:lang w:val="es-ES" w:eastAsia="es-ES"/>
+        </w:rPr>
+      </w:pPr>
+    </w:p>
+    <w:p>
+      <w:pPr>
+        <w:pStyle w:val="Prrafodelista"/>
+        <w:autoSpaceDE w:val="0"/>
+        <w:autoSpaceDN w:val="0"/>
+        <w:adjustRightInd w:val="0"/>
+        <w:spacing w:after="0" w:line="240" w:lineRule="auto"/>
+        <w:jc w:val="both"/>
+        <w:rPr>
+          <w:rFonts w:ascii="Times New Roman" w:eastAsia="Times New Roman" w:hAnsi="Times New Roman"/>
+          <w:sz w:val="24"/>
+          <w:szCs w:val="20"/>
+          <w:lang w:val="es-ES" w:eastAsia="es-ES"/>
+        </w:rPr>
+      </w:pPr>
+    </w:p>
+    <w:p>
+      <w:pPr>
+        <w:pStyle w:val="Prrafodelista"/>
+        <w:autoSpaceDE w:val="0"/>
+        <w:autoSpaceDN w:val="0"/>
+        <w:adjustRightInd w:val="0"/>
+        <w:spacing w:after="0" w:line="240" w:lineRule="auto"/>
+        <w:jc w:val="both"/>
+        <w:rPr>
+          <w:rFonts w:ascii="Times New Roman" w:eastAsia="Times New Roman" w:hAnsi="Times New Roman"/>
+          <w:sz w:val="24"/>
+          <w:szCs w:val="20"/>
+          <w:lang w:val="es-ES" w:eastAsia="es-ES"/>
+        </w:rPr>
+      </w:pPr>
+    </w:p>
+    <w:p>
+      <w:pPr>
+        <w:pStyle w:val="Prrafodelista"/>
+        <w:autoSpaceDE w:val="0"/>
+        <w:autoSpaceDN w:val="0"/>
+        <w:adjustRightInd w:val="0"/>
+        <w:spacing w:after="0" w:line="240" w:lineRule="auto"/>
+        <w:jc w:val="both"/>
+        <w:rPr>
+          <w:rFonts w:ascii="Times New Roman" w:eastAsia="Times New Roman" w:hAnsi="Times New Roman"/>
+          <w:sz w:val="24"/>
+          <w:szCs w:val="20"/>
+          <w:lang w:val="es-ES" w:eastAsia="es-ES"/>
+        </w:rPr>
+      </w:pPr>
+    </w:p>
+    <w:p>
+      <w:pPr>
+        <w:pStyle w:val="Prrafodelista"/>
+        <w:autoSpaceDE w:val="0"/>
+        <w:autoSpaceDN w:val="0"/>
+        <w:adjustRightInd w:val="0"/>
+        <w:spacing w:after="0" w:line="240" w:lineRule="auto"/>
+        <w:jc w:val="both"/>
+        <w:rPr>
+          <w:rFonts w:ascii="Times New Roman" w:eastAsia="Times New Roman" w:hAnsi="Times New Roman"/>
+          <w:sz w:val="24"/>
+          <w:szCs w:val="20"/>
+          <w:lang w:val="es-ES" w:eastAsia="es-ES"/>
+        </w:rPr>
+      </w:pPr>
+      <w:r>
+        <w:rPr>
+          <w:rFonts w:ascii="Times New Roman" w:eastAsia="Times New Roman" w:hAnsi="Times New Roman"/>
+          <w:sz w:val="24"/>
+          <w:szCs w:val="20"/>
+          <w:lang w:val="es-ES" w:eastAsia="es-ES"/>
+        </w:rPr>
+        <w:t>Objetivo</w:t>
+      </w:r>
+    </w:p>
+    <w:p>
+      <w:pPr>
+        <w:pStyle w:val="Prrafodelista"/>
+        <w:autoSpaceDE w:val="0"/>
+        <w:autoSpaceDN w:val="0"/>
+        <w:adjustRightInd w:val="0"/>
+        <w:spacing w:after="0" w:line="240" w:lineRule="auto"/>
+        <w:jc w:val="both"/>
+        <w:rPr>
+          <w:rFonts w:ascii="Times New Roman" w:eastAsia="Times New Roman" w:hAnsi="Times New Roman"/>
+          <w:sz w:val="24"/>
+          <w:szCs w:val="20"/>
+          <w:lang w:val="es-ES" w:eastAsia="es-ES"/>
+        </w:rPr>
+      </w:pPr>
+      <w:r>
+        <w:rPr>
+          <w:rFonts w:ascii="Times New Roman" w:eastAsia="Times New Roman" w:hAnsi="Times New Roman"/>
+          <w:sz w:val="24"/>
+          <w:szCs w:val="20"/>
+          <w:lang w:val="es-ES" w:eastAsia="es-ES"/>
+        </w:rPr>
+        <w:t>Aporte</w:t>
+      </w:r>
+    </w:p>
+    <w:p>
+      <w:pPr>
+        <w:pStyle w:val="Prrafodelista"/>
+        <w:autoSpaceDE w:val="0"/>
+        <w:autoSpaceDN w:val="0"/>
+        <w:adjustRightInd w:val="0"/>
+        <w:spacing w:after="0" w:line="240" w:lineRule="auto"/>
+        <w:jc w:val="both"/>
+        <w:rPr>
+          <w:rFonts w:ascii="Times New Roman" w:eastAsia="Times New Roman" w:hAnsi="Times New Roman"/>
+          <w:sz w:val="24"/>
+          <w:szCs w:val="20"/>
+          <w:lang w:val="es-ES" w:eastAsia="es-ES"/>
+        </w:rPr>
+      </w:pPr>
+      <w:r>
+        <w:rPr>
+          <w:rFonts w:ascii="Times New Roman" w:eastAsia="Times New Roman" w:hAnsi="Times New Roman"/>
+          <w:sz w:val="24"/>
+          <w:szCs w:val="20"/>
+          <w:lang w:val="es-ES" w:eastAsia="es-ES"/>
+        </w:rPr>
+        <w:t>Metodología</w:t>
+      </w:r>
+    </w:p>
+    <w:p>
+      <w:pPr>
+        <w:pStyle w:val="Prrafodelista"/>
+        <w:autoSpaceDE w:val="0"/>
+        <w:autoSpaceDN w:val="0"/>
+        <w:adjustRightInd w:val="0"/>
+        <w:spacing w:after="0" w:line="240" w:lineRule="auto"/>
+        <w:jc w:val="both"/>
+        <w:rPr>
+          <w:rFonts w:ascii="Times New Roman" w:eastAsia="Times New Roman" w:hAnsi="Times New Roman"/>
+          <w:sz w:val="24"/>
+          <w:szCs w:val="20"/>
+          <w:lang w:val="es-ES" w:eastAsia="es-ES"/>
+        </w:rPr>
+      </w:pPr>
+      <w:r>
+        <w:rPr>
+          <w:rFonts w:ascii="Times New Roman" w:eastAsia="Times New Roman" w:hAnsi="Times New Roman"/>
+          <w:sz w:val="24"/>
+          <w:szCs w:val="20"/>
+          <w:lang w:val="es-ES" w:eastAsia="es-ES"/>
+        </w:rPr>
+        <w:t>Resultados</w:t>
+      </w:r>
+    </w:p>
+    <w:p>
+      <w:pPr>
+        <w:pStyle w:val="Prrafodelista"/>
+        <w:autoSpaceDE w:val="0"/>
+        <w:autoSpaceDN w:val="0"/>
+        <w:adjustRightInd w:val="0"/>
+        <w:spacing w:after="0" w:line="240" w:lineRule="auto"/>
+        <w:jc w:val="both"/>
+        <w:rPr>
+          <w:rFonts w:ascii="Times New Roman" w:eastAsia="Times New Roman" w:hAnsi="Times New Roman"/>
+          <w:sz w:val="24"/>
+          <w:szCs w:val="20"/>
+          <w:lang w:val="es-ES" w:eastAsia="es-ES"/>
+        </w:rPr>
+      </w:pPr>
+      <w:r>
+        <w:rPr>
+          <w:rFonts w:ascii="Times New Roman" w:eastAsia="Times New Roman" w:hAnsi="Times New Roman"/>
+          <w:sz w:val="24"/>
+          <w:szCs w:val="20"/>
+          <w:lang w:val="es-ES" w:eastAsia="es-ES"/>
+        </w:rPr>
+        <w:t>Conclusiones</w:t>
+      </w:r>
+    </w:p>
+    <w:p>
+      <w:pPr>
+        <w:pStyle w:val="Prrafodelista"/>
+        <w:autoSpaceDE w:val="0"/>
+        <w:autoSpaceDN w:val="0"/>
+        <w:adjustRightInd w:val="0"/>
+        <w:spacing w:after="0" w:line="240" w:lineRule="auto"/>
+        <w:ind w:left="0"/>
+        <w:jc w:val="both"/>
+        <w:rPr>
+          <w:rFonts w:ascii="Times New Roman" w:eastAsia="Times New Roman" w:hAnsi="Times New Roman"/>
+          <w:sz w:val="24"/>
+          <w:szCs w:val="20"/>
+          <w:lang w:val="es-ES" w:eastAsia="es-ES"/>
+        </w:rPr>
+      </w:pPr>
+    </w:p>
+    <w:p>
+      <w:pPr>
+        <w:pStyle w:val="Prrafodelista"/>
+        <w:autoSpaceDE w:val="0"/>
+        <w:autoSpaceDN w:val="0"/>
+        <w:adjustRightInd w:val="0"/>
+        <w:spacing w:after="0" w:line="240" w:lineRule="auto"/>
+        <w:ind w:left="0"/>
+        <w:jc w:val="both"/>
+        <w:rPr>
+          <w:rFonts w:ascii="Times New Roman" w:eastAsia="Times New Roman" w:hAnsi="Times New Roman"/>
+          <w:sz w:val="24"/>
+          <w:szCs w:val="20"/>
+          <w:lang w:val="es-ES" w:eastAsia="es-ES"/>
+        </w:rPr>
+      </w:pPr>
+    </w:p>
+    <w:p>
+      <w:pPr>
+        <w:pStyle w:val="Prrafodelista"/>
+        <w:autoSpaceDE w:val="0"/>
+        <w:autoSpaceDN w:val="0"/>
+        <w:adjustRightInd w:val="0"/>
+        <w:spacing w:after="0" w:line="240" w:lineRule="auto"/>
+        <w:ind w:left="0"/>
+        <w:jc w:val="both"/>
+        <w:rPr>
+          <w:rFonts w:ascii="Times New Roman" w:eastAsia="Times New Roman" w:hAnsi="Times New Roman"/>
+          <w:sz w:val="24"/>
+          <w:szCs w:val="20"/>
+          <w:lang w:val="es-ES" w:eastAsia="es-ES"/>
+        </w:rPr>
+      </w:pPr>
+    </w:p>
+    <w:p>
+      <w:pPr>
+        <w:pStyle w:val="Prrafodelista"/>
+        <w:autoSpaceDE w:val="0"/>
+        <w:autoSpaceDN w:val="0"/>
+        <w:adjustRightInd w:val="0"/>
+        <w:spacing w:after="0" w:line="240" w:lineRule="auto"/>
+        <w:ind w:left="0"/>
+        <w:jc w:val="both"/>
+        <w:rPr>
+          <w:rFonts w:ascii="Times New Roman" w:eastAsia="Times New Roman" w:hAnsi="Times New Roman"/>
+          <w:sz w:val="24"/>
+          <w:szCs w:val="20"/>
+          <w:lang w:val="es-ES" w:eastAsia="es-ES"/>
+        </w:rPr>
+      </w:pPr>
+    </w:p>
+    <w:p>
+      <w:pPr>
+        <w:pStyle w:val="Prrafodelista"/>
+        <w:autoSpaceDE w:val="0"/>
+        <w:autoSpaceDN w:val="0"/>
+        <w:adjustRightInd w:val="0"/>
+        <w:spacing w:after="0" w:line="240" w:lineRule="auto"/>
+        <w:ind w:left="0"/>
+        <w:jc w:val="both"/>
+        <w:rPr>
+          <w:rFonts w:ascii="Times New Roman" w:eastAsia="Times New Roman" w:hAnsi="Times New Roman"/>
+          <w:sz w:val="24"/>
+          <w:szCs w:val="20"/>
+          <w:lang w:val="es-ES" w:eastAsia="es-ES"/>
+        </w:rPr>
+      </w:pPr>
+    </w:p>
+    <w:p>
+      <w:pPr>
+        <w:pStyle w:val="Prrafodelista"/>
+        <w:autoSpaceDE w:val="0"/>
+        <w:autoSpaceDN w:val="0"/>
+        <w:adjustRightInd w:val="0"/>
+        <w:spacing w:after="0" w:line="240" w:lineRule="auto"/>
+        <w:ind w:left="0"/>
+        <w:jc w:val="both"/>
+        <w:rPr>
+          <w:rFonts w:ascii="Times New Roman" w:eastAsia="Times New Roman" w:hAnsi="Times New Roman"/>
+          <w:sz w:val="24"/>
+          <w:szCs w:val="20"/>
+          <w:lang w:val="es-ES" w:eastAsia="es-ES"/>
+        </w:rPr>
+      </w:pPr>
+    </w:p>
+    <w:p>
+      <w:pPr>
+        <w:pStyle w:val="Prrafodelista"/>
+        <w:autoSpaceDE w:val="0"/>
+        <w:autoSpaceDN w:val="0"/>
+        <w:adjustRightInd w:val="0"/>
+        <w:spacing w:after="0" w:line="240" w:lineRule="auto"/>
+        <w:ind w:left="0"/>
+        <w:jc w:val="both"/>
+        <w:rPr>
+          <w:rFonts w:ascii="Times New Roman" w:eastAsia="Times New Roman" w:hAnsi="Times New Roman"/>
+          <w:sz w:val="24"/>
+          <w:szCs w:val="20"/>
+          <w:lang w:val="es-ES" w:eastAsia="es-ES"/>
+        </w:rPr>
+      </w:pPr>
+    </w:p>
+    <w:p>
+      <w:pPr>
+        <w:pStyle w:val="Prrafodelista"/>
+        <w:autoSpaceDE w:val="0"/>
+        <w:autoSpaceDN w:val="0"/>
+        <w:adjustRightInd w:val="0"/>
+        <w:spacing w:after="0" w:line="240" w:lineRule="auto"/>
+        <w:ind w:left="0"/>
+        <w:jc w:val="both"/>
+        <w:rPr>
+          <w:rFonts w:ascii="Times New Roman" w:eastAsia="Times New Roman" w:hAnsi="Times New Roman"/>
+          <w:sz w:val="24"/>
+          <w:szCs w:val="20"/>
+          <w:lang w:val="es-ES" w:eastAsia="es-ES"/>
+        </w:rPr>
+      </w:pPr>
+    </w:p>
+    <w:p>
+      <w:pPr>
+        <w:pStyle w:val="Prrafodelista"/>
+        <w:autoSpaceDE w:val="0"/>
+        <w:autoSpaceDN w:val="0"/>
+        <w:adjustRightInd w:val="0"/>
+        <w:spacing w:after="0" w:line="240" w:lineRule="auto"/>
+        <w:ind w:left="0"/>
+        <w:jc w:val="both"/>
+        <w:rPr>
+          <w:rFonts w:ascii="Times New Roman" w:eastAsia="Times New Roman" w:hAnsi="Times New Roman"/>
+          <w:sz w:val="24"/>
+          <w:szCs w:val="20"/>
+          <w:lang w:val="es-ES" w:eastAsia="es-ES"/>
+        </w:rPr>
+      </w:pPr>
+    </w:p>
+    <w:p>
+      <w:pPr>
+        <w:pStyle w:val="Prrafodelista"/>
+        <w:autoSpaceDE w:val="0"/>
+        <w:autoSpaceDN w:val="0"/>
+        <w:adjustRightInd w:val="0"/>
+        <w:spacing w:after="0" w:line="240" w:lineRule="auto"/>
+        <w:ind w:left="0"/>
+        <w:jc w:val="both"/>
+        <w:rPr>
+          <w:rFonts w:ascii="Times New Roman" w:eastAsia="Times New Roman" w:hAnsi="Times New Roman"/>
+          <w:sz w:val="24"/>
+          <w:szCs w:val="20"/>
+          <w:lang w:val="es-ES" w:eastAsia="es-ES"/>
+        </w:rPr>
+      </w:pPr>
+    </w:p>
+    <w:p>
+      <w:pPr>
+        <w:pStyle w:val="Prrafodelista"/>
+        <w:autoSpaceDE w:val="0"/>
+        <w:autoSpaceDN w:val="0"/>
+        <w:adjustRightInd w:val="0"/>
+        <w:spacing w:after="0" w:line="240" w:lineRule="auto"/>
+        <w:ind w:left="0"/>
+        <w:jc w:val="both"/>
+        <w:rPr>
+          <w:rFonts w:ascii="Times New Roman" w:eastAsia="Times New Roman" w:hAnsi="Times New Roman"/>
+          <w:sz w:val="24"/>
+          <w:szCs w:val="20"/>
+          <w:lang w:val="es-ES" w:eastAsia="es-ES"/>
+        </w:rPr>
+      </w:pPr>
+    </w:p>
+    <w:p>
+      <w:pPr>
+        <w:pStyle w:val="Prrafodelista"/>
+        <w:autoSpaceDE w:val="0"/>
+        <w:autoSpaceDN w:val="0"/>
+        <w:adjustRightInd w:val="0"/>
+        <w:spacing w:after="0" w:line="240" w:lineRule="auto"/>
+        <w:ind w:left="0"/>
+        <w:jc w:val="both"/>
+        <w:rPr>
+          <w:rFonts w:ascii="Times New Roman" w:eastAsia="Times New Roman" w:hAnsi="Times New Roman"/>
+          <w:sz w:val="24"/>
+          <w:szCs w:val="20"/>
+          <w:lang w:val="es-ES" w:eastAsia="es-ES"/>
+        </w:rPr>
+      </w:pPr>
+    </w:p>
+    <w:p>
+      <w:pPr>
+        <w:pStyle w:val="Prrafodelista"/>
+        <w:autoSpaceDE w:val="0"/>
+        <w:autoSpaceDN w:val="0"/>
+        <w:adjustRightInd w:val="0"/>
+        <w:spacing w:after="0" w:line="240" w:lineRule="auto"/>
+        <w:ind w:left="0"/>
+        <w:jc w:val="both"/>
+        <w:rPr>
+          <w:rFonts w:ascii="Times New Roman" w:eastAsia="Times New Roman" w:hAnsi="Times New Roman"/>
+          <w:sz w:val="24"/>
+          <w:szCs w:val="20"/>
+          <w:lang w:val="es-ES" w:eastAsia="es-ES"/>
+        </w:rPr>
+      </w:pPr>
+    </w:p>
+    <w:p>
+      <w:pPr>
+        <w:pStyle w:val="Prrafodelista"/>
+        <w:autoSpaceDE w:val="0"/>
+        <w:autoSpaceDN w:val="0"/>
+        <w:adjustRightInd w:val="0"/>
+        <w:spacing w:after="0" w:line="240" w:lineRule="auto"/>
+        <w:ind w:left="0"/>
+        <w:jc w:val="both"/>
+        <w:rPr>
+          <w:rFonts w:ascii="Times New Roman" w:eastAsia="Times New Roman" w:hAnsi="Times New Roman"/>
+          <w:sz w:val="24"/>
+          <w:szCs w:val="20"/>
+          <w:lang w:val="es-ES" w:eastAsia="es-ES"/>
+        </w:rPr>
+      </w:pPr>
+    </w:p>
+    <w:p>
+      <w:pPr>
+        <w:pStyle w:val="Prrafodelista"/>
+        <w:autoSpaceDE w:val="0"/>
+        <w:autoSpaceDN w:val="0"/>
+        <w:adjustRightInd w:val="0"/>
+        <w:spacing w:after="0" w:line="240" w:lineRule="auto"/>
+        <w:ind w:left="0"/>
+        <w:jc w:val="both"/>
+        <w:rPr>
+          <w:rFonts w:ascii="Times New Roman" w:eastAsia="Times New Roman" w:hAnsi="Times New Roman"/>
+          <w:sz w:val="24"/>
+          <w:szCs w:val="20"/>
+          <w:lang w:val="es-ES" w:eastAsia="es-ES"/>
+        </w:rPr>
+      </w:pPr>
+    </w:p>
+    <w:p>
+      <w:pPr>
+        <w:pStyle w:val="Prrafodelista"/>
+        <w:autoSpaceDE w:val="0"/>
+        <w:autoSpaceDN w:val="0"/>
+        <w:adjustRightInd w:val="0"/>
+        <w:spacing w:after="0" w:line="240" w:lineRule="auto"/>
+        <w:ind w:left="0"/>
+        <w:jc w:val="both"/>
+        <w:rPr>
+          <w:rFonts w:ascii="Times New Roman" w:eastAsia="Times New Roman" w:hAnsi="Times New Roman"/>
+          <w:sz w:val="24"/>
+          <w:szCs w:val="20"/>
+          <w:lang w:val="es-ES" w:eastAsia="es-ES"/>
+        </w:rPr>
+      </w:pPr>
+    </w:p>
+    <w:p>
+      <w:pPr>
+        <w:pStyle w:val="Prrafodelista"/>
+        <w:autoSpaceDE w:val="0"/>
+        <w:autoSpaceDN w:val="0"/>
+        <w:adjustRightInd w:val="0"/>
+        <w:spacing w:after="0" w:line="240" w:lineRule="auto"/>
+        <w:ind w:left="0"/>
+        <w:jc w:val="both"/>
+        <w:rPr>
+          <w:rFonts w:ascii="Times New Roman" w:eastAsia="Times New Roman" w:hAnsi="Times New Roman"/>
+          <w:sz w:val="24"/>
+          <w:szCs w:val="20"/>
+          <w:lang w:val="es-ES" w:eastAsia="es-ES"/>
+        </w:rPr>
+      </w:pPr>
+    </w:p>
+    <w:p>
+      <w:pPr>
+        <w:pStyle w:val="Prrafodelista"/>
+        <w:autoSpaceDE w:val="0"/>
+        <w:autoSpaceDN w:val="0"/>
+        <w:adjustRightInd w:val="0"/>
+        <w:spacing w:after="0" w:line="240" w:lineRule="auto"/>
+        <w:ind w:left="0"/>
+        <w:jc w:val="both"/>
+        <w:rPr>
+          <w:rFonts w:ascii="Times New Roman" w:eastAsia="Times New Roman" w:hAnsi="Times New Roman"/>
+          <w:sz w:val="24"/>
+          <w:szCs w:val="20"/>
+          <w:lang w:val="es-ES" w:eastAsia="es-ES"/>
+        </w:rPr>
+      </w:pPr>
+    </w:p>
+    <w:p>
+      <w:pPr>
+        <w:pStyle w:val="Prrafodelista"/>
+        <w:autoSpaceDE w:val="0"/>
+        <w:autoSpaceDN w:val="0"/>
+        <w:adjustRightInd w:val="0"/>
+        <w:spacing w:after="0" w:line="240" w:lineRule="auto"/>
+        <w:ind w:left="0"/>
+        <w:jc w:val="both"/>
+        <w:rPr>
+          <w:rFonts w:ascii="Times New Roman" w:eastAsia="Times New Roman" w:hAnsi="Times New Roman"/>
+          <w:sz w:val="24"/>
+          <w:szCs w:val="20"/>
+          <w:lang w:val="es-ES" w:eastAsia="es-ES"/>
+        </w:rPr>
+      </w:pPr>
+    </w:p>
+    <w:p>
+      <w:pPr>
+        <w:pStyle w:val="Prrafodelista"/>
+        <w:autoSpaceDE w:val="0"/>
+        <w:autoSpaceDN w:val="0"/>
+        <w:adjustRightInd w:val="0"/>
+        <w:spacing w:after="0" w:line="240" w:lineRule="auto"/>
+        <w:ind w:left="0"/>
+        <w:jc w:val="both"/>
+        <w:rPr>
+          <w:rFonts w:ascii="Times New Roman" w:eastAsia="Times New Roman" w:hAnsi="Times New Roman"/>
+          <w:sz w:val="24"/>
+          <w:szCs w:val="20"/>
+          <w:lang w:val="es-ES" w:eastAsia="es-ES"/>
+        </w:rPr>
+      </w:pPr>
+    </w:p>
+    <w:p>
+      <w:pPr>
+        <w:pStyle w:val="Prrafodelista"/>
+        <w:autoSpaceDE w:val="0"/>
+        <w:autoSpaceDN w:val="0"/>
+        <w:adjustRightInd w:val="0"/>
+        <w:spacing w:after="0" w:line="240" w:lineRule="auto"/>
+        <w:ind w:left="0"/>
+        <w:jc w:val="both"/>
+        <w:rPr>
+          <w:rFonts w:ascii="Times New Roman" w:eastAsia="Times New Roman" w:hAnsi="Times New Roman"/>
+          <w:sz w:val="24"/>
+          <w:szCs w:val="20"/>
+          <w:lang w:val="es-ES" w:eastAsia="es-ES"/>
+        </w:rPr>
+      </w:pPr>
+    </w:p>
+    <w:p>
+      <w:pPr>
+        <w:pStyle w:val="Prrafodelista"/>
+        <w:autoSpaceDE w:val="0"/>
+        <w:autoSpaceDN w:val="0"/>
+        <w:adjustRightInd w:val="0"/>
+        <w:spacing w:after="0" w:line="240" w:lineRule="auto"/>
+        <w:ind w:left="0"/>
+        <w:jc w:val="both"/>
+        <w:rPr>
+          <w:rFonts w:ascii="Times New Roman" w:eastAsia="Times New Roman" w:hAnsi="Times New Roman"/>
+          <w:sz w:val="24"/>
+          <w:szCs w:val="20"/>
+          <w:lang w:val="es-ES" w:eastAsia="es-ES"/>
+        </w:rPr>
+      </w:pPr>
+    </w:p>
+    <w:p>
+      <w:pPr>
+        <w:pStyle w:val="Prrafodelista"/>
+        <w:autoSpaceDE w:val="0"/>
+        <w:autoSpaceDN w:val="0"/>
+        <w:adjustRightInd w:val="0"/>
+        <w:spacing w:after="0" w:line="240" w:lineRule="auto"/>
+        <w:ind w:left="0"/>
+        <w:jc w:val="both"/>
+        <w:rPr>
+          <w:rFonts w:ascii="Times New Roman" w:eastAsia="Times New Roman" w:hAnsi="Times New Roman"/>
+          <w:sz w:val="24"/>
+          <w:szCs w:val="20"/>
+          <w:lang w:val="es-ES" w:eastAsia="es-ES"/>
+        </w:rPr>
+      </w:pPr>
+    </w:p>
+    <w:p>
+      <w:pPr>
+        <w:pStyle w:val="Prrafodelista"/>
+        <w:autoSpaceDE w:val="0"/>
+        <w:autoSpaceDN w:val="0"/>
+        <w:adjustRightInd w:val="0"/>
+        <w:spacing w:after="0" w:line="240" w:lineRule="auto"/>
+        <w:ind w:left="0"/>
+        <w:jc w:val="both"/>
+        <w:rPr>
+          <w:rFonts w:ascii="Times New Roman" w:eastAsia="Times New Roman" w:hAnsi="Times New Roman"/>
+          <w:sz w:val="24"/>
+          <w:szCs w:val="20"/>
+          <w:lang w:val="es-ES" w:eastAsia="es-ES"/>
+        </w:rPr>
+      </w:pPr>
+    </w:p>
+    <w:p>
+      <w:pPr>
+        <w:pStyle w:val="Prrafodelista"/>
+        <w:autoSpaceDE w:val="0"/>
+        <w:autoSpaceDN w:val="0"/>
+        <w:adjustRightInd w:val="0"/>
+        <w:spacing w:after="0" w:line="240" w:lineRule="auto"/>
+        <w:ind w:left="0"/>
+        <w:jc w:val="both"/>
+        <w:rPr>
+          <w:rFonts w:ascii="Times New Roman" w:eastAsia="Times New Roman" w:hAnsi="Times New Roman"/>
+          <w:sz w:val="24"/>
+          <w:szCs w:val="20"/>
+          <w:lang w:val="es-ES" w:eastAsia="es-ES"/>
+        </w:rPr>
+      </w:pPr>
+    </w:p>
+    <w:p>
+      <w:pPr>
+        <w:pStyle w:val="Prrafodelista"/>
+        <w:autoSpaceDE w:val="0"/>
+        <w:autoSpaceDN w:val="0"/>
+        <w:adjustRightInd w:val="0"/>
+        <w:spacing w:after="0" w:line="240" w:lineRule="auto"/>
+        <w:ind w:left="0"/>
+        <w:jc w:val="both"/>
+        <w:rPr>
+          <w:rFonts w:ascii="Times New Roman" w:eastAsia="Times New Roman" w:hAnsi="Times New Roman"/>
+          <w:sz w:val="24"/>
+          <w:szCs w:val="20"/>
+          <w:lang w:val="es-ES" w:eastAsia="es-ES"/>
+        </w:rPr>
+      </w:pPr>
+    </w:p>
+    <w:p>
+      <w:pPr>
+        <w:pStyle w:val="Prrafodelista"/>
+        <w:autoSpaceDE w:val="0"/>
+        <w:autoSpaceDN w:val="0"/>
+        <w:adjustRightInd w:val="0"/>
+        <w:spacing w:after="0" w:line="240" w:lineRule="auto"/>
+        <w:ind w:left="0"/>
+        <w:jc w:val="both"/>
+        <w:rPr>
+          <w:rFonts w:ascii="Times New Roman" w:eastAsia="Times New Roman" w:hAnsi="Times New Roman"/>
+          <w:sz w:val="24"/>
+          <w:szCs w:val="20"/>
+          <w:lang w:val="es-ES" w:eastAsia="es-ES"/>
+        </w:rPr>
+      </w:pPr>
+    </w:p>
+    <w:p>
+      <w:pPr>
+        <w:pStyle w:val="Prrafodelista"/>
+        <w:autoSpaceDE w:val="0"/>
+        <w:autoSpaceDN w:val="0"/>
+        <w:adjustRightInd w:val="0"/>
+        <w:spacing w:after="0" w:line="240" w:lineRule="auto"/>
+        <w:ind w:left="0"/>
+        <w:jc w:val="both"/>
+        <w:rPr>
+          <w:rFonts w:ascii="Times New Roman" w:eastAsia="Times New Roman" w:hAnsi="Times New Roman"/>
+          <w:sz w:val="24"/>
+          <w:szCs w:val="20"/>
+          <w:lang w:val="es-ES" w:eastAsia="es-ES"/>
+        </w:rPr>
+      </w:pPr>
+    </w:p>
+    <w:p>
+      <w:pPr>
+        <w:pStyle w:val="Prrafodelista"/>
+        <w:autoSpaceDE w:val="0"/>
+        <w:autoSpaceDN w:val="0"/>
+        <w:adjustRightInd w:val="0"/>
+        <w:spacing w:after="0" w:line="240" w:lineRule="auto"/>
+        <w:ind w:left="0"/>
+        <w:jc w:val="both"/>
+        <w:rPr>
+          <w:rFonts w:ascii="Times New Roman" w:eastAsia="Times New Roman" w:hAnsi="Times New Roman"/>
+          <w:sz w:val="24"/>
+          <w:szCs w:val="20"/>
+          <w:lang w:val="es-ES" w:eastAsia="es-ES"/>
+        </w:rPr>
+      </w:pPr>
+    </w:p>
+    <w:p>
+      <w:pPr>
+        <w:pStyle w:val="Prrafodelista"/>
+        <w:autoSpaceDE w:val="0"/>
+        <w:autoSpaceDN w:val="0"/>
+        <w:adjustRightInd w:val="0"/>
+        <w:spacing w:after="0" w:line="240" w:lineRule="auto"/>
+        <w:ind w:left="0"/>
+        <w:jc w:val="both"/>
+        <w:rPr>
+          <w:rFonts w:ascii="Times New Roman" w:eastAsia="Times New Roman" w:hAnsi="Times New Roman"/>
+          <w:sz w:val="24"/>
+          <w:szCs w:val="20"/>
+          <w:lang w:val="es-ES" w:eastAsia="es-ES"/>
+        </w:rPr>
+      </w:pPr>
+    </w:p>
+    <w:p>
+      <w:pPr>
+        <w:pStyle w:val="Prrafodelista"/>
+        <w:autoSpaceDE w:val="0"/>
+        <w:autoSpaceDN w:val="0"/>
+        <w:adjustRightInd w:val="0"/>
+        <w:spacing w:after="0" w:line="240" w:lineRule="auto"/>
+        <w:ind w:left="0"/>
+        <w:jc w:val="both"/>
+        <w:rPr>
+          <w:rFonts w:ascii="Times New Roman" w:eastAsia="Times New Roman" w:hAnsi="Times New Roman"/>
+          <w:sz w:val="24"/>
+          <w:szCs w:val="20"/>
+          <w:lang w:val="es-ES" w:eastAsia="es-ES"/>
+        </w:rPr>
+      </w:pPr>
+    </w:p>
+    <w:p>
+      <w:pPr>
+        <w:pStyle w:val="Prrafodelista"/>
+        <w:autoSpaceDE w:val="0"/>
+        <w:autoSpaceDN w:val="0"/>
+        <w:adjustRightInd w:val="0"/>
+        <w:spacing w:after="0" w:line="240" w:lineRule="auto"/>
+        <w:ind w:left="0"/>
+        <w:jc w:val="both"/>
+        <w:rPr>
+          <w:rFonts w:ascii="Times New Roman" w:eastAsia="Times New Roman" w:hAnsi="Times New Roman"/>
+          <w:sz w:val="24"/>
+          <w:szCs w:val="20"/>
+          <w:lang w:val="es-ES" w:eastAsia="es-ES"/>
+        </w:rPr>
+      </w:pPr>
+    </w:p>
+    <w:p>
+      <w:pPr>
+        <w:pStyle w:val="Prrafodelista"/>
+        <w:autoSpaceDE w:val="0"/>
+        <w:autoSpaceDN w:val="0"/>
+        <w:adjustRightInd w:val="0"/>
+        <w:spacing w:after="0" w:line="240" w:lineRule="auto"/>
+        <w:ind w:left="0"/>
+        <w:jc w:val="both"/>
+        <w:rPr>
+          <w:rFonts w:ascii="Times New Roman" w:eastAsia="Times New Roman" w:hAnsi="Times New Roman"/>
+          <w:sz w:val="24"/>
+          <w:szCs w:val="20"/>
+          <w:lang w:val="es-ES" w:eastAsia="es-ES"/>
+        </w:rPr>
+      </w:pPr>
+    </w:p>
+    <w:p>
+      <w:pPr>
+        <w:pStyle w:val="Prrafodelista"/>
+        <w:autoSpaceDE w:val="0"/>
+        <w:autoSpaceDN w:val="0"/>
+        <w:adjustRightInd w:val="0"/>
+        <w:spacing w:after="0" w:line="240" w:lineRule="auto"/>
+        <w:ind w:left="0"/>
+        <w:jc w:val="both"/>
+        <w:rPr>
+          <w:rFonts w:ascii="Times New Roman" w:eastAsia="Times New Roman" w:hAnsi="Times New Roman"/>
+          <w:sz w:val="24"/>
+          <w:szCs w:val="20"/>
+          <w:lang w:val="es-ES" w:eastAsia="es-ES"/>
+        </w:rPr>
+      </w:pPr>
+    </w:p>
+    <w:p>
+      <w:pPr>
+        <w:pStyle w:val="Prrafodelista"/>
+        <w:autoSpaceDE w:val="0"/>
+        <w:autoSpaceDN w:val="0"/>
+        <w:adjustRightInd w:val="0"/>
+        <w:spacing w:after="0" w:line="240" w:lineRule="auto"/>
+        <w:ind w:left="0"/>
+        <w:jc w:val="both"/>
+        <w:rPr>
+          <w:rFonts w:ascii="Times New Roman" w:eastAsia="Times New Roman" w:hAnsi="Times New Roman"/>
+          <w:sz w:val="24"/>
+          <w:szCs w:val="20"/>
+          <w:lang w:val="es-ES" w:eastAsia="es-ES"/>
+        </w:rPr>
+      </w:pPr>
+    </w:p>
+    <w:p>
+      <w:pPr>
+        <w:pStyle w:val="Prrafodelista"/>
+        <w:autoSpaceDE w:val="0"/>
+        <w:autoSpaceDN w:val="0"/>
+        <w:adjustRightInd w:val="0"/>
+        <w:spacing w:after="0" w:line="240" w:lineRule="auto"/>
+        <w:ind w:left="0"/>
+        <w:jc w:val="both"/>
+        <w:rPr>
+          <w:rFonts w:ascii="Times New Roman" w:eastAsia="Times New Roman" w:hAnsi="Times New Roman"/>
+          <w:sz w:val="24"/>
+          <w:szCs w:val="20"/>
+          <w:lang w:val="es-ES" w:eastAsia="es-ES"/>
+        </w:rPr>
+      </w:pPr>
+    </w:p>
+    <w:p>
+      <w:pPr>
+        <w:pStyle w:val="Prrafodelista"/>
+        <w:autoSpaceDE w:val="0"/>
+        <w:autoSpaceDN w:val="0"/>
+        <w:adjustRightInd w:val="0"/>
+        <w:spacing w:after="0" w:line="240" w:lineRule="auto"/>
+        <w:ind w:left="0"/>
+        <w:jc w:val="both"/>
+        <w:rPr>
+          <w:rFonts w:ascii="Times New Roman" w:eastAsia="Times New Roman" w:hAnsi="Times New Roman"/>
+          <w:sz w:val="24"/>
+          <w:szCs w:val="20"/>
+          <w:lang w:val="es-ES" w:eastAsia="es-ES"/>
+        </w:rPr>
+      </w:pPr>
+    </w:p>
+    <w:p>
+      <w:pPr>
+        <w:pStyle w:val="Prrafodelista"/>
+        <w:autoSpaceDE w:val="0"/>
+        <w:autoSpaceDN w:val="0"/>
+        <w:adjustRightInd w:val="0"/>
+        <w:spacing w:after="0" w:line="240" w:lineRule="auto"/>
+        <w:ind w:left="0"/>
+        <w:jc w:val="both"/>
+        <w:rPr>
+          <w:rFonts w:ascii="Times New Roman" w:eastAsia="Times New Roman" w:hAnsi="Times New Roman"/>
+          <w:sz w:val="24"/>
+          <w:szCs w:val="20"/>
+          <w:lang w:val="es-ES" w:eastAsia="es-ES"/>
+        </w:rPr>
+      </w:pPr>
+      <w:r>
+        <w:rPr>
+          <w:rFonts w:ascii="Times New Roman" w:eastAsia="Times New Roman" w:hAnsi="Times New Roman"/>
+          <w:sz w:val="24"/>
+          <w:szCs w:val="20"/>
+          <w:lang w:val="es-ES" w:eastAsia="es-ES"/>
         </w:rPr>
         <w:br w:type="page"/>
       </w:r>
@@ -23453,6 +23960,95 @@
     </w:lvl>
   </w:abstractNum>
   <w:abstractNum w:abstractNumId="10" w15:restartNumberingAfterBreak="0">
+    <w:nsid w:val="2EBE7E55"/>
+    <w:multiLevelType w:val="hybridMultilevel"/>
+    <w:tmpl w:val="E4F66DFC"/>
+    <w:lvl w:ilvl="0" w:tplc="0409000F">
+      <w:start w:val="1"/>
+      <w:numFmt w:val="decimal"/>
+      <w:lvlText w:val="%1."/>
+      <w:lvlJc w:val="left"/>
+      <w:pPr>
+        <w:ind w:left="720" w:hanging="360"/>
+      </w:pPr>
+      <w:rPr>
+        <w:rFonts w:hint="default"/>
+      </w:rPr>
+    </w:lvl>
+    <w:lvl w:ilvl="1" w:tplc="04090019" w:tentative="1">
+      <w:start w:val="1"/>
+      <w:numFmt w:val="lowerLetter"/>
+      <w:lvlText w:val="%2."/>
+      <w:lvlJc w:val="left"/>
+      <w:pPr>
+        <w:ind w:left="1440" w:hanging="360"/>
+      </w:pPr>
+    </w:lvl>
+    <w:lvl w:ilvl="2" w:tplc="0409001B" w:tentative="1">
+      <w:start w:val="1"/>
+      <w:numFmt w:val="lowerRoman"/>
+      <w:lvlText w:val="%3."/>
+      <w:lvlJc w:val="right"/>
+      <w:pPr>
+        <w:ind w:left="2160" w:hanging="180"/>
+      </w:pPr>
+    </w:lvl>
+    <w:lvl w:ilvl="3" w:tplc="0409000F" w:tentative="1">
+      <w:start w:val="1"/>
+      <w:numFmt w:val="decimal"/>
+      <w:lvlText w:val="%4."/>
+      <w:lvlJc w:val="left"/>
+      <w:pPr>
+        <w:ind w:left="2880" w:hanging="360"/>
+      </w:pPr>
+    </w:lvl>
+    <w:lvl w:ilvl="4" w:tplc="04090019" w:tentative="1">
+      <w:start w:val="1"/>
+      <w:numFmt w:val="lowerLetter"/>
+      <w:lvlText w:val="%5."/>
+      <w:lvlJc w:val="left"/>
+      <w:pPr>
+        <w:ind w:left="3600" w:hanging="360"/>
+      </w:pPr>
+    </w:lvl>
+    <w:lvl w:ilvl="5" w:tplc="0409001B" w:tentative="1">
+      <w:start w:val="1"/>
+      <w:numFmt w:val="lowerRoman"/>
+      <w:lvlText w:val="%6."/>
+      <w:lvlJc w:val="right"/>
+      <w:pPr>
+        <w:ind w:left="4320" w:hanging="180"/>
+      </w:pPr>
+    </w:lvl>
+    <w:lvl w:ilvl="6" w:tplc="0409000F" w:tentative="1">
+      <w:start w:val="1"/>
+      <w:numFmt w:val="decimal"/>
+      <w:lvlText w:val="%7."/>
+      <w:lvlJc w:val="left"/>
+      <w:pPr>
+        <w:ind w:left="5040" w:hanging="360"/>
+      </w:pPr>
+    </w:lvl>
+    <w:lvl w:ilvl="7" w:tplc="04090019" w:tentative="1">
+      <w:start w:val="1"/>
+      <w:numFmt w:val="lowerLetter"/>
+      <w:lvlText w:val="%8."/>
+      <w:lvlJc w:val="left"/>
+      <w:pPr>
+        <w:ind w:left="5760" w:hanging="360"/>
+      </w:pPr>
+    </w:lvl>
+    <w:lvl w:ilvl="8" w:tplc="0409001B" w:tentative="1">
+      <w:start w:val="1"/>
+      <w:numFmt w:val="lowerRoman"/>
+      <w:lvlText w:val="%9."/>
+      <w:lvlJc w:val="right"/>
+      <w:pPr>
+        <w:ind w:left="6480" w:hanging="180"/>
+      </w:pPr>
+    </w:lvl>
+  </w:abstractNum>
+  <w:abstractNum w:abstractNumId="11" w15:restartNumberingAfterBreak="0">
     <w:nsid w:val="36092980"/>
     <w:multiLevelType w:val="hybridMultilevel"/>
     <w:tmpl w:val="8C5C3834"/>
@@ -23541,7 +24137,7 @@
       </w:pPr>
     </w:lvl>
   </w:abstractNum>
-  <w:abstractNum w:abstractNumId="11" w15:restartNumberingAfterBreak="0">
+  <w:abstractNum w:abstractNumId="12" w15:restartNumberingAfterBreak="0">
     <w:nsid w:val="39DE4297"/>
     <w:multiLevelType w:val="hybridMultilevel"/>
     <w:tmpl w:val="1FBE18BA"/>
@@ -23654,7 +24250,7 @@
       </w:rPr>
     </w:lvl>
   </w:abstractNum>
-  <w:abstractNum w:abstractNumId="12" w15:restartNumberingAfterBreak="0">
+  <w:abstractNum w:abstractNumId="13" w15:restartNumberingAfterBreak="0">
     <w:nsid w:val="3F346C9E"/>
     <w:multiLevelType w:val="hybridMultilevel"/>
     <w:tmpl w:val="FF40FB5E"/>
@@ -23770,7 +24366,7 @@
       </w:pPr>
     </w:lvl>
   </w:abstractNum>
-  <w:abstractNum w:abstractNumId="13" w15:restartNumberingAfterBreak="0">
+  <w:abstractNum w:abstractNumId="14" w15:restartNumberingAfterBreak="0">
     <w:nsid w:val="433C0736"/>
     <w:multiLevelType w:val="hybridMultilevel"/>
     <w:tmpl w:val="848ED970"/>
@@ -23910,7 +24506,7 @@
       </w:rPr>
     </w:lvl>
   </w:abstractNum>
-  <w:abstractNum w:abstractNumId="14" w15:restartNumberingAfterBreak="0">
+  <w:abstractNum w:abstractNumId="15" w15:restartNumberingAfterBreak="0">
     <w:nsid w:val="4E2E6D39"/>
     <w:multiLevelType w:val="hybridMultilevel"/>
     <w:tmpl w:val="D040E454"/>
@@ -23999,7 +24595,7 @@
       </w:pPr>
     </w:lvl>
   </w:abstractNum>
-  <w:abstractNum w:abstractNumId="15" w15:restartNumberingAfterBreak="0">
+  <w:abstractNum w:abstractNumId="16" w15:restartNumberingAfterBreak="0">
     <w:nsid w:val="54700556"/>
     <w:multiLevelType w:val="multilevel"/>
     <w:tmpl w:val="BE9E54F4"/>
@@ -24139,7 +24735,7 @@
       </w:rPr>
     </w:lvl>
   </w:abstractNum>
-  <w:abstractNum w:abstractNumId="16" w15:restartNumberingAfterBreak="0">
+  <w:abstractNum w:abstractNumId="17" w15:restartNumberingAfterBreak="0">
     <w:nsid w:val="5B0E7119"/>
     <w:multiLevelType w:val="hybridMultilevel"/>
     <w:tmpl w:val="8C7854CC"/>
@@ -24228,7 +24824,7 @@
       </w:pPr>
     </w:lvl>
   </w:abstractNum>
-  <w:abstractNum w:abstractNumId="17" w15:restartNumberingAfterBreak="0">
+  <w:abstractNum w:abstractNumId="18" w15:restartNumberingAfterBreak="0">
     <w:nsid w:val="66FA5B5C"/>
     <w:multiLevelType w:val="hybridMultilevel"/>
     <w:tmpl w:val="2DEE498C"/>
@@ -24341,7 +24937,7 @@
       </w:rPr>
     </w:lvl>
   </w:abstractNum>
-  <w:abstractNum w:abstractNumId="18" w15:restartNumberingAfterBreak="0">
+  <w:abstractNum w:abstractNumId="19" w15:restartNumberingAfterBreak="0">
     <w:nsid w:val="71936BEA"/>
     <w:multiLevelType w:val="hybridMultilevel"/>
     <w:tmpl w:val="83606F46"/>
@@ -24481,7 +25077,209 @@
       </w:rPr>
     </w:lvl>
   </w:abstractNum>
-  <w:abstractNum w:abstractNumId="19" w15:restartNumberingAfterBreak="0">
+  <w:abstractNum w:abstractNumId="20" w15:restartNumberingAfterBreak="0">
+    <w:nsid w:val="7C884DA0"/>
+    <w:multiLevelType w:val="hybridMultilevel"/>
+    <w:tmpl w:val="2DEC46C4"/>
+    <w:lvl w:ilvl="0" w:tplc="04090001">
+      <w:start w:val="1"/>
+      <w:numFmt w:val="bullet"/>
+      <w:lvlText w:val=""/>
+      <w:lvlJc w:val="left"/>
+      <w:pPr>
+        <w:ind w:left="1440" w:hanging="360"/>
+      </w:pPr>
+      <w:rPr>
+        <w:rFonts w:ascii="Symbol" w:hAnsi="Symbol" w:hint="default"/>
+      </w:rPr>
+    </w:lvl>
+    <w:lvl w:ilvl="1" w:tplc="04090003" w:tentative="1">
+      <w:start w:val="1"/>
+      <w:numFmt w:val="bullet"/>
+      <w:lvlText w:val="o"/>
+      <w:lvlJc w:val="left"/>
+      <w:pPr>
+        <w:ind w:left="2160" w:hanging="360"/>
+      </w:pPr>
+      <w:rPr>
+        <w:rFonts w:ascii="Courier New" w:hAnsi="Courier New" w:cs="Courier New" w:hint="default"/>
+      </w:rPr>
+    </w:lvl>
+    <w:lvl w:ilvl="2" w:tplc="04090005" w:tentative="1">
+      <w:start w:val="1"/>
+      <w:numFmt w:val="bullet"/>
+      <w:lvlText w:val=""/>
+      <w:lvlJc w:val="left"/>
+      <w:pPr>
+        <w:ind w:left="2880" w:hanging="360"/>
+      </w:pPr>
+      <w:rPr>
+        <w:rFonts w:ascii="Wingdings" w:hAnsi="Wingdings" w:hint="default"/>
+      </w:rPr>
+    </w:lvl>
+    <w:lvl w:ilvl="3" w:tplc="04090001" w:tentative="1">
+      <w:start w:val="1"/>
+      <w:numFmt w:val="bullet"/>
+      <w:lvlText w:val=""/>
+      <w:lvlJc w:val="left"/>
+      <w:pPr>
+        <w:ind w:left="3600" w:hanging="360"/>
+      </w:pPr>
+      <w:rPr>
+        <w:rFonts w:ascii="Symbol" w:hAnsi="Symbol" w:hint="default"/>
+      </w:rPr>
+    </w:lvl>
+    <w:lvl w:ilvl="4" w:tplc="04090003" w:tentative="1">
+      <w:start w:val="1"/>
+      <w:numFmt w:val="bullet"/>
+      <w:lvlText w:val="o"/>
+      <w:lvlJc w:val="left"/>
+      <w:pPr>
+        <w:ind w:left="4320" w:hanging="360"/>
+      </w:pPr>
+      <w:rPr>
+        <w:rFonts w:ascii="Courier New" w:hAnsi="Courier New" w:cs="Courier New" w:hint="default"/>
+      </w:rPr>
+    </w:lvl>
+    <w:lvl w:ilvl="5" w:tplc="04090005" w:tentative="1">
+      <w:start w:val="1"/>
+      <w:numFmt w:val="bullet"/>
+      <w:lvlText w:val=""/>
+      <w:lvlJc w:val="left"/>
+      <w:pPr>
+        <w:ind w:left="5040" w:hanging="360"/>
+      </w:pPr>
+      <w:rPr>
+        <w:rFonts w:ascii="Wingdings" w:hAnsi="Wingdings" w:hint="default"/>
+      </w:rPr>
+    </w:lvl>
+    <w:lvl w:ilvl="6" w:tplc="04090001" w:tentative="1">
+      <w:start w:val="1"/>
+      <w:numFmt w:val="bullet"/>
+      <w:lvlText w:val=""/>
+      <w:lvlJc w:val="left"/>
+      <w:pPr>
+        <w:ind w:left="5760" w:hanging="360"/>
+      </w:pPr>
+      <w:rPr>
+        <w:rFonts w:ascii="Symbol" w:hAnsi="Symbol" w:hint="default"/>
+      </w:rPr>
+    </w:lvl>
+    <w:lvl w:ilvl="7" w:tplc="04090003" w:tentative="1">
+      <w:start w:val="1"/>
+      <w:numFmt w:val="bullet"/>
+      <w:lvlText w:val="o"/>
+      <w:lvlJc w:val="left"/>
+      <w:pPr>
+        <w:ind w:left="6480" w:hanging="360"/>
+      </w:pPr>
+      <w:rPr>
+        <w:rFonts w:ascii="Courier New" w:hAnsi="Courier New" w:cs="Courier New" w:hint="default"/>
+      </w:rPr>
+    </w:lvl>
+    <w:lvl w:ilvl="8" w:tplc="04090005" w:tentative="1">
+      <w:start w:val="1"/>
+      <w:numFmt w:val="bullet"/>
+      <w:lvlText w:val=""/>
+      <w:lvlJc w:val="left"/>
+      <w:pPr>
+        <w:ind w:left="7200" w:hanging="360"/>
+      </w:pPr>
+      <w:rPr>
+        <w:rFonts w:ascii="Wingdings" w:hAnsi="Wingdings" w:hint="default"/>
+      </w:rPr>
+    </w:lvl>
+  </w:abstractNum>
+  <w:abstractNum w:abstractNumId="21" w15:restartNumberingAfterBreak="0">
+    <w:nsid w:val="7E0F47A4"/>
+    <w:multiLevelType w:val="hybridMultilevel"/>
+    <w:tmpl w:val="F6048254"/>
+    <w:lvl w:ilvl="0" w:tplc="0409000F">
+      <w:start w:val="1"/>
+      <w:numFmt w:val="decimal"/>
+      <w:lvlText w:val="%1."/>
+      <w:lvlJc w:val="left"/>
+      <w:pPr>
+        <w:ind w:left="720" w:hanging="360"/>
+      </w:pPr>
+      <w:rPr>
+        <w:rFonts w:hint="default"/>
+      </w:rPr>
+    </w:lvl>
+    <w:lvl w:ilvl="1" w:tplc="04090019" w:tentative="1">
+      <w:start w:val="1"/>
+      <w:numFmt w:val="lowerLetter"/>
+      <w:lvlText w:val="%2."/>
+      <w:lvlJc w:val="left"/>
+      <w:pPr>
+        <w:ind w:left="1440" w:hanging="360"/>
+      </w:pPr>
+    </w:lvl>
+    <w:lvl w:ilvl="2" w:tplc="0409001B" w:tentative="1">
+      <w:start w:val="1"/>
+      <w:numFmt w:val="lowerRoman"/>
+      <w:lvlText w:val="%3."/>
+      <w:lvlJc w:val="right"/>
+      <w:pPr>
+        <w:ind w:left="2160" w:hanging="180"/>
+      </w:pPr>
+    </w:lvl>
+    <w:lvl w:ilvl="3" w:tplc="0409000F" w:tentative="1">
+      <w:start w:val="1"/>
+      <w:numFmt w:val="decimal"/>
+      <w:lvlText w:val="%4."/>
+      <w:lvlJc w:val="left"/>
+      <w:pPr>
+        <w:ind w:left="2880" w:hanging="360"/>
+      </w:pPr>
+    </w:lvl>
+    <w:lvl w:ilvl="4" w:tplc="04090019" w:tentative="1">
+      <w:start w:val="1"/>
+      <w:numFmt w:val="lowerLetter"/>
+      <w:lvlText w:val="%5."/>
+      <w:lvlJc w:val="left"/>
+      <w:pPr>
+        <w:ind w:left="3600" w:hanging="360"/>
+      </w:pPr>
+    </w:lvl>
+    <w:lvl w:ilvl="5" w:tplc="0409001B" w:tentative="1">
+      <w:start w:val="1"/>
+      <w:numFmt w:val="lowerRoman"/>
+      <w:lvlText w:val="%6."/>
+      <w:lvlJc w:val="right"/>
+      <w:pPr>
+        <w:ind w:left="4320" w:hanging="180"/>
+      </w:pPr>
+    </w:lvl>
+    <w:lvl w:ilvl="6" w:tplc="0409000F" w:tentative="1">
+      <w:start w:val="1"/>
+      <w:numFmt w:val="decimal"/>
+      <w:lvlText w:val="%7."/>
+      <w:lvlJc w:val="left"/>
+      <w:pPr>
+        <w:ind w:left="5040" w:hanging="360"/>
+      </w:pPr>
+    </w:lvl>
+    <w:lvl w:ilvl="7" w:tplc="04090019" w:tentative="1">
+      <w:start w:val="1"/>
+      <w:numFmt w:val="lowerLetter"/>
+      <w:lvlText w:val="%8."/>
+      <w:lvlJc w:val="left"/>
+      <w:pPr>
+        <w:ind w:left="5760" w:hanging="360"/>
+      </w:pPr>
+    </w:lvl>
+    <w:lvl w:ilvl="8" w:tplc="0409001B" w:tentative="1">
+      <w:start w:val="1"/>
+      <w:numFmt w:val="lowerRoman"/>
+      <w:lvlText w:val="%9."/>
+      <w:lvlJc w:val="right"/>
+      <w:pPr>
+        <w:ind w:left="6480" w:hanging="180"/>
+      </w:pPr>
+    </w:lvl>
+  </w:abstractNum>
+  <w:abstractNum w:abstractNumId="22" w15:restartNumberingAfterBreak="0">
     <w:nsid w:val="7EB65336"/>
     <w:multiLevelType w:val="hybridMultilevel"/>
     <w:tmpl w:val="207EC61E"/>
@@ -24598,10 +25396,10 @@
     <w:abstractNumId w:val="0"/>
   </w:num>
   <w:num w:numId="2">
-    <w:abstractNumId w:val="19"/>
+    <w:abstractNumId w:val="22"/>
   </w:num>
   <w:num w:numId="3">
-    <w:abstractNumId w:val="17"/>
+    <w:abstractNumId w:val="18"/>
   </w:num>
   <w:num w:numId="4">
     <w:abstractNumId w:val="3"/>
@@ -24616,43 +25414,52 @@
     <w:abstractNumId w:val="8"/>
   </w:num>
   <w:num w:numId="8">
-    <w:abstractNumId w:val="16"/>
+    <w:abstractNumId w:val="17"/>
   </w:num>
   <w:num w:numId="9">
     <w:abstractNumId w:val="9"/>
   </w:num>
   <w:num w:numId="10">
-    <w:abstractNumId w:val="13"/>
+    <w:abstractNumId w:val="14"/>
   </w:num>
   <w:num w:numId="11">
     <w:abstractNumId w:val="1"/>
   </w:num>
   <w:num w:numId="12">
-    <w:abstractNumId w:val="12"/>
+    <w:abstractNumId w:val="13"/>
   </w:num>
   <w:num w:numId="13">
-    <w:abstractNumId w:val="18"/>
+    <w:abstractNumId w:val="19"/>
   </w:num>
   <w:num w:numId="14">
     <w:abstractNumId w:val="6"/>
   </w:num>
   <w:num w:numId="15">
-    <w:abstractNumId w:val="15"/>
+    <w:abstractNumId w:val="16"/>
   </w:num>
   <w:num w:numId="16">
-    <w:abstractNumId w:val="10"/>
+    <w:abstractNumId w:val="11"/>
   </w:num>
   <w:num w:numId="17">
-    <w:abstractNumId w:val="11"/>
+    <w:abstractNumId w:val="12"/>
   </w:num>
   <w:num w:numId="18">
     <w:abstractNumId w:val="4"/>
   </w:num>
   <w:num w:numId="19">
-    <w:abstractNumId w:val="14"/>
+    <w:abstractNumId w:val="15"/>
   </w:num>
   <w:num w:numId="20">
     <w:abstractNumId w:val="2"/>
+  </w:num>
+  <w:num w:numId="21">
+    <w:abstractNumId w:val="21"/>
+  </w:num>
+  <w:num w:numId="22">
+    <w:abstractNumId w:val="10"/>
+  </w:num>
+  <w:num w:numId="23">
+    <w:abstractNumId w:val="20"/>
   </w:num>
 </w:numbering>
 </file>
@@ -25577,7 +26384,7 @@
       </b:Author>
     </b:Author>
     <b:Publisher>SINCO Diseño E.I.R.L.</b:Publisher>
-    <b:RefOrder>13</b:RefOrder>
+    <b:RefOrder>14</b:RefOrder>
   </b:Source>
   <b:Source>
     <b:Tag>Per14</b:Tag>
@@ -25591,7 +26398,7 @@
       </b:Author>
     </b:Author>
     <b:URL>https://peru21.pe/lima/preocupante-hay-500-casos-bulimia-anorexia-peru-179481</b:URL>
-    <b:RefOrder>14</b:RefOrder>
+    <b:RefOrder>15</b:RefOrder>
   </b:Source>
   <b:Source>
     <b:Tag>Man14</b:Tag>
@@ -25611,7 +26418,7 @@
     <b:InternetSiteTitle>Universidad de Costa Rica</b:InternetSiteTitle>
     <b:Year>2014</b:Year>
     <b:URL>https://vinv.ucr.ac.cr/es/noticias/estudio-revela-riesgo-de-anorexia-nerviosa-en-adolescentes-ticas</b:URL>
-    <b:RefOrder>15</b:RefOrder>
+    <b:RefOrder>16</b:RefOrder>
   </b:Source>
   <b:Source>
     <b:Tag>LaN16</b:Tag>
@@ -25625,7 +26432,7 @@
     <b:Title>Más de la mitad de escolares y colegiales ticos están descontentos con su cuerpo</b:Title>
     <b:Year>2016</b:Year>
     <b:URL>https://www.nacion.com/ciencia/salud/mas-de-la-mitad-de-escolares-y-colegiales-ticos-estan-descontentos-con-su-cuerpo/LJUSAF5SHJANFMZAETSZU4AL2I/story/</b:URL>
-    <b:RefOrder>16</b:RefOrder>
+    <b:RefOrder>17</b:RefOrder>
   </b:Source>
   <b:Source>
     <b:Tag>Ben12</b:Tag>
@@ -25658,7 +26465,7 @@
         </b:NameList>
       </b:Author>
     </b:Author>
-    <b:RefOrder>17</b:RefOrder>
+    <b:RefOrder>18</b:RefOrder>
   </b:Source>
   <b:Source>
     <b:Tag>Var13</b:Tag>
@@ -25870,7 +26677,7 @@
         </b:NameList>
       </b:Author>
     </b:Author>
-    <b:RefOrder>10</b:RefOrder>
+    <b:RefOrder>19</b:RefOrder>
   </b:Source>
   <b:Source>
     <b:Tag>Iña04</b:Tag>
@@ -25899,7 +26706,7 @@
     <b:JournalName>Revista de Salud Pública y Nutrición</b:JournalName>
     <b:Volume>5</b:Volume>
     <b:Issue>2</b:Issue>
-    <b:RefOrder>11</b:RefOrder>
+    <b:RefOrder>12</b:RefOrder>
   </b:Source>
   <b:Source>
     <b:Tag>Cue13</b:Tag>
@@ -25920,13 +26727,60 @@
     <b:Year>2013</b:Year>
     <b:Pages>73-98</b:Pages>
     <b:Issue>5</b:Issue>
-    <b:RefOrder>12</b:RefOrder>
+    <b:RefOrder>13</b:RefOrder>
+  </b:Source>
+  <b:Source>
+    <b:Tag>Pas11</b:Tag>
+    <b:SourceType>Book</b:SourceType>
+    <b:Guid>{5E18CCFD-E4D0-46BA-B82D-650D13935734}</b:Guid>
+    <b:Title>Tecnologías de la Web Semántica</b:Title>
+    <b:Year>2013</b:Year>
+    <b:Publisher>UOC</b:Publisher>
+    <b:Author>
+      <b:Author>
+        <b:NameList>
+          <b:Person>
+            <b:Last>Pastor Sanchez</b:Last>
+            <b:First>Juan Antonio</b:First>
+          </b:Person>
+        </b:NameList>
+      </b:Author>
+    </b:Author>
+    <b:RefOrder>10</b:RefOrder>
+  </b:Source>
+  <b:Source>
+    <b:Tag>Gra16</b:Tag>
+    <b:SourceType>JournalArticle</b:SourceType>
+    <b:Guid>{B6878C2F-7541-4FF9-913A-E1288E94A2E8}</b:Guid>
+    <b:Title>Tecnologías de la información y la comunicación: Evolución del concepto y características</b:Title>
+    <b:Year>2016</b:Year>
+    <b:JournalName>International Journal of Educational Research an Innovation</b:JournalName>
+    <b:Pages>2018-230</b:Pages>
+    <b:Author>
+      <b:Author>
+        <b:NameList>
+          <b:Person>
+            <b:Last>Grande</b:Last>
+            <b:First>M</b:First>
+          </b:Person>
+          <b:Person>
+            <b:Last>Cañon</b:Last>
+            <b:First>R</b:First>
+          </b:Person>
+          <b:Person>
+            <b:Last>Cantón</b:Last>
+            <b:First>I</b:First>
+          </b:Person>
+        </b:NameList>
+      </b:Author>
+    </b:Author>
+    <b:RefOrder>11</b:RefOrder>
   </b:Source>
 </b:Sources>
 </file>
 
 <file path=customXml/itemProps1.xml><?xml version="1.0" encoding="utf-8"?>
-<ds:datastoreItem xmlns:ds="http://schemas.openxmlformats.org/officeDocument/2006/customXml" ds:itemID="{8EE22DF6-D3A2-48EA-9FB0-9E5AE6CC50BB}">
+<ds:datastoreItem xmlns:ds="http://schemas.openxmlformats.org/officeDocument/2006/customXml" ds:itemID="{11E5DC41-5694-4F04-8135-252FEA38F1ED}">
   <ds:schemaRefs>
     <ds:schemaRef ds:uri="http://schemas.openxmlformats.org/officeDocument/2006/bibliography"/>
   </ds:schemaRefs>

</xml_diff>